<commit_message>
Fixed alignemnt pictures and bolded some text
</commit_message>
<xml_diff>
--- a/Tesi Polito.docx
+++ b/Tesi Polito.docx
@@ -48,6 +48,7 @@
         </w:rPr>
       </w:pPr>
       <w:bookmarkStart w:id="0" w:name="_Int_6tUWvTOa"/>
+      <w:proofErr w:type="spellStart"/>
       <w:r>
         <w:rPr>
           <w:rFonts w:ascii="Poppins" w:eastAsia="Poppins" w:hAnsi="Poppins" w:cs="Poppins"/>
@@ -56,7 +57,18 @@
           <w:szCs w:val="28"/>
           <w:lang w:val="it-IT"/>
         </w:rPr>
-        <w:t>Master’s Degree in Computer Engineering</w:t>
+        <w:t>Master’s</w:t>
+      </w:r>
+      <w:proofErr w:type="spellEnd"/>
+      <w:r>
+        <w:rPr>
+          <w:rFonts w:ascii="Poppins" w:eastAsia="Poppins" w:hAnsi="Poppins" w:cs="Poppins"/>
+          <w:color w:val="000000" w:themeColor="text1"/>
+          <w:sz w:val="28"/>
+          <w:szCs w:val="28"/>
+          <w:lang w:val="it-IT"/>
+        </w:rPr>
+        <w:t xml:space="preserve"> Degree in Computer Engineering</w:t>
       </w:r>
       <w:bookmarkEnd w:id="0"/>
     </w:p>
@@ -557,7 +569,7 @@
             </w:rPr>
             <w:fldChar w:fldCharType="separate"/>
           </w:r>
-          <w:hyperlink w:anchor="_Toc171934702" w:history="1">
+          <w:hyperlink w:anchor="_Toc173147620" w:history="1">
             <w:r>
               <w:rPr>
                 <w:rStyle w:val="Collegamentoipertestuale"/>
@@ -600,7 +612,7 @@
                 <w:noProof/>
                 <w:webHidden/>
               </w:rPr>
-              <w:instrText xml:space="preserve"> PAGEREF _Toc171934702 \h </w:instrText>
+              <w:instrText xml:space="preserve"> PAGEREF _Toc173147620 \h </w:instrText>
             </w:r>
             <w:r>
               <w:rPr>
@@ -645,7 +657,7 @@
               <w14:ligatures w14:val="standardContextual"/>
             </w:rPr>
           </w:pPr>
-          <w:hyperlink w:anchor="_Toc171934703" w:history="1">
+          <w:hyperlink w:anchor="_Toc173147621" w:history="1">
             <w:r>
               <w:rPr>
                 <w:rStyle w:val="Collegamentoipertestuale"/>
@@ -688,7 +700,7 @@
                 <w:noProof/>
                 <w:webHidden/>
               </w:rPr>
-              <w:instrText xml:space="preserve"> PAGEREF _Toc171934703 \h </w:instrText>
+              <w:instrText xml:space="preserve"> PAGEREF _Toc173147621 \h </w:instrText>
             </w:r>
             <w:r>
               <w:rPr>
@@ -733,7 +745,7 @@
               <w14:ligatures w14:val="standardContextual"/>
             </w:rPr>
           </w:pPr>
-          <w:hyperlink w:anchor="_Toc171934704" w:history="1">
+          <w:hyperlink w:anchor="_Toc173147622" w:history="1">
             <w:r>
               <w:rPr>
                 <w:rStyle w:val="Collegamentoipertestuale"/>
@@ -776,7 +788,7 @@
                 <w:noProof/>
                 <w:webHidden/>
               </w:rPr>
-              <w:instrText xml:space="preserve"> PAGEREF _Toc171934704 \h </w:instrText>
+              <w:instrText xml:space="preserve"> PAGEREF _Toc173147622 \h </w:instrText>
             </w:r>
             <w:r>
               <w:rPr>
@@ -821,7 +833,7 @@
               <w14:ligatures w14:val="standardContextual"/>
             </w:rPr>
           </w:pPr>
-          <w:hyperlink w:anchor="_Toc171934705" w:history="1">
+          <w:hyperlink w:anchor="_Toc173147623" w:history="1">
             <w:r>
               <w:rPr>
                 <w:rStyle w:val="Collegamentoipertestuale"/>
@@ -864,7 +876,7 @@
                 <w:noProof/>
                 <w:webHidden/>
               </w:rPr>
-              <w:instrText xml:space="preserve"> PAGEREF _Toc171934705 \h </w:instrText>
+              <w:instrText xml:space="preserve"> PAGEREF _Toc173147623 \h </w:instrText>
             </w:r>
             <w:r>
               <w:rPr>
@@ -909,7 +921,7 @@
               <w14:ligatures w14:val="standardContextual"/>
             </w:rPr>
           </w:pPr>
-          <w:hyperlink w:anchor="_Toc171934706" w:history="1">
+          <w:hyperlink w:anchor="_Toc173147624" w:history="1">
             <w:r>
               <w:rPr>
                 <w:rStyle w:val="Collegamentoipertestuale"/>
@@ -952,7 +964,7 @@
                 <w:noProof/>
                 <w:webHidden/>
               </w:rPr>
-              <w:instrText xml:space="preserve"> PAGEREF _Toc171934706 \h </w:instrText>
+              <w:instrText xml:space="preserve"> PAGEREF _Toc173147624 \h </w:instrText>
             </w:r>
             <w:r>
               <w:rPr>
@@ -997,7 +1009,7 @@
               <w14:ligatures w14:val="standardContextual"/>
             </w:rPr>
           </w:pPr>
-          <w:hyperlink w:anchor="_Toc171934707" w:history="1">
+          <w:hyperlink w:anchor="_Toc173147625" w:history="1">
             <w:r>
               <w:rPr>
                 <w:rStyle w:val="Collegamentoipertestuale"/>
@@ -1040,7 +1052,7 @@
                 <w:noProof/>
                 <w:webHidden/>
               </w:rPr>
-              <w:instrText xml:space="preserve"> PAGEREF _Toc171934707 \h </w:instrText>
+              <w:instrText xml:space="preserve"> PAGEREF _Toc173147625 \h </w:instrText>
             </w:r>
             <w:r>
               <w:rPr>
@@ -1085,7 +1097,7 @@
               <w14:ligatures w14:val="standardContextual"/>
             </w:rPr>
           </w:pPr>
-          <w:hyperlink w:anchor="_Toc171934708" w:history="1">
+          <w:hyperlink w:anchor="_Toc173147626" w:history="1">
             <w:r>
               <w:rPr>
                 <w:rStyle w:val="Collegamentoipertestuale"/>
@@ -1128,7 +1140,7 @@
                 <w:noProof/>
                 <w:webHidden/>
               </w:rPr>
-              <w:instrText xml:space="preserve"> PAGEREF _Toc171934708 \h </w:instrText>
+              <w:instrText xml:space="preserve"> PAGEREF _Toc173147626 \h </w:instrText>
             </w:r>
             <w:r>
               <w:rPr>
@@ -1173,7 +1185,7 @@
               <w14:ligatures w14:val="standardContextual"/>
             </w:rPr>
           </w:pPr>
-          <w:hyperlink w:anchor="_Toc171934709" w:history="1">
+          <w:hyperlink w:anchor="_Toc173147627" w:history="1">
             <w:r>
               <w:rPr>
                 <w:rStyle w:val="Collegamentoipertestuale"/>
@@ -1216,7 +1228,7 @@
                 <w:noProof/>
                 <w:webHidden/>
               </w:rPr>
-              <w:instrText xml:space="preserve"> PAGEREF _Toc171934709 \h </w:instrText>
+              <w:instrText xml:space="preserve"> PAGEREF _Toc173147627 \h </w:instrText>
             </w:r>
             <w:r>
               <w:rPr>
@@ -1261,7 +1273,7 @@
               <w14:ligatures w14:val="standardContextual"/>
             </w:rPr>
           </w:pPr>
-          <w:hyperlink w:anchor="_Toc171934710" w:history="1">
+          <w:hyperlink w:anchor="_Toc173147628" w:history="1">
             <w:r>
               <w:rPr>
                 <w:rStyle w:val="Collegamentoipertestuale"/>
@@ -1304,7 +1316,7 @@
                 <w:noProof/>
                 <w:webHidden/>
               </w:rPr>
-              <w:instrText xml:space="preserve"> PAGEREF _Toc171934710 \h </w:instrText>
+              <w:instrText xml:space="preserve"> PAGEREF _Toc173147628 \h </w:instrText>
             </w:r>
             <w:r>
               <w:rPr>
@@ -1349,7 +1361,7 @@
               <w14:ligatures w14:val="standardContextual"/>
             </w:rPr>
           </w:pPr>
-          <w:hyperlink w:anchor="_Toc171934711" w:history="1">
+          <w:hyperlink w:anchor="_Toc173147629" w:history="1">
             <w:r>
               <w:rPr>
                 <w:rStyle w:val="Collegamentoipertestuale"/>
@@ -1392,7 +1404,7 @@
                 <w:noProof/>
                 <w:webHidden/>
               </w:rPr>
-              <w:instrText xml:space="preserve"> PAGEREF _Toc171934711 \h </w:instrText>
+              <w:instrText xml:space="preserve"> PAGEREF _Toc173147629 \h </w:instrText>
             </w:r>
             <w:r>
               <w:rPr>
@@ -1437,7 +1449,7 @@
               <w14:ligatures w14:val="standardContextual"/>
             </w:rPr>
           </w:pPr>
-          <w:hyperlink w:anchor="_Toc171934712" w:history="1">
+          <w:hyperlink w:anchor="_Toc173147630" w:history="1">
             <w:r>
               <w:rPr>
                 <w:rStyle w:val="Collegamentoipertestuale"/>
@@ -1480,7 +1492,7 @@
                 <w:noProof/>
                 <w:webHidden/>
               </w:rPr>
-              <w:instrText xml:space="preserve"> PAGEREF _Toc171934712 \h </w:instrText>
+              <w:instrText xml:space="preserve"> PAGEREF _Toc173147630 \h </w:instrText>
             </w:r>
             <w:r>
               <w:rPr>
@@ -1525,7 +1537,7 @@
               <w14:ligatures w14:val="standardContextual"/>
             </w:rPr>
           </w:pPr>
-          <w:hyperlink w:anchor="_Toc171934713" w:history="1">
+          <w:hyperlink w:anchor="_Toc173147631" w:history="1">
             <w:r>
               <w:rPr>
                 <w:rStyle w:val="Collegamentoipertestuale"/>
@@ -1568,7 +1580,7 @@
                 <w:noProof/>
                 <w:webHidden/>
               </w:rPr>
-              <w:instrText xml:space="preserve"> PAGEREF _Toc171934713 \h </w:instrText>
+              <w:instrText xml:space="preserve"> PAGEREF _Toc173147631 \h </w:instrText>
             </w:r>
             <w:r>
               <w:rPr>
@@ -1613,7 +1625,7 @@
               <w14:ligatures w14:val="standardContextual"/>
             </w:rPr>
           </w:pPr>
-          <w:hyperlink w:anchor="_Toc171934714" w:history="1">
+          <w:hyperlink w:anchor="_Toc173147632" w:history="1">
             <w:r>
               <w:rPr>
                 <w:rStyle w:val="Collegamentoipertestuale"/>
@@ -1656,7 +1668,7 @@
                 <w:noProof/>
                 <w:webHidden/>
               </w:rPr>
-              <w:instrText xml:space="preserve"> PAGEREF _Toc171934714 \h </w:instrText>
+              <w:instrText xml:space="preserve"> PAGEREF _Toc173147632 \h </w:instrText>
             </w:r>
             <w:r>
               <w:rPr>
@@ -1701,7 +1713,7 @@
               <w14:ligatures w14:val="standardContextual"/>
             </w:rPr>
           </w:pPr>
-          <w:hyperlink w:anchor="_Toc171934715" w:history="1">
+          <w:hyperlink w:anchor="_Toc173147633" w:history="1">
             <w:r>
               <w:rPr>
                 <w:rStyle w:val="Collegamentoipertestuale"/>
@@ -1744,7 +1756,7 @@
                 <w:noProof/>
                 <w:webHidden/>
               </w:rPr>
-              <w:instrText xml:space="preserve"> PAGEREF _Toc171934715 \h </w:instrText>
+              <w:instrText xml:space="preserve"> PAGEREF _Toc173147633 \h </w:instrText>
             </w:r>
             <w:r>
               <w:rPr>
@@ -1789,7 +1801,7 @@
               <w14:ligatures w14:val="standardContextual"/>
             </w:rPr>
           </w:pPr>
-          <w:hyperlink w:anchor="_Toc171934716" w:history="1">
+          <w:hyperlink w:anchor="_Toc173147634" w:history="1">
             <w:r>
               <w:rPr>
                 <w:rStyle w:val="Collegamentoipertestuale"/>
@@ -1832,7 +1844,7 @@
                 <w:noProof/>
                 <w:webHidden/>
               </w:rPr>
-              <w:instrText xml:space="preserve"> PAGEREF _Toc171934716 \h </w:instrText>
+              <w:instrText xml:space="preserve"> PAGEREF _Toc173147634 \h </w:instrText>
             </w:r>
             <w:r>
               <w:rPr>
@@ -1877,7 +1889,7 @@
               <w14:ligatures w14:val="standardContextual"/>
             </w:rPr>
           </w:pPr>
-          <w:hyperlink w:anchor="_Toc171934717" w:history="1">
+          <w:hyperlink w:anchor="_Toc173147635" w:history="1">
             <w:r>
               <w:rPr>
                 <w:rStyle w:val="Collegamentoipertestuale"/>
@@ -1920,7 +1932,7 @@
                 <w:noProof/>
                 <w:webHidden/>
               </w:rPr>
-              <w:instrText xml:space="preserve"> PAGEREF _Toc171934717 \h </w:instrText>
+              <w:instrText xml:space="preserve"> PAGEREF _Toc173147635 \h </w:instrText>
             </w:r>
             <w:r>
               <w:rPr>
@@ -1965,7 +1977,7 @@
               <w14:ligatures w14:val="standardContextual"/>
             </w:rPr>
           </w:pPr>
-          <w:hyperlink w:anchor="_Toc171934718" w:history="1">
+          <w:hyperlink w:anchor="_Toc173147636" w:history="1">
             <w:r>
               <w:rPr>
                 <w:rStyle w:val="Collegamentoipertestuale"/>
@@ -2008,7 +2020,7 @@
                 <w:noProof/>
                 <w:webHidden/>
               </w:rPr>
-              <w:instrText xml:space="preserve"> PAGEREF _Toc171934718 \h </w:instrText>
+              <w:instrText xml:space="preserve"> PAGEREF _Toc173147636 \h </w:instrText>
             </w:r>
             <w:r>
               <w:rPr>
@@ -2028,7 +2040,7 @@
                 <w:noProof/>
                 <w:webHidden/>
               </w:rPr>
-              <w:t>26</w:t>
+              <w:t>22</w:t>
             </w:r>
             <w:r>
               <w:rPr>
@@ -2053,7 +2065,7 @@
               <w14:ligatures w14:val="standardContextual"/>
             </w:rPr>
           </w:pPr>
-          <w:hyperlink w:anchor="_Toc171934719" w:history="1">
+          <w:hyperlink w:anchor="_Toc173147637" w:history="1">
             <w:r>
               <w:rPr>
                 <w:rStyle w:val="Collegamentoipertestuale"/>
@@ -2075,6 +2087,94 @@
                 <w:rStyle w:val="Collegamentoipertestuale"/>
                 <w:noProof/>
               </w:rPr>
+              <w:t>AUTOSAR Principles</w:t>
+            </w:r>
+            <w:r>
+              <w:rPr>
+                <w:noProof/>
+                <w:webHidden/>
+              </w:rPr>
+              <w:tab/>
+            </w:r>
+            <w:r>
+              <w:rPr>
+                <w:noProof/>
+                <w:webHidden/>
+              </w:rPr>
+              <w:fldChar w:fldCharType="begin"/>
+            </w:r>
+            <w:r>
+              <w:rPr>
+                <w:noProof/>
+                <w:webHidden/>
+              </w:rPr>
+              <w:instrText xml:space="preserve"> PAGEREF _Toc173147637 \h </w:instrText>
+            </w:r>
+            <w:r>
+              <w:rPr>
+                <w:noProof/>
+                <w:webHidden/>
+              </w:rPr>
+            </w:r>
+            <w:r>
+              <w:rPr>
+                <w:noProof/>
+                <w:webHidden/>
+              </w:rPr>
+              <w:fldChar w:fldCharType="separate"/>
+            </w:r>
+            <w:r>
+              <w:rPr>
+                <w:noProof/>
+                <w:webHidden/>
+              </w:rPr>
+              <w:t>22</w:t>
+            </w:r>
+            <w:r>
+              <w:rPr>
+                <w:noProof/>
+                <w:webHidden/>
+              </w:rPr>
+              <w:fldChar w:fldCharType="end"/>
+            </w:r>
+          </w:hyperlink>
+        </w:p>
+        <w:p>
+          <w:pPr>
+            <w:pStyle w:val="Sommario2"/>
+            <w:tabs>
+              <w:tab w:val="left" w:pos="880"/>
+              <w:tab w:val="right" w:leader="dot" w:pos="9628"/>
+            </w:tabs>
+            <w:rPr>
+              <w:noProof/>
+              <w:kern w:val="2"/>
+              <w:lang w:eastAsia="en-GB"/>
+              <w14:ligatures w14:val="standardContextual"/>
+            </w:rPr>
+          </w:pPr>
+          <w:hyperlink w:anchor="_Toc173147638" w:history="1">
+            <w:r>
+              <w:rPr>
+                <w:rStyle w:val="Collegamentoipertestuale"/>
+                <w:noProof/>
+              </w:rPr>
+              <w:t>3.2.</w:t>
+            </w:r>
+            <w:r>
+              <w:rPr>
+                <w:noProof/>
+                <w:kern w:val="2"/>
+                <w:lang w:eastAsia="en-GB"/>
+                <w14:ligatures w14:val="standardContextual"/>
+              </w:rPr>
+              <w:tab/>
+            </w:r>
+            <w:r>
+              <w:rPr>
+                <w:rStyle w:val="Collegamentoipertestuale"/>
+                <w:noProof/>
+              </w:rPr>
               <w:t>Architecture Levels</w:t>
             </w:r>
             <w:r>
@@ -2096,7 +2196,7 @@
                 <w:noProof/>
                 <w:webHidden/>
               </w:rPr>
-              <w:instrText xml:space="preserve"> PAGEREF _Toc171934719 \h </w:instrText>
+              <w:instrText xml:space="preserve"> PAGEREF _Toc173147638 \h </w:instrText>
             </w:r>
             <w:r>
               <w:rPr>
@@ -2116,7 +2216,7 @@
                 <w:noProof/>
                 <w:webHidden/>
               </w:rPr>
-              <w:t>26</w:t>
+              <w:t>23</w:t>
             </w:r>
             <w:r>
               <w:rPr>
@@ -2141,13 +2241,13 @@
               <w14:ligatures w14:val="standardContextual"/>
             </w:rPr>
           </w:pPr>
-          <w:hyperlink w:anchor="_Toc171934720" w:history="1">
+          <w:hyperlink w:anchor="_Toc173147639" w:history="1">
             <w:r>
               <w:rPr>
                 <w:rStyle w:val="Collegamentoipertestuale"/>
                 <w:noProof/>
               </w:rPr>
-              <w:t>3.1.1.</w:t>
+              <w:t>3.2.1.</w:t>
             </w:r>
             <w:r>
               <w:rPr>
@@ -2184,7 +2284,7 @@
                 <w:noProof/>
                 <w:webHidden/>
               </w:rPr>
-              <w:instrText xml:space="preserve"> PAGEREF _Toc171934720 \h </w:instrText>
+              <w:instrText xml:space="preserve"> PAGEREF _Toc173147639 \h </w:instrText>
             </w:r>
             <w:r>
               <w:rPr>
@@ -2204,7 +2304,7 @@
                 <w:noProof/>
                 <w:webHidden/>
               </w:rPr>
-              <w:t>27</w:t>
+              <w:t>24</w:t>
             </w:r>
             <w:r>
               <w:rPr>
@@ -2229,13 +2329,13 @@
               <w14:ligatures w14:val="standardContextual"/>
             </w:rPr>
           </w:pPr>
-          <w:hyperlink w:anchor="_Toc171934721" w:history="1">
+          <w:hyperlink w:anchor="_Toc173147640" w:history="1">
             <w:r>
               <w:rPr>
                 <w:rStyle w:val="Collegamentoipertestuale"/>
                 <w:noProof/>
               </w:rPr>
-              <w:t>3.1.2.</w:t>
+              <w:t>3.2.2.</w:t>
             </w:r>
             <w:r>
               <w:rPr>
@@ -2272,7 +2372,7 @@
                 <w:noProof/>
                 <w:webHidden/>
               </w:rPr>
-              <w:instrText xml:space="preserve"> PAGEREF _Toc171934721 \h </w:instrText>
+              <w:instrText xml:space="preserve"> PAGEREF _Toc173147640 \h </w:instrText>
             </w:r>
             <w:r>
               <w:rPr>
@@ -2292,7 +2392,7 @@
                 <w:noProof/>
                 <w:webHidden/>
               </w:rPr>
-              <w:t>28</w:t>
+              <w:t>25</w:t>
             </w:r>
             <w:r>
               <w:rPr>
@@ -2317,13 +2417,13 @@
               <w14:ligatures w14:val="standardContextual"/>
             </w:rPr>
           </w:pPr>
-          <w:hyperlink w:anchor="_Toc171934722" w:history="1">
+          <w:hyperlink w:anchor="_Toc173147641" w:history="1">
             <w:r>
               <w:rPr>
                 <w:rStyle w:val="Collegamentoipertestuale"/>
                 <w:noProof/>
               </w:rPr>
-              <w:t>3.1.3.</w:t>
+              <w:t>3.2.3.</w:t>
             </w:r>
             <w:r>
               <w:rPr>
@@ -2360,7 +2460,7 @@
                 <w:noProof/>
                 <w:webHidden/>
               </w:rPr>
-              <w:instrText xml:space="preserve"> PAGEREF _Toc171934722 \h </w:instrText>
+              <w:instrText xml:space="preserve"> PAGEREF _Toc173147641 \h </w:instrText>
             </w:r>
             <w:r>
               <w:rPr>
@@ -2380,7 +2480,7 @@
                 <w:noProof/>
                 <w:webHidden/>
               </w:rPr>
-              <w:t>28</w:t>
+              <w:t>26</w:t>
             </w:r>
             <w:r>
               <w:rPr>
@@ -2405,13 +2505,13 @@
               <w14:ligatures w14:val="standardContextual"/>
             </w:rPr>
           </w:pPr>
-          <w:hyperlink w:anchor="_Toc171934723" w:history="1">
+          <w:hyperlink w:anchor="_Toc173147642" w:history="1">
             <w:r>
               <w:rPr>
                 <w:rStyle w:val="Collegamentoipertestuale"/>
                 <w:noProof/>
               </w:rPr>
-              <w:t>3.2.</w:t>
+              <w:t>3.3.</w:t>
             </w:r>
             <w:r>
               <w:rPr>
@@ -2448,7 +2548,7 @@
                 <w:noProof/>
                 <w:webHidden/>
               </w:rPr>
-              <w:instrText xml:space="preserve"> PAGEREF _Toc171934723 \h </w:instrText>
+              <w:instrText xml:space="preserve"> PAGEREF _Toc173147642 \h </w:instrText>
             </w:r>
             <w:r>
               <w:rPr>
@@ -2468,7 +2568,7 @@
                 <w:noProof/>
                 <w:webHidden/>
               </w:rPr>
-              <w:t>29</w:t>
+              <w:t>27</w:t>
             </w:r>
             <w:r>
               <w:rPr>
@@ -2493,7 +2593,7 @@
               <w14:ligatures w14:val="standardContextual"/>
             </w:rPr>
           </w:pPr>
-          <w:hyperlink w:anchor="_Toc171934724" w:history="1">
+          <w:hyperlink w:anchor="_Toc173147643" w:history="1">
             <w:r>
               <w:rPr>
                 <w:rStyle w:val="Collegamentoipertestuale"/>
@@ -2536,7 +2636,7 @@
                 <w:noProof/>
                 <w:webHidden/>
               </w:rPr>
-              <w:instrText xml:space="preserve"> PAGEREF _Toc171934724 \h </w:instrText>
+              <w:instrText xml:space="preserve"> PAGEREF _Toc173147643 \h </w:instrText>
             </w:r>
             <w:r>
               <w:rPr>
@@ -2556,7 +2656,7 @@
                 <w:noProof/>
                 <w:webHidden/>
               </w:rPr>
-              <w:t>31</w:t>
+              <w:t>29</w:t>
             </w:r>
             <w:r>
               <w:rPr>
@@ -2581,7 +2681,7 @@
               <w14:ligatures w14:val="standardContextual"/>
             </w:rPr>
           </w:pPr>
-          <w:hyperlink w:anchor="_Toc171934725" w:history="1">
+          <w:hyperlink w:anchor="_Toc173147644" w:history="1">
             <w:r>
               <w:rPr>
                 <w:rStyle w:val="Collegamentoipertestuale"/>
@@ -2603,7 +2703,7 @@
                 <w:rStyle w:val="Collegamentoipertestuale"/>
                 <w:noProof/>
               </w:rPr>
-              <w:t>…</w:t>
+              <w:t>Strategy</w:t>
             </w:r>
             <w:r>
               <w:rPr>
@@ -2624,7 +2724,7 @@
                 <w:noProof/>
                 <w:webHidden/>
               </w:rPr>
-              <w:instrText xml:space="preserve"> PAGEREF _Toc171934725 \h </w:instrText>
+              <w:instrText xml:space="preserve"> PAGEREF _Toc173147644 \h </w:instrText>
             </w:r>
             <w:r>
               <w:rPr>
@@ -2644,7 +2744,447 @@
                 <w:noProof/>
                 <w:webHidden/>
               </w:rPr>
-              <w:t>31</w:t>
+              <w:t>29</w:t>
+            </w:r>
+            <w:r>
+              <w:rPr>
+                <w:noProof/>
+                <w:webHidden/>
+              </w:rPr>
+              <w:fldChar w:fldCharType="end"/>
+            </w:r>
+          </w:hyperlink>
+        </w:p>
+        <w:p>
+          <w:pPr>
+            <w:pStyle w:val="Sommario2"/>
+            <w:tabs>
+              <w:tab w:val="left" w:pos="880"/>
+              <w:tab w:val="right" w:leader="dot" w:pos="9628"/>
+            </w:tabs>
+            <w:rPr>
+              <w:noProof/>
+              <w:kern w:val="2"/>
+              <w:lang w:eastAsia="en-GB"/>
+              <w14:ligatures w14:val="standardContextual"/>
+            </w:rPr>
+          </w:pPr>
+          <w:hyperlink w:anchor="_Toc173147645" w:history="1">
+            <w:r>
+              <w:rPr>
+                <w:rStyle w:val="Collegamentoipertestuale"/>
+                <w:noProof/>
+              </w:rPr>
+              <w:t>4.2.</w:t>
+            </w:r>
+            <w:r>
+              <w:rPr>
+                <w:noProof/>
+                <w:kern w:val="2"/>
+                <w:lang w:eastAsia="en-GB"/>
+                <w14:ligatures w14:val="standardContextual"/>
+              </w:rPr>
+              <w:tab/>
+            </w:r>
+            <w:r>
+              <w:rPr>
+                <w:rStyle w:val="Collegamentoipertestuale"/>
+                <w:noProof/>
+              </w:rPr>
+              <w:t>Implementation</w:t>
+            </w:r>
+            <w:r>
+              <w:rPr>
+                <w:noProof/>
+                <w:webHidden/>
+              </w:rPr>
+              <w:tab/>
+            </w:r>
+            <w:r>
+              <w:rPr>
+                <w:noProof/>
+                <w:webHidden/>
+              </w:rPr>
+              <w:fldChar w:fldCharType="begin"/>
+            </w:r>
+            <w:r>
+              <w:rPr>
+                <w:noProof/>
+                <w:webHidden/>
+              </w:rPr>
+              <w:instrText xml:space="preserve"> PAGEREF _Toc173147645 \h </w:instrText>
+            </w:r>
+            <w:r>
+              <w:rPr>
+                <w:noProof/>
+                <w:webHidden/>
+              </w:rPr>
+            </w:r>
+            <w:r>
+              <w:rPr>
+                <w:noProof/>
+                <w:webHidden/>
+              </w:rPr>
+              <w:fldChar w:fldCharType="separate"/>
+            </w:r>
+            <w:r>
+              <w:rPr>
+                <w:noProof/>
+                <w:webHidden/>
+              </w:rPr>
+              <w:t>30</w:t>
+            </w:r>
+            <w:r>
+              <w:rPr>
+                <w:noProof/>
+                <w:webHidden/>
+              </w:rPr>
+              <w:fldChar w:fldCharType="end"/>
+            </w:r>
+          </w:hyperlink>
+        </w:p>
+        <w:p>
+          <w:pPr>
+            <w:pStyle w:val="Sommario2"/>
+            <w:tabs>
+              <w:tab w:val="left" w:pos="880"/>
+              <w:tab w:val="right" w:leader="dot" w:pos="9628"/>
+            </w:tabs>
+            <w:rPr>
+              <w:noProof/>
+              <w:kern w:val="2"/>
+              <w:lang w:eastAsia="en-GB"/>
+              <w14:ligatures w14:val="standardContextual"/>
+            </w:rPr>
+          </w:pPr>
+          <w:hyperlink w:anchor="_Toc173147646" w:history="1">
+            <w:r>
+              <w:rPr>
+                <w:rStyle w:val="Collegamentoipertestuale"/>
+                <w:noProof/>
+              </w:rPr>
+              <w:t>4.3.</w:t>
+            </w:r>
+            <w:r>
+              <w:rPr>
+                <w:noProof/>
+                <w:kern w:val="2"/>
+                <w:lang w:eastAsia="en-GB"/>
+                <w14:ligatures w14:val="standardContextual"/>
+              </w:rPr>
+              <w:tab/>
+            </w:r>
+            <w:r>
+              <w:rPr>
+                <w:rStyle w:val="Collegamentoipertestuale"/>
+                <w:noProof/>
+              </w:rPr>
+              <w:t>LabVIEW</w:t>
+            </w:r>
+            <w:r>
+              <w:rPr>
+                <w:noProof/>
+                <w:webHidden/>
+              </w:rPr>
+              <w:tab/>
+            </w:r>
+            <w:r>
+              <w:rPr>
+                <w:noProof/>
+                <w:webHidden/>
+              </w:rPr>
+              <w:fldChar w:fldCharType="begin"/>
+            </w:r>
+            <w:r>
+              <w:rPr>
+                <w:noProof/>
+                <w:webHidden/>
+              </w:rPr>
+              <w:instrText xml:space="preserve"> PAGEREF _Toc173147646 \h </w:instrText>
+            </w:r>
+            <w:r>
+              <w:rPr>
+                <w:noProof/>
+                <w:webHidden/>
+              </w:rPr>
+            </w:r>
+            <w:r>
+              <w:rPr>
+                <w:noProof/>
+                <w:webHidden/>
+              </w:rPr>
+              <w:fldChar w:fldCharType="separate"/>
+            </w:r>
+            <w:r>
+              <w:rPr>
+                <w:noProof/>
+                <w:webHidden/>
+              </w:rPr>
+              <w:t>30</w:t>
+            </w:r>
+            <w:r>
+              <w:rPr>
+                <w:noProof/>
+                <w:webHidden/>
+              </w:rPr>
+              <w:fldChar w:fldCharType="end"/>
+            </w:r>
+          </w:hyperlink>
+        </w:p>
+        <w:p>
+          <w:pPr>
+            <w:pStyle w:val="Sommario2"/>
+            <w:tabs>
+              <w:tab w:val="left" w:pos="880"/>
+              <w:tab w:val="right" w:leader="dot" w:pos="9628"/>
+            </w:tabs>
+            <w:rPr>
+              <w:noProof/>
+              <w:kern w:val="2"/>
+              <w:lang w:eastAsia="en-GB"/>
+              <w14:ligatures w14:val="standardContextual"/>
+            </w:rPr>
+          </w:pPr>
+          <w:hyperlink w:anchor="_Toc173147647" w:history="1">
+            <w:r>
+              <w:rPr>
+                <w:rStyle w:val="Collegamentoipertestuale"/>
+                <w:noProof/>
+              </w:rPr>
+              <w:t>4.4.</w:t>
+            </w:r>
+            <w:r>
+              <w:rPr>
+                <w:noProof/>
+                <w:kern w:val="2"/>
+                <w:lang w:eastAsia="en-GB"/>
+                <w14:ligatures w14:val="standardContextual"/>
+              </w:rPr>
+              <w:tab/>
+            </w:r>
+            <w:r>
+              <w:rPr>
+                <w:rStyle w:val="Collegamentoipertestuale"/>
+                <w:noProof/>
+              </w:rPr>
+              <w:t>Test #1</w:t>
+            </w:r>
+            <w:r>
+              <w:rPr>
+                <w:noProof/>
+                <w:webHidden/>
+              </w:rPr>
+              <w:tab/>
+            </w:r>
+            <w:r>
+              <w:rPr>
+                <w:noProof/>
+                <w:webHidden/>
+              </w:rPr>
+              <w:fldChar w:fldCharType="begin"/>
+            </w:r>
+            <w:r>
+              <w:rPr>
+                <w:noProof/>
+                <w:webHidden/>
+              </w:rPr>
+              <w:instrText xml:space="preserve"> PAGEREF _Toc173147647 \h </w:instrText>
+            </w:r>
+            <w:r>
+              <w:rPr>
+                <w:noProof/>
+                <w:webHidden/>
+              </w:rPr>
+            </w:r>
+            <w:r>
+              <w:rPr>
+                <w:noProof/>
+                <w:webHidden/>
+              </w:rPr>
+              <w:fldChar w:fldCharType="separate"/>
+            </w:r>
+            <w:r>
+              <w:rPr>
+                <w:noProof/>
+                <w:webHidden/>
+              </w:rPr>
+              <w:t>30</w:t>
+            </w:r>
+            <w:r>
+              <w:rPr>
+                <w:noProof/>
+                <w:webHidden/>
+              </w:rPr>
+              <w:fldChar w:fldCharType="end"/>
+            </w:r>
+          </w:hyperlink>
+        </w:p>
+        <w:p>
+          <w:pPr>
+            <w:pStyle w:val="Sommario2"/>
+            <w:tabs>
+              <w:tab w:val="left" w:pos="880"/>
+              <w:tab w:val="right" w:leader="dot" w:pos="9628"/>
+            </w:tabs>
+            <w:rPr>
+              <w:noProof/>
+              <w:kern w:val="2"/>
+              <w:lang w:eastAsia="en-GB"/>
+              <w14:ligatures w14:val="standardContextual"/>
+            </w:rPr>
+          </w:pPr>
+          <w:hyperlink w:anchor="_Toc173147648" w:history="1">
+            <w:r>
+              <w:rPr>
+                <w:rStyle w:val="Collegamentoipertestuale"/>
+                <w:noProof/>
+              </w:rPr>
+              <w:t>4.5.</w:t>
+            </w:r>
+            <w:r>
+              <w:rPr>
+                <w:noProof/>
+                <w:kern w:val="2"/>
+                <w:lang w:eastAsia="en-GB"/>
+                <w14:ligatures w14:val="standardContextual"/>
+              </w:rPr>
+              <w:tab/>
+            </w:r>
+            <w:r>
+              <w:rPr>
+                <w:rStyle w:val="Collegamentoipertestuale"/>
+                <w:noProof/>
+              </w:rPr>
+              <w:t>Test #2</w:t>
+            </w:r>
+            <w:r>
+              <w:rPr>
+                <w:noProof/>
+                <w:webHidden/>
+              </w:rPr>
+              <w:tab/>
+            </w:r>
+            <w:r>
+              <w:rPr>
+                <w:noProof/>
+                <w:webHidden/>
+              </w:rPr>
+              <w:fldChar w:fldCharType="begin"/>
+            </w:r>
+            <w:r>
+              <w:rPr>
+                <w:noProof/>
+                <w:webHidden/>
+              </w:rPr>
+              <w:instrText xml:space="preserve"> PAGEREF _Toc173147648 \h </w:instrText>
+            </w:r>
+            <w:r>
+              <w:rPr>
+                <w:noProof/>
+                <w:webHidden/>
+              </w:rPr>
+            </w:r>
+            <w:r>
+              <w:rPr>
+                <w:noProof/>
+                <w:webHidden/>
+              </w:rPr>
+              <w:fldChar w:fldCharType="separate"/>
+            </w:r>
+            <w:r>
+              <w:rPr>
+                <w:noProof/>
+                <w:webHidden/>
+              </w:rPr>
+              <w:t>30</w:t>
+            </w:r>
+            <w:r>
+              <w:rPr>
+                <w:noProof/>
+                <w:webHidden/>
+              </w:rPr>
+              <w:fldChar w:fldCharType="end"/>
+            </w:r>
+          </w:hyperlink>
+        </w:p>
+        <w:p>
+          <w:pPr>
+            <w:pStyle w:val="Sommario2"/>
+            <w:tabs>
+              <w:tab w:val="left" w:pos="880"/>
+              <w:tab w:val="right" w:leader="dot" w:pos="9628"/>
+            </w:tabs>
+            <w:rPr>
+              <w:noProof/>
+              <w:kern w:val="2"/>
+              <w:lang w:eastAsia="en-GB"/>
+              <w14:ligatures w14:val="standardContextual"/>
+            </w:rPr>
+          </w:pPr>
+          <w:hyperlink w:anchor="_Toc173147649" w:history="1">
+            <w:r>
+              <w:rPr>
+                <w:rStyle w:val="Collegamentoipertestuale"/>
+                <w:noProof/>
+              </w:rPr>
+              <w:t>4.6.</w:t>
+            </w:r>
+            <w:r>
+              <w:rPr>
+                <w:noProof/>
+                <w:kern w:val="2"/>
+                <w:lang w:eastAsia="en-GB"/>
+                <w14:ligatures w14:val="standardContextual"/>
+              </w:rPr>
+              <w:tab/>
+            </w:r>
+            <w:r>
+              <w:rPr>
+                <w:rStyle w:val="Collegamentoipertestuale"/>
+                <w:noProof/>
+              </w:rPr>
+              <w:t>Results</w:t>
+            </w:r>
+            <w:r>
+              <w:rPr>
+                <w:noProof/>
+                <w:webHidden/>
+              </w:rPr>
+              <w:tab/>
+            </w:r>
+            <w:r>
+              <w:rPr>
+                <w:noProof/>
+                <w:webHidden/>
+              </w:rPr>
+              <w:fldChar w:fldCharType="begin"/>
+            </w:r>
+            <w:r>
+              <w:rPr>
+                <w:noProof/>
+                <w:webHidden/>
+              </w:rPr>
+              <w:instrText xml:space="preserve"> PAGEREF _Toc173147649 \h </w:instrText>
+            </w:r>
+            <w:r>
+              <w:rPr>
+                <w:noProof/>
+                <w:webHidden/>
+              </w:rPr>
+            </w:r>
+            <w:r>
+              <w:rPr>
+                <w:noProof/>
+                <w:webHidden/>
+              </w:rPr>
+              <w:fldChar w:fldCharType="separate"/>
+            </w:r>
+            <w:r>
+              <w:rPr>
+                <w:noProof/>
+                <w:webHidden/>
+              </w:rPr>
+              <w:t>30</w:t>
             </w:r>
             <w:r>
               <w:rPr>
@@ -2669,7 +3209,7 @@
               <w14:ligatures w14:val="standardContextual"/>
             </w:rPr>
           </w:pPr>
-          <w:hyperlink w:anchor="_Toc171934726" w:history="1">
+          <w:hyperlink w:anchor="_Toc173147650" w:history="1">
             <w:r>
               <w:rPr>
                 <w:rStyle w:val="Collegamentoipertestuale"/>
@@ -2712,7 +3252,7 @@
                 <w:noProof/>
                 <w:webHidden/>
               </w:rPr>
-              <w:instrText xml:space="preserve"> PAGEREF _Toc171934726 \h </w:instrText>
+              <w:instrText xml:space="preserve"> PAGEREF _Toc173147650 \h </w:instrText>
             </w:r>
             <w:r>
               <w:rPr>
@@ -2732,7 +3272,7 @@
                 <w:noProof/>
                 <w:webHidden/>
               </w:rPr>
-              <w:t>31</w:t>
+              <w:t>30</w:t>
             </w:r>
             <w:r>
               <w:rPr>
@@ -2757,7 +3297,7 @@
               <w14:ligatures w14:val="standardContextual"/>
             </w:rPr>
           </w:pPr>
-          <w:hyperlink w:anchor="_Toc171934727" w:history="1">
+          <w:hyperlink w:anchor="_Toc173147651" w:history="1">
             <w:r>
               <w:rPr>
                 <w:rStyle w:val="Collegamentoipertestuale"/>
@@ -2800,7 +3340,7 @@
                 <w:noProof/>
                 <w:webHidden/>
               </w:rPr>
-              <w:instrText xml:space="preserve"> PAGEREF _Toc171934727 \h </w:instrText>
+              <w:instrText xml:space="preserve"> PAGEREF _Toc173147651 \h </w:instrText>
             </w:r>
             <w:r>
               <w:rPr>
@@ -2845,7 +3385,7 @@
               <w14:ligatures w14:val="standardContextual"/>
             </w:rPr>
           </w:pPr>
-          <w:hyperlink w:anchor="_Toc171934728" w:history="1">
+          <w:hyperlink w:anchor="_Toc173147652" w:history="1">
             <w:r>
               <w:rPr>
                 <w:rStyle w:val="Collegamentoipertestuale"/>
@@ -2888,7 +3428,7 @@
                 <w:noProof/>
                 <w:webHidden/>
               </w:rPr>
-              <w:instrText xml:space="preserve"> PAGEREF _Toc171934728 \h </w:instrText>
+              <w:instrText xml:space="preserve"> PAGEREF _Toc173147652 \h </w:instrText>
             </w:r>
             <w:r>
               <w:rPr>
@@ -2933,7 +3473,7 @@
               <w14:ligatures w14:val="standardContextual"/>
             </w:rPr>
           </w:pPr>
-          <w:hyperlink w:anchor="_Toc171934729" w:history="1">
+          <w:hyperlink w:anchor="_Toc173147653" w:history="1">
             <w:r>
               <w:rPr>
                 <w:rStyle w:val="Collegamentoipertestuale"/>
@@ -2976,7 +3516,7 @@
                 <w:noProof/>
                 <w:webHidden/>
               </w:rPr>
-              <w:instrText xml:space="preserve"> PAGEREF _Toc171934729 \h </w:instrText>
+              <w:instrText xml:space="preserve"> PAGEREF _Toc173147653 \h </w:instrText>
             </w:r>
             <w:r>
               <w:rPr>
@@ -3037,7 +3577,6 @@
     </w:p>
     <w:p>
       <w:r>
-        <w:lastRenderedPageBreak/>
         <w:br w:type="page"/>
       </w:r>
     </w:p>
@@ -3047,7 +3586,7 @@
         <w:jc w:val="both"/>
       </w:pPr>
       <w:bookmarkStart w:id="1" w:name="_Toc1975938281"/>
-      <w:bookmarkStart w:id="2" w:name="_Toc171934702"/>
+      <w:bookmarkStart w:id="2" w:name="_Toc173147620"/>
       <w:r>
         <w:lastRenderedPageBreak/>
         <w:t>Introduction</w:t>
@@ -3100,7 +3639,7 @@
         <w:pStyle w:val="Titolo2"/>
         <w:jc w:val="both"/>
       </w:pPr>
-      <w:bookmarkStart w:id="3" w:name="_Toc171934703"/>
+      <w:bookmarkStart w:id="3" w:name="_Toc173147621"/>
       <w:r>
         <w:t>Company Overview</w:t>
       </w:r>
@@ -3306,6 +3845,7 @@
     <w:p>
       <w:pPr>
         <w:pStyle w:val="Corpotesto-Poppins8"/>
+        <w:jc w:val="center"/>
       </w:pPr>
       <w:r>
         <w:rPr>
@@ -3399,7 +3939,7 @@
       <w:r>
         <w:t xml:space="preserve"> </w:t>
       </w:r>
-      <w:bookmarkStart w:id="6" w:name="_Toc171934704"/>
+      <w:bookmarkStart w:id="6" w:name="_Toc173147622"/>
       <w:r>
         <w:t>Thesis Goals</w:t>
       </w:r>
@@ -3502,7 +4042,15 @@
         <w:t>existing</w:t>
       </w:r>
       <w:r>
-        <w:t xml:space="preserve"> code and processes by removing the unnecessary procedures and artefacts dictated by now defunct or changed guidelines, for this thesis work we started anew by analysing the requirements of the state-of-the-art standards for the on-board diagnostic on heavy-duty systems (OBD2, WWH-OBD, J1939), while also taking into account the</w:t>
+        <w:t xml:space="preserve"> code and processes by removing the unnecessary procedures and artefacts dictated by now defunct or changed guidelines, for this thesis work we started anew by analysing the requirements of the state-of-the-art standards for the on-board diagnostic on heavy-duty systems (OBD2, WWH-OBD, J1939), while also </w:t>
+      </w:r>
+      <w:proofErr w:type="gramStart"/>
+      <w:r>
+        <w:t>taking into account</w:t>
+      </w:r>
+      <w:proofErr w:type="gramEnd"/>
+      <w:r>
+        <w:t xml:space="preserve"> the</w:t>
       </w:r>
       <w:r>
         <w:t xml:space="preserve"> </w:t>
@@ -3753,7 +4301,7 @@
         <w:pStyle w:val="Titolo2"/>
         <w:jc w:val="both"/>
       </w:pPr>
-      <w:bookmarkStart w:id="7" w:name="_Toc171934705"/>
+      <w:bookmarkStart w:id="7" w:name="_Toc173147623"/>
       <w:r>
         <w:lastRenderedPageBreak/>
         <w:t>Working Environment</w:t>
@@ -3791,7 +4339,7 @@
         <w:pStyle w:val="Titolo3"/>
         <w:jc w:val="both"/>
       </w:pPr>
-      <w:bookmarkStart w:id="8" w:name="_Toc171934706"/>
+      <w:bookmarkStart w:id="8" w:name="_Toc173147624"/>
       <w:r>
         <w:t>HDS9</w:t>
       </w:r>
@@ -3814,7 +4362,11 @@
         <w:t>-</w:t>
       </w:r>
       <w:r>
-        <w:t>art of the available technology, and it is up</w:t>
+        <w:t xml:space="preserve">art of the available technology, and it is </w:t>
+      </w:r>
+      <w:proofErr w:type="gramStart"/>
+      <w:r>
+        <w:t>up</w:t>
       </w:r>
       <w:r>
         <w:t>-</w:t>
@@ -3826,7 +4378,11 @@
         <w:t>-</w:t>
       </w:r>
       <w:r>
-        <w:t xml:space="preserve">date with the most recent OEMs’ </w:t>
+        <w:t>date</w:t>
+      </w:r>
+      <w:proofErr w:type="gramEnd"/>
+      <w:r>
+        <w:t xml:space="preserve"> with the most recent OEMs’ </w:t>
       </w:r>
       <w:r>
         <w:t xml:space="preserve">global </w:t>
@@ -3858,6 +4414,7 @@
     <w:p>
       <w:pPr>
         <w:pStyle w:val="Corpotesto-Poppins8"/>
+        <w:jc w:val="center"/>
       </w:pPr>
       <w:r>
         <w:rPr>
@@ -3940,7 +4497,7 @@
         <w:pStyle w:val="Titolo3"/>
         <w:jc w:val="both"/>
       </w:pPr>
-      <w:bookmarkStart w:id="9" w:name="_Toc171934707"/>
+      <w:bookmarkStart w:id="9" w:name="_Toc173147625"/>
       <w:r>
         <w:t>MATLAB &amp; Simulink</w:t>
       </w:r>
@@ -4180,6 +4737,7 @@
     <w:p>
       <w:pPr>
         <w:pStyle w:val="Corpotesto-Poppins8"/>
+        <w:jc w:val="center"/>
       </w:pPr>
       <w:r>
         <w:rPr>
@@ -4249,7 +4807,7 @@
       <w:pPr>
         <w:pStyle w:val="Titolo3"/>
       </w:pPr>
-      <w:bookmarkStart w:id="10" w:name="_Toc171934708"/>
+      <w:bookmarkStart w:id="10" w:name="_Toc173147626"/>
       <w:r>
         <w:t>LabV</w:t>
       </w:r>
@@ -4299,6 +4857,7 @@
     <w:p>
       <w:pPr>
         <w:pStyle w:val="Corpotesto-Poppins8"/>
+        <w:jc w:val="center"/>
       </w:pPr>
       <w:r>
         <w:rPr>
@@ -4374,7 +4933,7 @@
         <w:pStyle w:val="Titolo3"/>
         <w:jc w:val="both"/>
       </w:pPr>
-      <w:bookmarkStart w:id="11" w:name="_Toc171934709"/>
+      <w:bookmarkStart w:id="11" w:name="_Toc173147627"/>
       <w:r>
         <w:t>CANape</w:t>
       </w:r>
@@ -4479,7 +5038,15 @@
         <w:t>CANape uses its own scripting language, CASL</w:t>
       </w:r>
       <w:r>
-        <w:t>, similar to the C programming language.</w:t>
+        <w:t xml:space="preserve">, </w:t>
+      </w:r>
+      <w:proofErr w:type="gramStart"/>
+      <w:r>
+        <w:t>similar to</w:t>
+      </w:r>
+      <w:proofErr w:type="gramEnd"/>
+      <w:r>
+        <w:t xml:space="preserve"> the C programming language.</w:t>
       </w:r>
     </w:p>
     <w:p>
@@ -4496,6 +5063,7 @@
     <w:p>
       <w:pPr>
         <w:pStyle w:val="Corpotesto-Poppins8"/>
+        <w:jc w:val="center"/>
       </w:pPr>
       <w:r>
         <w:rPr>
@@ -4575,7 +5143,7 @@
         <w:pStyle w:val="Titolo2"/>
         <w:jc w:val="both"/>
       </w:pPr>
-      <w:bookmarkStart w:id="12" w:name="_Toc171934710"/>
+      <w:bookmarkStart w:id="12" w:name="_Toc173147628"/>
       <w:r>
         <w:lastRenderedPageBreak/>
         <w:t>Model Based De</w:t>
@@ -4590,7 +5158,7 @@
         <w:pStyle w:val="Titolo3"/>
         <w:jc w:val="both"/>
       </w:pPr>
-      <w:bookmarkStart w:id="13" w:name="_Toc171934711"/>
+      <w:bookmarkStart w:id="13" w:name="_Toc173147629"/>
       <w:r>
         <w:t>General Overview</w:t>
       </w:r>
@@ -4756,8 +5324,22 @@
         <w:t xml:space="preserve"> </w:t>
       </w:r>
       <w:r>
-        <w:t>Depending on the accuracy level of the components’ descriptions, the system can be more or less comparable to the original one. In the following picture, a schematic reconstruction of the realisation flow of a valid model is shown:</w:t>
-      </w:r>
+        <w:t xml:space="preserve">Depending on the accuracy level of the components’ descriptions, the system can be </w:t>
+      </w:r>
+      <w:proofErr w:type="gramStart"/>
+      <w:r>
+        <w:t>more or less comparable</w:t>
+      </w:r>
+      <w:proofErr w:type="gramEnd"/>
+      <w:r>
+        <w:t xml:space="preserve"> to the original one. In the following picture, a schematic reconstruction of the realisation flow of a valid model is shown:</w:t>
+      </w:r>
+    </w:p>
+    <w:p>
+      <w:pPr>
+        <w:pStyle w:val="Corpotesto-Poppins8"/>
+        <w:jc w:val="center"/>
+      </w:pPr>
       <w:r>
         <w:rPr>
           <w:noProof/>
@@ -4819,7 +5401,15 @@
         <w:pStyle w:val="Corpotesto-Poppins8"/>
       </w:pPr>
       <w:r>
-        <w:t>The MBD focuses on abstracting from specific technologies through the use of high-level languages with a visual approach (e.g., through lines and blocks). Using a graphical tool can simplify the development of complex functions, especially in real-word systems, by breaking down the model into smaller modules that are easier to understand and implement.</w:t>
+        <w:t xml:space="preserve">The MBD focuses on abstracting from specific technologies </w:t>
+      </w:r>
+      <w:proofErr w:type="gramStart"/>
+      <w:r>
+        <w:t>through the use of</w:t>
+      </w:r>
+      <w:proofErr w:type="gramEnd"/>
+      <w:r>
+        <w:t xml:space="preserve"> high-level languages with a visual approach (e.g., through lines and blocks). Using a graphical tool can simplify the development of complex functions, especially in real-word systems, by breaking down the model into smaller modules that are easier to understand and implement.</w:t>
       </w:r>
     </w:p>
     <w:p>
@@ -4904,7 +5494,7 @@
         <w:pStyle w:val="Titolo3"/>
         <w:jc w:val="both"/>
       </w:pPr>
-      <w:bookmarkStart w:id="14" w:name="_Toc171934712"/>
+      <w:bookmarkStart w:id="14" w:name="_Toc173147630"/>
       <w:r>
         <w:t>MBD Flow V-Diagram</w:t>
       </w:r>
@@ -4938,6 +5528,7 @@
     <w:p>
       <w:pPr>
         <w:pStyle w:val="Corpotesto-Poppins8"/>
+        <w:jc w:val="center"/>
       </w:pPr>
       <w:r>
         <w:rPr>
@@ -5003,8 +5594,16 @@
           <w:ilvl w:val="0"/>
           <w:numId w:val="11"/>
         </w:numPr>
-      </w:pPr>
-      <w:r>
+        <w:rPr>
+          <w:b/>
+          <w:bCs/>
+        </w:rPr>
+      </w:pPr>
+      <w:r>
+        <w:rPr>
+          <w:b/>
+          <w:bCs/>
+        </w:rPr>
         <w:t>System Requirements</w:t>
       </w:r>
     </w:p>
@@ -5048,11 +5647,23 @@
           <w:ilvl w:val="0"/>
           <w:numId w:val="11"/>
         </w:numPr>
-      </w:pPr>
-      <w:r>
+        <w:rPr>
+          <w:b/>
+          <w:bCs/>
+        </w:rPr>
+      </w:pPr>
+      <w:r>
+        <w:rPr>
+          <w:b/>
+          <w:bCs/>
+        </w:rPr>
         <w:t>System</w:t>
       </w:r>
       <w:r>
+        <w:rPr>
+          <w:b/>
+          <w:bCs/>
+        </w:rPr>
         <w:t xml:space="preserve"> Design</w:t>
       </w:r>
     </w:p>
@@ -5127,6 +5738,10 @@
     <w:p>
       <w:pPr>
         <w:pStyle w:val="Corpotesto-Poppins8"/>
+        <w:rPr>
+          <w:b/>
+          <w:bCs/>
+        </w:rPr>
       </w:pPr>
     </w:p>
     <w:p>
@@ -5136,8 +5751,16 @@
           <w:ilvl w:val="0"/>
           <w:numId w:val="11"/>
         </w:numPr>
-      </w:pPr>
-      <w:r>
+        <w:rPr>
+          <w:b/>
+          <w:bCs/>
+        </w:rPr>
+      </w:pPr>
+      <w:r>
+        <w:rPr>
+          <w:b/>
+          <w:bCs/>
+        </w:rPr>
         <w:t>Software Design</w:t>
       </w:r>
     </w:p>
@@ -5146,7 +5769,15 @@
         <w:pStyle w:val="Corpotesto-Poppins8"/>
       </w:pPr>
       <w:r>
-        <w:t>This step involves modelling the system as a Platform-Independent Model (PIM) by means of an appropriate Domain-Specific Language (DSL), like Simulink, composed of blocks close to many domains, such as mechanical and electrical. When the design of the whole system is ready, it is possible to simulate it in order to refine it or find alternative designs. The possibility to conduct tests on the model, existing entirely inside the simulation tool, helps find bugs and issues in the earlier stages of development, thus reducing the costs that their correction and identification would require in later stages.</w:t>
+        <w:t xml:space="preserve">This step involves modelling the system as a Platform-Independent Model (PIM) by means of an appropriate Domain-Specific Language (DSL), like Simulink, composed of blocks close to many domains, such as mechanical and electrical. When the design of the whole system is ready, it is possible to simulate it </w:t>
+      </w:r>
+      <w:proofErr w:type="gramStart"/>
+      <w:r>
+        <w:t>in order to</w:t>
+      </w:r>
+      <w:proofErr w:type="gramEnd"/>
+      <w:r>
+        <w:t xml:space="preserve"> refine it or find alternative designs. The possibility to conduct tests on the model, existing entirely inside the simulation tool, helps find bugs and issues in the earlier stages of development, thus reducing the costs that their correction and identification would require in later stages.</w:t>
       </w:r>
     </w:p>
     <w:p>
@@ -5166,6 +5797,7 @@
     <w:p>
       <w:pPr>
         <w:pStyle w:val="Corpotesto-Poppins8"/>
+        <w:jc w:val="center"/>
       </w:pPr>
       <w:r>
         <w:rPr>
@@ -5232,8 +5864,16 @@
           <w:ilvl w:val="0"/>
           <w:numId w:val="11"/>
         </w:numPr>
-      </w:pPr>
-      <w:r>
+        <w:rPr>
+          <w:b/>
+          <w:bCs/>
+        </w:rPr>
+      </w:pPr>
+      <w:r>
+        <w:rPr>
+          <w:b/>
+          <w:bCs/>
+        </w:rPr>
         <w:t>Coding</w:t>
       </w:r>
     </w:p>
@@ -5242,7 +5882,15 @@
         <w:pStyle w:val="Corpotesto-Poppins8"/>
       </w:pPr>
       <w:r>
-        <w:t>Once we have made sure that the system behaviour is the expected one, it’s time for the generation of the code. This step will produce what will actually run on the target system; as such, one should try to optimise the generation parameters for the implementation on the desired HW.</w:t>
+        <w:t xml:space="preserve">Once we have made sure that the system behaviour is the expected one, it’s time for the generation of the code. This step will produce what will </w:t>
+      </w:r>
+      <w:proofErr w:type="gramStart"/>
+      <w:r>
+        <w:t>actually run</w:t>
+      </w:r>
+      <w:proofErr w:type="gramEnd"/>
+      <w:r>
+        <w:t xml:space="preserve"> on the target system; as such, one should try to optimise the generation parameters for the implementation on the desired HW.</w:t>
       </w:r>
     </w:p>
     <w:p>
@@ -5281,8 +5929,16 @@
           <w:ilvl w:val="0"/>
           <w:numId w:val="11"/>
         </w:numPr>
-      </w:pPr>
-      <w:r>
+        <w:rPr>
+          <w:b/>
+          <w:bCs/>
+        </w:rPr>
+      </w:pPr>
+      <w:r>
+        <w:rPr>
+          <w:b/>
+          <w:bCs/>
+        </w:rPr>
         <w:t>Software Integration</w:t>
       </w:r>
     </w:p>
@@ -5308,10 +5964,18 @@
         <w:t>oop (SIL)</w:t>
       </w:r>
       <w:r>
-        <w:t xml:space="preserve"> and </w:t>
-      </w:r>
-      <w:r>
-        <w:t xml:space="preserve">also </w:t>
+        <w:t xml:space="preserve"> </w:t>
+      </w:r>
+      <w:proofErr w:type="gramStart"/>
+      <w:r>
+        <w:t xml:space="preserve">and </w:t>
+      </w:r>
+      <w:r>
+        <w:t>also</w:t>
+      </w:r>
+      <w:proofErr w:type="gramEnd"/>
+      <w:r>
+        <w:t xml:space="preserve"> </w:t>
       </w:r>
       <w:r>
         <w:t xml:space="preserve">covers </w:t>
@@ -5334,6 +5998,7 @@
     <w:p>
       <w:pPr>
         <w:pStyle w:val="Corpotesto-Poppins8"/>
+        <w:jc w:val="center"/>
       </w:pPr>
       <w:r>
         <w:rPr>
@@ -5400,8 +6065,16 @@
           <w:ilvl w:val="0"/>
           <w:numId w:val="11"/>
         </w:numPr>
-      </w:pPr>
-      <w:r>
+        <w:rPr>
+          <w:b/>
+          <w:bCs/>
+        </w:rPr>
+      </w:pPr>
+      <w:r>
+        <w:rPr>
+          <w:b/>
+          <w:bCs/>
+        </w:rPr>
         <w:t>HW/SW Integration</w:t>
       </w:r>
     </w:p>
@@ -5448,6 +6121,7 @@
     <w:p>
       <w:pPr>
         <w:pStyle w:val="Corpotesto-Poppins8"/>
+        <w:jc w:val="center"/>
       </w:pPr>
       <w:r>
         <w:rPr>
@@ -5522,8 +6196,16 @@
           <w:ilvl w:val="0"/>
           <w:numId w:val="11"/>
         </w:numPr>
-      </w:pPr>
-      <w:r>
+        <w:rPr>
+          <w:b/>
+          <w:bCs/>
+        </w:rPr>
+      </w:pPr>
+      <w:r>
+        <w:rPr>
+          <w:b/>
+          <w:bCs/>
+        </w:rPr>
         <w:t>Vehicle Integration &amp; Calibration</w:t>
       </w:r>
     </w:p>
@@ -5551,6 +6233,7 @@
     <w:p>
       <w:pPr>
         <w:pStyle w:val="Corpotesto-Poppins8"/>
+        <w:jc w:val="center"/>
       </w:pPr>
       <w:r>
         <w:rPr>
@@ -5642,7 +6325,7 @@
         <w:pStyle w:val="Titolo1"/>
         <w:jc w:val="both"/>
       </w:pPr>
-      <w:bookmarkStart w:id="16" w:name="_Toc171934713"/>
+      <w:bookmarkStart w:id="16" w:name="_Toc173147631"/>
       <w:r>
         <w:lastRenderedPageBreak/>
         <w:t>Hardware Architecture</w:t>
@@ -5700,7 +6383,15 @@
         <w:pStyle w:val="Corpotesto-Poppins8"/>
       </w:pPr>
       <w:r>
-        <w:t>As an engine control unit, HDS9 is able to control multiple systems</w:t>
+        <w:t xml:space="preserve">As an engine control unit, HDS9 </w:t>
+      </w:r>
+      <w:proofErr w:type="gramStart"/>
+      <w:r>
+        <w:t>is able to</w:t>
+      </w:r>
+      <w:proofErr w:type="gramEnd"/>
+      <w:r>
+        <w:t xml:space="preserve"> control multiple systems</w:t>
       </w:r>
       <w:r>
         <w:t xml:space="preserve">, such as the Fuel </w:t>
@@ -5754,6 +6445,7 @@
     <w:p>
       <w:pPr>
         <w:pStyle w:val="Corpotesto-Poppins8"/>
+        <w:jc w:val="center"/>
       </w:pPr>
       <w:r>
         <w:rPr>
@@ -5834,7 +6526,7 @@
         <w:jc w:val="both"/>
       </w:pPr>
       <w:bookmarkStart w:id="17" w:name="_Toc166947927"/>
-      <w:bookmarkStart w:id="18" w:name="_Toc171934714"/>
+      <w:bookmarkStart w:id="18" w:name="_Toc173147632"/>
       <w:bookmarkEnd w:id="17"/>
       <w:r>
         <w:lastRenderedPageBreak/>
@@ -5974,7 +6666,7 @@
         <w:pStyle w:val="Titolo2"/>
         <w:jc w:val="both"/>
       </w:pPr>
-      <w:bookmarkStart w:id="19" w:name="_Toc171934715"/>
+      <w:bookmarkStart w:id="19" w:name="_Toc173147633"/>
       <w:r>
         <w:t>Output</w:t>
       </w:r>
@@ -6114,7 +6806,7 @@
         <w:pStyle w:val="Titolo2"/>
         <w:jc w:val="both"/>
       </w:pPr>
-      <w:bookmarkStart w:id="20" w:name="_Toc171934716"/>
+      <w:bookmarkStart w:id="20" w:name="_Toc173147634"/>
       <w:r>
         <w:t>Micro</w:t>
       </w:r>
@@ -6349,7 +7041,21 @@
           <w:lang w:val="it-IT"/>
         </w:rPr>
         <w:tab/>
-        <w:t>8 x DSPI (4 x SPI, 3 x MSC, 1 x SyncSCI)</w:t>
+        <w:t xml:space="preserve">8 x DSPI (4 x SPI, 3 x MSC, 1 x </w:t>
+      </w:r>
+      <w:proofErr w:type="spellStart"/>
+      <w:r>
+        <w:rPr>
+          <w:lang w:val="it-IT"/>
+        </w:rPr>
+        <w:t>SyncSCI</w:t>
+      </w:r>
+      <w:proofErr w:type="spellEnd"/>
+      <w:r>
+        <w:rPr>
+          <w:lang w:val="it-IT"/>
+        </w:rPr>
+        <w:t>)</w:t>
       </w:r>
     </w:p>
     <w:p>
@@ -6384,6 +7090,7 @@
     <w:p>
       <w:pPr>
         <w:pStyle w:val="Corpotesto-Poppins8"/>
+        <w:jc w:val="center"/>
       </w:pPr>
       <w:r>
         <w:rPr>
@@ -6468,13 +7175,12 @@
         <w:t xml:space="preserve"> - Microcontroller schematics</w:t>
       </w:r>
     </w:p>
-    <w:p>
-      <w:bookmarkStart w:id="21" w:name="_Toc171934717"/>
-    </w:p>
+    <w:p/>
     <w:p>
       <w:pPr>
         <w:pStyle w:val="Titolo2"/>
       </w:pPr>
+      <w:bookmarkStart w:id="21" w:name="_Toc173147635"/>
       <w:r>
         <w:t>Communication</w:t>
       </w:r>
@@ -6612,10 +7318,7 @@
         <w:t xml:space="preserve">one responding to the </w:t>
       </w:r>
       <w:r>
-        <w:t>address-</w:t>
-      </w:r>
-      <w:r>
-        <w:t>oriented memory</w:t>
+        <w:t>address-oriented memory</w:t>
       </w:r>
       <w:r>
         <w:t xml:space="preserve"> access requests</w:t>
@@ -6886,7 +7589,7 @@
         <w:pStyle w:val="Titolo1"/>
         <w:jc w:val="both"/>
       </w:pPr>
-      <w:bookmarkStart w:id="22" w:name="_Toc171934718"/>
+      <w:bookmarkStart w:id="22" w:name="_Toc173147636"/>
       <w:r>
         <w:lastRenderedPageBreak/>
         <w:t>Software Architecture</w:t>
@@ -6898,13 +7601,28 @@
         <w:pStyle w:val="Corpotesto-Poppins8"/>
       </w:pPr>
       <w:r>
-        <w:t>HDS9’s embedded software architecture follows the separation principles proposed by AUTOSAR</w:t>
+        <w:t xml:space="preserve">HDS9’s embedded software architecture follows the separation principles proposed by </w:t>
+      </w:r>
+      <w:r>
+        <w:rPr>
+          <w:b/>
+          <w:bCs/>
+        </w:rPr>
+        <w:t>AUTOSAR</w:t>
       </w:r>
       <w:r>
         <w:t xml:space="preserve">; </w:t>
       </w:r>
       <w:r>
-        <w:t>the structure is layered in order to standardi</w:t>
+        <w:t xml:space="preserve">the structure is layered </w:t>
+      </w:r>
+      <w:proofErr w:type="gramStart"/>
+      <w:r>
+        <w:t>in order to</w:t>
+      </w:r>
+      <w:proofErr w:type="gramEnd"/>
+      <w:r>
+        <w:t xml:space="preserve"> standardi</w:t>
       </w:r>
       <w:r>
         <w:t>s</w:t>
@@ -6953,7 +7671,7 @@
         <w:jc w:val="both"/>
       </w:pPr>
       <w:bookmarkStart w:id="23" w:name="_Toc166947932"/>
-      <w:bookmarkStart w:id="24" w:name="_Toc171934719"/>
+      <w:bookmarkStart w:id="24" w:name="_Toc173147637"/>
       <w:bookmarkEnd w:id="23"/>
       <w:r>
         <w:t>AUTOSAR</w:t>
@@ -6961,6 +7679,7 @@
       <w:r>
         <w:t xml:space="preserve"> Principles</w:t>
       </w:r>
+      <w:bookmarkEnd w:id="24"/>
     </w:p>
     <w:p>
       <w:pPr>
@@ -7010,13 +7729,7 @@
         <w:t>s</w:t>
       </w:r>
       <w:r>
-        <w:t>ed</w:t>
-      </w:r>
-      <w:r>
-        <w:t xml:space="preserve"> </w:t>
-      </w:r>
-      <w:r>
-        <w:t>software framework and open E/E system architecture for intelligent mobility.</w:t>
+        <w:t>ed software framework and open E/E system architecture for intelligent mobility.</w:t>
       </w:r>
     </w:p>
     <w:p>
@@ -7416,10 +8129,11 @@
         <w:pStyle w:val="Titolo2"/>
         <w:jc w:val="both"/>
       </w:pPr>
+      <w:bookmarkStart w:id="25" w:name="_Toc173147638"/>
       <w:r>
         <w:t>Architecture Levels</w:t>
       </w:r>
-      <w:bookmarkEnd w:id="24"/>
+      <w:bookmarkEnd w:id="25"/>
     </w:p>
     <w:p>
       <w:pPr>
@@ -7644,7 +8358,7 @@
       <w:pPr>
         <w:pStyle w:val="Titolo3"/>
       </w:pPr>
-      <w:bookmarkStart w:id="25" w:name="_Toc171934720"/>
+      <w:bookmarkStart w:id="26" w:name="_Toc173147639"/>
       <w:r>
         <w:t>Application Layer (M</w:t>
       </w:r>
@@ -7654,7 +8368,7 @@
       <w:r>
         <w:t>SL)</w:t>
       </w:r>
-      <w:bookmarkEnd w:id="25"/>
+      <w:bookmarkEnd w:id="26"/>
     </w:p>
     <w:p>
       <w:pPr>
@@ -7850,7 +8564,7 @@
         <w:pStyle w:val="Titolo3"/>
         <w:jc w:val="both"/>
       </w:pPr>
-      <w:bookmarkStart w:id="26" w:name="_Toc171934721"/>
+      <w:bookmarkStart w:id="27" w:name="_Toc173147640"/>
       <w:r>
         <w:t>Intermediate La</w:t>
       </w:r>
@@ -7866,7 +8580,7 @@
       <w:r>
         <w:t>)</w:t>
       </w:r>
-      <w:bookmarkEnd w:id="26"/>
+      <w:bookmarkEnd w:id="27"/>
     </w:p>
     <w:p>
       <w:pPr>
@@ -8039,12 +8753,12 @@
         <w:pStyle w:val="Titolo3"/>
         <w:jc w:val="both"/>
       </w:pPr>
-      <w:bookmarkStart w:id="27" w:name="_Toc171934722"/>
+      <w:bookmarkStart w:id="28" w:name="_Toc173147641"/>
       <w:r>
         <w:lastRenderedPageBreak/>
         <w:t>Basic Software (BSWL)</w:t>
       </w:r>
-      <w:bookmarkEnd w:id="27"/>
+      <w:bookmarkEnd w:id="28"/>
       <w:r>
         <w:t xml:space="preserve"> </w:t>
       </w:r>
@@ -8112,7 +8826,15 @@
         <w:t>,</w:t>
       </w:r>
       <w:r>
-        <w:t xml:space="preserve"> a sit contains the actual drivers</w:t>
+        <w:t xml:space="preserve"> a </w:t>
+      </w:r>
+      <w:proofErr w:type="spellStart"/>
+      <w:r>
+        <w:t>sit</w:t>
+      </w:r>
+      <w:proofErr w:type="spellEnd"/>
+      <w:r>
+        <w:t xml:space="preserve"> contains the actual drivers</w:t>
       </w:r>
       <w:r>
         <w:t xml:space="preserve"> needed</w:t>
@@ -8286,11 +9008,11 @@
         <w:pStyle w:val="Titolo2"/>
         <w:jc w:val="both"/>
       </w:pPr>
-      <w:bookmarkStart w:id="28" w:name="_Toc171934723"/>
+      <w:bookmarkStart w:id="29" w:name="_Toc173147642"/>
       <w:r>
         <w:t>API Design</w:t>
       </w:r>
-      <w:bookmarkEnd w:id="28"/>
+      <w:bookmarkEnd w:id="29"/>
     </w:p>
     <w:p>
       <w:pPr>
@@ -8374,7 +9096,15 @@
         <w:pStyle w:val="Corpotesto-Poppins8"/>
       </w:pPr>
       <w:r>
-        <w:t>In this regard, it is important to cite the work done by L. Zannella, documented in the thesis titled “</w:t>
+        <w:t xml:space="preserve">In this regard, it is important to cite the work done by L. </w:t>
+      </w:r>
+      <w:proofErr w:type="spellStart"/>
+      <w:r>
+        <w:t>Zannella</w:t>
+      </w:r>
+      <w:proofErr w:type="spellEnd"/>
+      <w:r>
+        <w:t>, documented in the thesis titled “</w:t>
       </w:r>
       <w:r>
         <w:t>Library definition for an automotive ECU API layer (using Model-Based approach)</w:t>
@@ -8411,7 +9141,7 @@
         <w:pStyle w:val="Titolo1"/>
         <w:jc w:val="both"/>
       </w:pPr>
-      <w:bookmarkStart w:id="29" w:name="_Toc171934724"/>
+      <w:bookmarkStart w:id="30" w:name="_Toc173147643"/>
       <w:r>
         <w:t>Part 1</w:t>
       </w:r>
@@ -8421,7 +9151,7 @@
       <w:r>
         <w:t>Memory Management (NVRAM)</w:t>
       </w:r>
-      <w:bookmarkEnd w:id="29"/>
+      <w:bookmarkEnd w:id="30"/>
     </w:p>
     <w:p>
       <w:pPr>
@@ -8475,9 +9205,11 @@
         <w:pStyle w:val="Titolo2"/>
         <w:jc w:val="both"/>
       </w:pPr>
+      <w:bookmarkStart w:id="31" w:name="_Toc173147644"/>
       <w:r>
         <w:t>Strategy</w:t>
       </w:r>
+      <w:bookmarkEnd w:id="31"/>
     </w:p>
     <w:p>
       <w:pPr>
@@ -8524,8 +9256,13 @@
       <w:r>
         <w:t xml:space="preserve">also </w:t>
       </w:r>
-      <w:r>
-        <w:t xml:space="preserve">taking into account </w:t>
+      <w:proofErr w:type="gramStart"/>
+      <w:r>
+        <w:t>taking into account</w:t>
+      </w:r>
+      <w:proofErr w:type="gramEnd"/>
+      <w:r>
+        <w:t xml:space="preserve"> </w:t>
       </w:r>
       <w:r>
         <w:t>sudden shutdowns.</w:t>
@@ -8820,99 +9557,109 @@
         <w:pStyle w:val="Titolo2"/>
         <w:jc w:val="both"/>
       </w:pPr>
+      <w:bookmarkStart w:id="32" w:name="_Toc173147645"/>
       <w:r>
         <w:t>Implementation</w:t>
       </w:r>
+      <w:bookmarkEnd w:id="32"/>
     </w:p>
     <w:p>
       <w:pPr>
         <w:pStyle w:val="Titolo2"/>
         <w:jc w:val="both"/>
       </w:pPr>
+      <w:bookmarkStart w:id="33" w:name="_Toc173147646"/>
       <w:r>
         <w:t>LabVIEW</w:t>
       </w:r>
+      <w:bookmarkEnd w:id="33"/>
     </w:p>
     <w:p>
       <w:pPr>
         <w:pStyle w:val="Titolo2"/>
         <w:jc w:val="both"/>
       </w:pPr>
+      <w:bookmarkStart w:id="34" w:name="_Toc173147647"/>
       <w:r>
         <w:t>Test #1</w:t>
       </w:r>
+      <w:bookmarkEnd w:id="34"/>
     </w:p>
     <w:p>
       <w:pPr>
         <w:pStyle w:val="Titolo2"/>
         <w:jc w:val="both"/>
       </w:pPr>
+      <w:bookmarkStart w:id="35" w:name="_Toc173147648"/>
       <w:r>
         <w:t>Test #2</w:t>
       </w:r>
+      <w:bookmarkEnd w:id="35"/>
     </w:p>
     <w:p>
       <w:pPr>
         <w:pStyle w:val="Titolo2"/>
         <w:jc w:val="both"/>
       </w:pPr>
+      <w:bookmarkStart w:id="36" w:name="_Toc173147649"/>
       <w:r>
         <w:t>Results</w:t>
       </w:r>
+      <w:bookmarkEnd w:id="36"/>
     </w:p>
     <w:p>
       <w:pPr>
         <w:pStyle w:val="Titolo1"/>
         <w:jc w:val="both"/>
       </w:pPr>
-      <w:bookmarkStart w:id="30" w:name="_Toc171934726"/>
+      <w:bookmarkStart w:id="37" w:name="_Toc173147650"/>
       <w:r>
         <w:t>Part 2</w:t>
       </w:r>
       <w:r>
         <w:t xml:space="preserve"> – Diagnostics (OBD)</w:t>
       </w:r>
-      <w:bookmarkEnd w:id="30"/>
+      <w:bookmarkEnd w:id="37"/>
     </w:p>
     <w:p>
       <w:pPr>
         <w:pStyle w:val="Titolo2"/>
         <w:jc w:val="both"/>
       </w:pPr>
-      <w:bookmarkStart w:id="31" w:name="_Toc166947939"/>
-      <w:bookmarkStart w:id="32" w:name="_Toc167627066"/>
-      <w:bookmarkStart w:id="33" w:name="_Toc167627157"/>
-      <w:bookmarkStart w:id="34" w:name="_Toc171934727"/>
-      <w:bookmarkEnd w:id="31"/>
-      <w:bookmarkEnd w:id="32"/>
-      <w:bookmarkEnd w:id="33"/>
+      <w:bookmarkStart w:id="38" w:name="_Toc166947939"/>
+      <w:bookmarkStart w:id="39" w:name="_Toc167627066"/>
+      <w:bookmarkStart w:id="40" w:name="_Toc167627157"/>
+      <w:bookmarkStart w:id="41" w:name="_Toc173147651"/>
+      <w:bookmarkEnd w:id="38"/>
+      <w:bookmarkEnd w:id="39"/>
+      <w:bookmarkEnd w:id="40"/>
       <w:r>
         <w:lastRenderedPageBreak/>
         <w:t>…</w:t>
       </w:r>
-      <w:bookmarkEnd w:id="34"/>
+      <w:bookmarkEnd w:id="41"/>
     </w:p>
     <w:p>
       <w:pPr>
         <w:pStyle w:val="Titolo2"/>
         <w:jc w:val="both"/>
       </w:pPr>
-      <w:bookmarkStart w:id="35" w:name="_Toc171934728"/>
+      <w:bookmarkStart w:id="42" w:name="_Toc173147652"/>
       <w:r>
         <w:t>Standards</w:t>
       </w:r>
-      <w:bookmarkEnd w:id="35"/>
+      <w:bookmarkEnd w:id="42"/>
     </w:p>
     <w:p>
       <w:pPr>
         <w:pStyle w:val="Titolo2"/>
         <w:jc w:val="both"/>
       </w:pPr>
-      <w:bookmarkStart w:id="36" w:name="_Toc171934729"/>
+      <w:bookmarkStart w:id="43" w:name="_Toc173147653"/>
       <w:r>
         <w:t>…</w:t>
       </w:r>
-      <w:bookmarkEnd w:id="36"/>
+      <w:bookmarkEnd w:id="43"/>
     </w:p>
     <w:p/>
     <w:p>
@@ -12408,6 +13155,7 @@
   <w:style w:type="character" w:default="1" w:styleId="Carpredefinitoparagrafo">
     <w:name w:val="Default Paragraph Font"/>
     <w:uiPriority w:val="1"/>
+    <w:semiHidden/>
     <w:unhideWhenUsed/>
   </w:style>
   <w:style w:type="table" w:default="1" w:styleId="Tabellanormale">
@@ -13614,6 +14362,15 @@
 </file>
 
 <file path=customXml/item1.xml><?xml version="1.0" encoding="utf-8"?>
+<?mso-contentType ?>
+<FormTemplates xmlns="http://schemas.microsoft.com/sharepoint/v3/contenttype/forms">
+  <Display>DocumentLibraryForm</Display>
+  <Edit>DocumentLibraryForm</Edit>
+  <New>DocumentLibraryForm</New>
+</FormTemplates>
+</file>
+
+<file path=customXml/item2.xml><?xml version="1.0" encoding="utf-8"?>
 <ct:contentTypeSchema xmlns:ct="http://schemas.microsoft.com/office/2006/metadata/contentType" xmlns:ma="http://schemas.microsoft.com/office/2006/metadata/properties/metaAttributes" ct:_="" ma:_="" ma:contentTypeName="Document" ma:contentTypeID="0x010100DE5B6394FA9C5343886DE18E79A74E91" ma:contentTypeVersion="6" ma:contentTypeDescription="Create a new document." ma:contentTypeScope="" ma:versionID="39c6b4e908dfe0b77f3deb886f951f80">
   <xsd:schema xmlns:xsd="http://www.w3.org/2001/XMLSchema" xmlns:xs="http://www.w3.org/2001/XMLSchema" xmlns:p="http://schemas.microsoft.com/office/2006/metadata/properties" xmlns:ns3="220db6ca-5eb0-4f66-980e-fb8e3019d7e0" targetNamespace="http://schemas.microsoft.com/office/2006/metadata/properties" ma:root="true" ma:fieldsID="1eb7a655c9e0ec7ae5a586a09652f712" ns3:_="">
     <xsd:import namespace="220db6ca-5eb0-4f66-980e-fb8e3019d7e0"/>
@@ -13769,16 +14526,11 @@
 </ct:contentTypeSchema>
 </file>
 
-<file path=customXml/item2.xml><?xml version="1.0" encoding="utf-8"?>
-<?mso-contentType ?>
-<FormTemplates xmlns="http://schemas.microsoft.com/sharepoint/v3/contenttype/forms">
-  <Display>DocumentLibraryForm</Display>
-  <Edit>DocumentLibraryForm</Edit>
-  <New>DocumentLibraryForm</New>
-</FormTemplates>
+<file path=customXml/item3.xml><?xml version="1.0" encoding="utf-8"?>
+<b:Sources xmlns:b="http://schemas.openxmlformats.org/officeDocument/2006/bibliography" xmlns="http://schemas.openxmlformats.org/officeDocument/2006/bibliography" SelectedStyle="\APA.XSL" StyleName="APA"/>
 </file>
 
-<file path=customXml/item3.xml><?xml version="1.0" encoding="utf-8"?>
+<file path=customXml/item4.xml><?xml version="1.0" encoding="utf-8"?>
 <p:properties xmlns:p="http://schemas.microsoft.com/office/2006/metadata/properties" xmlns:xsi="http://www.w3.org/2001/XMLSchema-instance" xmlns:pc="http://schemas.microsoft.com/office/infopath/2007/PartnerControls">
   <documentManagement>
     <_activity xmlns="220db6ca-5eb0-4f66-980e-fb8e3019d7e0" xsi:nil="true"/>
@@ -13786,11 +14538,15 @@
 </p:properties>
 </file>
 
-<file path=customXml/item4.xml><?xml version="1.0" encoding="utf-8"?>
-<b:Sources xmlns:b="http://schemas.openxmlformats.org/officeDocument/2006/bibliography" xmlns="http://schemas.openxmlformats.org/officeDocument/2006/bibliography" SelectedStyle="\APA.XSL" StyleName="APA"/>
+<file path=customXml/itemProps1.xml><?xml version="1.0" encoding="utf-8"?>
+<ds:datastoreItem xmlns:ds="http://schemas.openxmlformats.org/officeDocument/2006/customXml" ds:itemID="{A006EAF3-1191-45B0-BDA0-E6A3E938B7B4}">
+  <ds:schemaRefs>
+    <ds:schemaRef ds:uri="http://schemas.microsoft.com/sharepoint/v3/contenttype/forms"/>
+  </ds:schemaRefs>
+</ds:datastoreItem>
 </file>
 
-<file path=customXml/itemProps1.xml><?xml version="1.0" encoding="utf-8"?>
+<file path=customXml/itemProps2.xml><?xml version="1.0" encoding="utf-8"?>
 <ds:datastoreItem xmlns:ds="http://schemas.openxmlformats.org/officeDocument/2006/customXml" ds:itemID="{4F545498-B3EE-4C3D-91AD-BB4D3311930A}">
   <ds:schemaRefs>
     <ds:schemaRef ds:uri="http://schemas.microsoft.com/office/2006/metadata/contentType"/>
@@ -13808,15 +14564,15 @@
 </ds:datastoreItem>
 </file>
 
-<file path=customXml/itemProps2.xml><?xml version="1.0" encoding="utf-8"?>
-<ds:datastoreItem xmlns:ds="http://schemas.openxmlformats.org/officeDocument/2006/customXml" ds:itemID="{A006EAF3-1191-45B0-BDA0-E6A3E938B7B4}">
+<file path=customXml/itemProps3.xml><?xml version="1.0" encoding="utf-8"?>
+<ds:datastoreItem xmlns:ds="http://schemas.openxmlformats.org/officeDocument/2006/customXml" ds:itemID="{277E7B8C-6F89-4FEB-B7C6-A994B23054F4}">
   <ds:schemaRefs>
-    <ds:schemaRef ds:uri="http://schemas.microsoft.com/sharepoint/v3/contenttype/forms"/>
+    <ds:schemaRef ds:uri="http://schemas.openxmlformats.org/officeDocument/2006/bibliography"/>
   </ds:schemaRefs>
 </ds:datastoreItem>
 </file>
 
-<file path=customXml/itemProps3.xml><?xml version="1.0" encoding="utf-8"?>
+<file path=customXml/itemProps4.xml><?xml version="1.0" encoding="utf-8"?>
 <ds:datastoreItem xmlns:ds="http://schemas.openxmlformats.org/officeDocument/2006/customXml" ds:itemID="{2EA4C55E-312B-41D8-815F-CA7200B423A9}">
   <ds:schemaRefs>
     <ds:schemaRef ds:uri="http://schemas.microsoft.com/office/2006/metadata/properties"/>
@@ -13824,12 +14580,4 @@
     <ds:schemaRef ds:uri="220db6ca-5eb0-4f66-980e-fb8e3019d7e0"/>
   </ds:schemaRefs>
 </ds:datastoreItem>
-</file>
-
-<file path=customXml/itemProps4.xml><?xml version="1.0" encoding="utf-8"?>
-<ds:datastoreItem xmlns:ds="http://schemas.openxmlformats.org/officeDocument/2006/customXml" ds:itemID="{277E7B8C-6F89-4FEB-B7C6-A994B23054F4}">
-  <ds:schemaRefs>
-    <ds:schemaRef ds:uri="http://schemas.openxmlformats.org/officeDocument/2006/bibliography"/>
-  </ds:schemaRefs>
-</ds:datastoreItem>
 </file>
</xml_diff>

<commit_message>
Lavorato sulla parte 4.1, aggiunte due immagini
</commit_message>
<xml_diff>
--- a/Tesi Polito.docx
+++ b/Tesi Polito.docx
@@ -4042,15 +4042,7 @@
         <w:t>existing</w:t>
       </w:r>
       <w:r>
-        <w:t xml:space="preserve"> code and processes by removing the unnecessary procedures and artefacts dictated by now defunct or changed guidelines, for this thesis work we started anew by analysing the requirements of the state-of-the-art standards for the on-board diagnostic on heavy-duty systems (OBD2, WWH-OBD, J1939), while also </w:t>
-      </w:r>
-      <w:proofErr w:type="gramStart"/>
-      <w:r>
-        <w:t>taking into account</w:t>
-      </w:r>
-      <w:proofErr w:type="gramEnd"/>
-      <w:r>
-        <w:t xml:space="preserve"> the</w:t>
+        <w:t xml:space="preserve"> code and processes by removing the unnecessary procedures and artefacts dictated by now defunct or changed guidelines, for this thesis work we started anew by analysing the requirements of the state-of-the-art standards for the on-board diagnostic on heavy-duty systems (OBD2, WWH-OBD, J1939), while also taking into account the</w:t>
       </w:r>
       <w:r>
         <w:t xml:space="preserve"> </w:t>
@@ -4362,11 +4354,7 @@
         <w:t>-</w:t>
       </w:r>
       <w:r>
-        <w:t xml:space="preserve">art of the available technology, and it is </w:t>
-      </w:r>
-      <w:proofErr w:type="gramStart"/>
-      <w:r>
-        <w:t>up</w:t>
+        <w:t>art of the available technology, and it is up</w:t>
       </w:r>
       <w:r>
         <w:t>-</w:t>
@@ -4378,11 +4366,7 @@
         <w:t>-</w:t>
       </w:r>
       <w:r>
-        <w:t>date</w:t>
-      </w:r>
-      <w:proofErr w:type="gramEnd"/>
-      <w:r>
-        <w:t xml:space="preserve"> with the most recent OEMs’ </w:t>
+        <w:t xml:space="preserve">date with the most recent OEMs’ </w:t>
       </w:r>
       <w:r>
         <w:t xml:space="preserve">global </w:t>
@@ -5038,15 +5022,7 @@
         <w:t>CANape uses its own scripting language, CASL</w:t>
       </w:r>
       <w:r>
-        <w:t xml:space="preserve">, </w:t>
-      </w:r>
-      <w:proofErr w:type="gramStart"/>
-      <w:r>
-        <w:t>similar to</w:t>
-      </w:r>
-      <w:proofErr w:type="gramEnd"/>
-      <w:r>
-        <w:t xml:space="preserve"> the C programming language.</w:t>
+        <w:t>, similar to the C programming language.</w:t>
       </w:r>
     </w:p>
     <w:p>
@@ -5324,15 +5300,7 @@
         <w:t xml:space="preserve"> </w:t>
       </w:r>
       <w:r>
-        <w:t xml:space="preserve">Depending on the accuracy level of the components’ descriptions, the system can be </w:t>
-      </w:r>
-      <w:proofErr w:type="gramStart"/>
-      <w:r>
-        <w:t>more or less comparable</w:t>
-      </w:r>
-      <w:proofErr w:type="gramEnd"/>
-      <w:r>
-        <w:t xml:space="preserve"> to the original one. In the following picture, a schematic reconstruction of the realisation flow of a valid model is shown:</w:t>
+        <w:t>Depending on the accuracy level of the components’ descriptions, the system can be more or less comparable to the original one. In the following picture, a schematic reconstruction of the realisation flow of a valid model is shown:</w:t>
       </w:r>
     </w:p>
     <w:p>
@@ -5401,15 +5369,7 @@
         <w:pStyle w:val="Corpotesto-Poppins8"/>
       </w:pPr>
       <w:r>
-        <w:t xml:space="preserve">The MBD focuses on abstracting from specific technologies </w:t>
-      </w:r>
-      <w:proofErr w:type="gramStart"/>
-      <w:r>
-        <w:t>through the use of</w:t>
-      </w:r>
-      <w:proofErr w:type="gramEnd"/>
-      <w:r>
-        <w:t xml:space="preserve"> high-level languages with a visual approach (e.g., through lines and blocks). Using a graphical tool can simplify the development of complex functions, especially in real-word systems, by breaking down the model into smaller modules that are easier to understand and implement.</w:t>
+        <w:t>The MBD focuses on abstracting from specific technologies through the use of high-level languages with a visual approach (e.g., through lines and blocks). Using a graphical tool can simplify the development of complex functions, especially in real-word systems, by breaking down the model into smaller modules that are easier to understand and implement.</w:t>
       </w:r>
     </w:p>
     <w:p>
@@ -5769,15 +5729,7 @@
         <w:pStyle w:val="Corpotesto-Poppins8"/>
       </w:pPr>
       <w:r>
-        <w:t xml:space="preserve">This step involves modelling the system as a Platform-Independent Model (PIM) by means of an appropriate Domain-Specific Language (DSL), like Simulink, composed of blocks close to many domains, such as mechanical and electrical. When the design of the whole system is ready, it is possible to simulate it </w:t>
-      </w:r>
-      <w:proofErr w:type="gramStart"/>
-      <w:r>
-        <w:t>in order to</w:t>
-      </w:r>
-      <w:proofErr w:type="gramEnd"/>
-      <w:r>
-        <w:t xml:space="preserve"> refine it or find alternative designs. The possibility to conduct tests on the model, existing entirely inside the simulation tool, helps find bugs and issues in the earlier stages of development, thus reducing the costs that their correction and identification would require in later stages.</w:t>
+        <w:t>This step involves modelling the system as a Platform-Independent Model (PIM) by means of an appropriate Domain-Specific Language (DSL), like Simulink, composed of blocks close to many domains, such as mechanical and electrical. When the design of the whole system is ready, it is possible to simulate it in order to refine it or find alternative designs. The possibility to conduct tests on the model, existing entirely inside the simulation tool, helps find bugs and issues in the earlier stages of development, thus reducing the costs that their correction and identification would require in later stages.</w:t>
       </w:r>
     </w:p>
     <w:p>
@@ -5882,15 +5834,7 @@
         <w:pStyle w:val="Corpotesto-Poppins8"/>
       </w:pPr>
       <w:r>
-        <w:t xml:space="preserve">Once we have made sure that the system behaviour is the expected one, it’s time for the generation of the code. This step will produce what will </w:t>
-      </w:r>
-      <w:proofErr w:type="gramStart"/>
-      <w:r>
-        <w:t>actually run</w:t>
-      </w:r>
-      <w:proofErr w:type="gramEnd"/>
-      <w:r>
-        <w:t xml:space="preserve"> on the target system; as such, one should try to optimise the generation parameters for the implementation on the desired HW.</w:t>
+        <w:t>Once we have made sure that the system behaviour is the expected one, it’s time for the generation of the code. This step will produce what will actually run on the target system; as such, one should try to optimise the generation parameters for the implementation on the desired HW.</w:t>
       </w:r>
     </w:p>
     <w:p>
@@ -5964,18 +5908,10 @@
         <w:t>oop (SIL)</w:t>
       </w:r>
       <w:r>
-        <w:t xml:space="preserve"> </w:t>
-      </w:r>
-      <w:proofErr w:type="gramStart"/>
-      <w:r>
-        <w:t xml:space="preserve">and </w:t>
-      </w:r>
-      <w:r>
-        <w:t>also</w:t>
-      </w:r>
-      <w:proofErr w:type="gramEnd"/>
-      <w:r>
-        <w:t xml:space="preserve"> </w:t>
+        <w:t xml:space="preserve"> and </w:t>
+      </w:r>
+      <w:r>
+        <w:t xml:space="preserve">also </w:t>
       </w:r>
       <w:r>
         <w:t xml:space="preserve">covers </w:t>
@@ -6383,15 +6319,7 @@
         <w:pStyle w:val="Corpotesto-Poppins8"/>
       </w:pPr>
       <w:r>
-        <w:t xml:space="preserve">As an engine control unit, HDS9 </w:t>
-      </w:r>
-      <w:proofErr w:type="gramStart"/>
-      <w:r>
-        <w:t>is able to</w:t>
-      </w:r>
-      <w:proofErr w:type="gramEnd"/>
-      <w:r>
-        <w:t xml:space="preserve"> control multiple systems</w:t>
+        <w:t>As an engine control unit, HDS9 is able to control multiple systems</w:t>
       </w:r>
       <w:r>
         <w:t xml:space="preserve">, such as the Fuel </w:t>
@@ -7614,15 +7542,7 @@
         <w:t xml:space="preserve">; </w:t>
       </w:r>
       <w:r>
-        <w:t xml:space="preserve">the structure is layered </w:t>
-      </w:r>
-      <w:proofErr w:type="gramStart"/>
-      <w:r>
-        <w:t>in order to</w:t>
-      </w:r>
-      <w:proofErr w:type="gramEnd"/>
-      <w:r>
-        <w:t xml:space="preserve"> standardi</w:t>
+        <w:t>the structure is layered in order to standardi</w:t>
       </w:r>
       <w:r>
         <w:t>s</w:t>
@@ -8335,7 +8255,7 @@
         <w:rPr>
           <w:noProof/>
         </w:rPr>
-        <w:t>5</w:t>
+        <w:t>4</w:t>
       </w:r>
       <w:r>
         <w:fldChar w:fldCharType="end"/>
@@ -8826,15 +8746,7 @@
         <w:t>,</w:t>
       </w:r>
       <w:r>
-        <w:t xml:space="preserve"> a </w:t>
-      </w:r>
-      <w:proofErr w:type="spellStart"/>
-      <w:r>
-        <w:t>sit</w:t>
-      </w:r>
-      <w:proofErr w:type="spellEnd"/>
-      <w:r>
-        <w:t xml:space="preserve"> contains the actual drivers</w:t>
+        <w:t xml:space="preserve"> a sit contains the actual drivers</w:t>
       </w:r>
       <w:r>
         <w:t xml:space="preserve"> needed</w:t>
@@ -9096,15 +9008,7 @@
         <w:pStyle w:val="Corpotesto-Poppins8"/>
       </w:pPr>
       <w:r>
-        <w:t xml:space="preserve">In this regard, it is important to cite the work done by L. </w:t>
-      </w:r>
-      <w:proofErr w:type="spellStart"/>
-      <w:r>
-        <w:t>Zannella</w:t>
-      </w:r>
-      <w:proofErr w:type="spellEnd"/>
-      <w:r>
-        <w:t>, documented in the thesis titled “</w:t>
+        <w:t>In this regard, it is important to cite the work done by L. Zannella, documented in the thesis titled “</w:t>
       </w:r>
       <w:r>
         <w:t>Library definition for an automotive ECU API layer (using Model-Based approach)</w:t>
@@ -9256,13 +9160,8 @@
       <w:r>
         <w:t xml:space="preserve">also </w:t>
       </w:r>
-      <w:proofErr w:type="gramStart"/>
-      <w:r>
-        <w:t>taking into account</w:t>
-      </w:r>
-      <w:proofErr w:type="gramEnd"/>
-      <w:r>
-        <w:t xml:space="preserve"> </w:t>
+      <w:r>
+        <w:t xml:space="preserve">taking into account </w:t>
       </w:r>
       <w:r>
         <w:t>sudden shutdowns.</w:t>
@@ -9368,7 +9267,16 @@
         <w:pStyle w:val="Corpotesto-Poppins8"/>
       </w:pPr>
       <w:r>
-        <w:t>The chosen strategy is based on employing two of the memory modules available on the device; the basic idea is to alternatively select one module or the other at startup and then store the values on the other module at shutdown. On the next activation of the system, the last written module will be the operative one.</w:t>
+        <w:t xml:space="preserve">The chosen strategy is based on employing two of the memory modules available on the device; the basic idea is to alternatively select one module or the other at startup and then store the values on the other module at shutdown. On the next activation of the system, the last written module will be </w:t>
+      </w:r>
+      <w:r>
+        <w:t xml:space="preserve">selected </w:t>
+      </w:r>
+      <w:r>
+        <w:t>to read the stored values and load them into the volatile memory</w:t>
+      </w:r>
+      <w:r>
+        <w:t>.</w:t>
       </w:r>
     </w:p>
     <w:p>
@@ -9414,51 +9322,350 @@
       <w:pPr>
         <w:pStyle w:val="Corpotesto-Poppins8"/>
       </w:pPr>
+    </w:p>
+    <w:p>
+      <w:pPr>
+        <w:pStyle w:val="Corpotesto-Poppins8"/>
+      </w:pPr>
       <w:r>
         <w:lastRenderedPageBreak/>
-        <w:t>To detect whether a module’s backup was corrupted or not, we needed a consistency check function. This would have to be computed on the data stored in the memory module at the shutdown and then stored with them.</w:t>
-      </w:r>
-    </w:p>
-    <w:p>
-      <w:pPr>
-        <w:pStyle w:val="Corpotesto-Poppins8"/>
-      </w:pPr>
-    </w:p>
-    <w:p>
-      <w:pPr>
-        <w:pStyle w:val="Corpotesto-Poppins8"/>
-      </w:pPr>
-      <w:r>
-        <w:t>At startup, the system would recompute the consistency check on the data stored in the selected module. These data, aside from the user-inserted one, also contain the number of times the memory has been rewritten, which is required to determine the last used module.</w:t>
-      </w:r>
-    </w:p>
-    <w:p>
-      <w:pPr>
-        <w:pStyle w:val="Corpotesto-Poppins8"/>
-      </w:pPr>
-    </w:p>
-    <w:p>
-      <w:pPr>
-        <w:pStyle w:val="Corpotesto-Poppins8"/>
-      </w:pPr>
-      <w:r>
-        <w:t>In case of a mismatch between the newly computed value and the one stored at the previous shutdown, we would try to select the other module containing the last backup, again performing this check. In the unfortunate case in which the second module was also corrupted, a default set of values would replace the memory modules contents.</w:t>
-      </w:r>
-    </w:p>
-    <w:p>
-      <w:pPr>
-        <w:pStyle w:val="Corpotesto-Poppins8"/>
-      </w:pPr>
-    </w:p>
-    <w:p>
-      <w:pPr>
-        <w:pStyle w:val="Corpotesto-Poppins8"/>
-      </w:pPr>
-      <w:r>
-        <w:t xml:space="preserve">In the following picture, the </w:t>
-      </w:r>
-      <w:r>
-        <w:t>designed flow of actions for the selection of the active memory module at startup and the behaviour of the system at shutdown:</w:t>
+        <w:t>To detect whether a module’s backup was corrupted or not, we needed a consistency check function. This would have to be computed on the data stored in the memory module at the shutdown and then stored with them</w:t>
+      </w:r>
+      <w:r>
+        <w:t xml:space="preserve"> inside the module</w:t>
+      </w:r>
+      <w:r>
+        <w:t>.</w:t>
+      </w:r>
+    </w:p>
+    <w:p>
+      <w:pPr>
+        <w:pStyle w:val="Corpotesto-Poppins8"/>
+      </w:pPr>
+    </w:p>
+    <w:p>
+      <w:pPr>
+        <w:pStyle w:val="Corpotesto-Poppins8"/>
+        <w:keepNext/>
+        <w:jc w:val="center"/>
+      </w:pPr>
+      <w:r>
+        <w:rPr>
+          <w:noProof/>
+        </w:rPr>
+        <w:drawing>
+          <wp:inline distT="0" distB="0" distL="0" distR="0" wp14:anchorId="3DC61589" wp14:editId="291CDFA7">
+            <wp:extent cx="3933825" cy="4029075"/>
+            <wp:effectExtent l="0" t="0" r="9525" b="0"/>
+            <wp:docPr id="76520919" name="Immagine 3" descr="Immagine che contiene testo, schermata, Carattere&#10;&#10;Descrizione generata automaticamente"/>
+            <wp:cNvGraphicFramePr>
+              <a:graphicFrameLocks xmlns:a="http://schemas.openxmlformats.org/drawingml/2006/main" noChangeAspect="1"/>
+            </wp:cNvGraphicFramePr>
+            <a:graphic xmlns:a="http://schemas.openxmlformats.org/drawingml/2006/main">
+              <a:graphicData uri="http://schemas.openxmlformats.org/drawingml/2006/picture">
+                <pic:pic xmlns:pic="http://schemas.openxmlformats.org/drawingml/2006/picture">
+                  <pic:nvPicPr>
+                    <pic:cNvPr id="76520919" name="Immagine 3" descr="Immagine che contiene testo, schermata, Carattere&#10;&#10;Descrizione generata automaticamente"/>
+                    <pic:cNvPicPr/>
+                  </pic:nvPicPr>
+                  <pic:blipFill>
+                    <a:blip r:embed="rId30">
+                      <a:extLst>
+                        <a:ext uri="{28A0092B-C50C-407E-A947-70E740481C1C}">
+                          <a14:useLocalDpi xmlns:a14="http://schemas.microsoft.com/office/drawing/2010/main" val="0"/>
+                        </a:ext>
+                      </a:extLst>
+                    </a:blip>
+                    <a:stretch>
+                      <a:fillRect/>
+                    </a:stretch>
+                  </pic:blipFill>
+                  <pic:spPr>
+                    <a:xfrm>
+                      <a:off x="0" y="0"/>
+                      <a:ext cx="3933825" cy="4029075"/>
+                    </a:xfrm>
+                    <a:prstGeom prst="rect">
+                      <a:avLst/>
+                    </a:prstGeom>
+                  </pic:spPr>
+                </pic:pic>
+              </a:graphicData>
+            </a:graphic>
+          </wp:inline>
+        </w:drawing>
+      </w:r>
+    </w:p>
+    <w:p>
+      <w:pPr>
+        <w:pStyle w:val="Didascalia"/>
+        <w:jc w:val="center"/>
+      </w:pPr>
+      <w:r>
+        <w:t>Figure 4.1.</w:t>
+      </w:r>
+      <w:r>
+        <w:t>1</w:t>
+      </w:r>
+      <w:r>
+        <w:t xml:space="preserve"> </w:t>
+      </w:r>
+      <w:r>
+        <w:t>–</w:t>
+      </w:r>
+      <w:r>
+        <w:t xml:space="preserve"> NVRAM shutdown strategy</w:t>
+      </w:r>
+    </w:p>
+    <w:p>
+      <w:pPr>
+        <w:pStyle w:val="Corpotesto-Poppins8"/>
+      </w:pPr>
+    </w:p>
+    <w:p>
+      <w:pPr>
+        <w:pStyle w:val="Corpotesto-Poppins8"/>
+      </w:pPr>
+      <w:r>
+        <w:t xml:space="preserve">At startup, the system would recompute the consistency check on the data stored in the selected module. </w:t>
+      </w:r>
+      <w:r>
+        <w:t xml:space="preserve">In addition to the </w:t>
+      </w:r>
+      <w:r>
+        <w:t xml:space="preserve">user-inserted </w:t>
+      </w:r>
+      <w:r>
+        <w:t>data</w:t>
+      </w:r>
+      <w:r>
+        <w:t xml:space="preserve">, </w:t>
+      </w:r>
+      <w:r>
+        <w:t xml:space="preserve">the module would </w:t>
+      </w:r>
+      <w:r>
+        <w:t>also contain the number of times the memory has been rewritten</w:t>
+      </w:r>
+      <w:r>
+        <w:t>. This value can be used</w:t>
+      </w:r>
+      <w:r>
+        <w:t xml:space="preserve"> to determine the module</w:t>
+      </w:r>
+      <w:r>
+        <w:t xml:space="preserve"> to read from</w:t>
+      </w:r>
+      <w:r>
+        <w:t>.</w:t>
+      </w:r>
+    </w:p>
+    <w:p>
+      <w:pPr>
+        <w:pStyle w:val="Corpotesto-Poppins8"/>
+      </w:pPr>
+    </w:p>
+    <w:p>
+      <w:pPr>
+        <w:pStyle w:val="Corpotesto-Poppins8"/>
+      </w:pPr>
+      <w:r>
+        <w:t xml:space="preserve">In case of a mismatch between the newly computed value and the one stored at the previous shutdown, </w:t>
+      </w:r>
+      <w:r>
+        <w:t>the system</w:t>
+      </w:r>
+      <w:r>
+        <w:t xml:space="preserve"> would try to select the other module containing the last backup, again performing this check. In the unfortunate case in which the second module was also corrupted, a default set of values would replace the memory module contents.</w:t>
+      </w:r>
+    </w:p>
+    <w:p>
+      <w:pPr>
+        <w:pStyle w:val="Corpotesto-Poppins8"/>
+        <w:keepNext/>
+        <w:jc w:val="center"/>
+      </w:pPr>
+      <w:r>
+        <w:rPr>
+          <w:noProof/>
+          <w:color w:val="FF0000"/>
+        </w:rPr>
+        <w:lastRenderedPageBreak/>
+        <w:drawing>
+          <wp:inline distT="0" distB="0" distL="0" distR="0" wp14:anchorId="39AEA916" wp14:editId="02BCD0DA">
+            <wp:extent cx="5617664" cy="6657975"/>
+            <wp:effectExtent l="0" t="0" r="2540" b="0"/>
+            <wp:docPr id="480401634" name="Immagine 1"/>
+            <wp:cNvGraphicFramePr>
+              <a:graphicFrameLocks xmlns:a="http://schemas.openxmlformats.org/drawingml/2006/main" noChangeAspect="1"/>
+            </wp:cNvGraphicFramePr>
+            <a:graphic xmlns:a="http://schemas.openxmlformats.org/drawingml/2006/main">
+              <a:graphicData uri="http://schemas.openxmlformats.org/drawingml/2006/picture">
+                <pic:pic xmlns:pic="http://schemas.openxmlformats.org/drawingml/2006/picture">
+                  <pic:nvPicPr>
+                    <pic:cNvPr id="480401634" name="Immagine 1"/>
+                    <pic:cNvPicPr/>
+                  </pic:nvPicPr>
+                  <pic:blipFill>
+                    <a:blip r:embed="rId31">
+                      <a:extLst>
+                        <a:ext uri="{28A0092B-C50C-407E-A947-70E740481C1C}">
+                          <a14:useLocalDpi xmlns:a14="http://schemas.microsoft.com/office/drawing/2010/main" val="0"/>
+                        </a:ext>
+                      </a:extLst>
+                    </a:blip>
+                    <a:stretch>
+                      <a:fillRect/>
+                    </a:stretch>
+                  </pic:blipFill>
+                  <pic:spPr>
+                    <a:xfrm>
+                      <a:off x="0" y="0"/>
+                      <a:ext cx="5621532" cy="6662560"/>
+                    </a:xfrm>
+                    <a:prstGeom prst="rect">
+                      <a:avLst/>
+                    </a:prstGeom>
+                  </pic:spPr>
+                </pic:pic>
+              </a:graphicData>
+            </a:graphic>
+          </wp:inline>
+        </w:drawing>
+      </w:r>
+    </w:p>
+    <w:p>
+      <w:pPr>
+        <w:pStyle w:val="Didascalia"/>
+        <w:jc w:val="center"/>
+      </w:pPr>
+      <w:r>
+        <w:t xml:space="preserve">Figure </w:t>
+      </w:r>
+      <w:r>
+        <w:t>4.1.</w:t>
+      </w:r>
+      <w:r>
+        <w:t>2</w:t>
+      </w:r>
+      <w:r>
+        <w:t xml:space="preserve"> </w:t>
+      </w:r>
+      <w:r>
+        <w:t>–</w:t>
+      </w:r>
+      <w:r>
+        <w:t xml:space="preserve"> NVRAM startup strategy</w:t>
+      </w:r>
+    </w:p>
+    <w:p/>
+    <w:p>
+      <w:pPr>
+        <w:pStyle w:val="Corpotesto-Poppins8"/>
+        <w:keepNext/>
+      </w:pPr>
+      <w:r>
+        <w:t xml:space="preserve">In terms of the format of the data that the users would be able to store into the NVRAM, our focus went again to looking for the simplest and most flexible strategy. In the end, we decided to opt for a simple array-like structure, whose fields would be of the most </w:t>
+      </w:r>
+      <w:r>
+        <w:lastRenderedPageBreak/>
+        <w:t>general type that the board could support (that is, the largest memory-wise) and whose length could be regulated by the user with ease.</w:t>
+      </w:r>
+    </w:p>
+    <w:p>
+      <w:pPr>
+        <w:pStyle w:val="Corpotesto-Poppins8"/>
+        <w:keepNext/>
+      </w:pPr>
+    </w:p>
+    <w:p>
+      <w:pPr>
+        <w:pStyle w:val="Corpotesto-Poppins8"/>
+        <w:keepNext/>
+      </w:pPr>
+      <w:r>
+        <w:t>While this solution allows for more adaptable and efficient storage management, it does have some drawbacks; in particular, adopting this approach would require users to convert the types they want to store in order for them to fit correctly and be retrieved later.</w:t>
+      </w:r>
+    </w:p>
+    <w:p>
+      <w:pPr>
+        <w:pStyle w:val="Corpotesto-Poppins8"/>
+        <w:keepNext/>
+      </w:pPr>
+    </w:p>
+    <w:p>
+      <w:pPr>
+        <w:pStyle w:val="Corpotesto-Poppins8"/>
+        <w:keepNext/>
+      </w:pPr>
+      <w:r>
+        <w:t xml:space="preserve">At the same time, </w:t>
+      </w:r>
+      <w:r>
+        <w:t>as the users would need to correctly manage the form of the inserted data, they could perform optimi</w:t>
+      </w:r>
+      <w:r>
+        <w:t>s</w:t>
+      </w:r>
+      <w:r>
+        <w:t xml:space="preserve">ations (such as </w:t>
+      </w:r>
+      <w:r>
+        <w:t xml:space="preserve">storing multiple </w:t>
+      </w:r>
+      <w:r>
+        <w:t>Boolean</w:t>
+      </w:r>
+      <w:r>
+        <w:t xml:space="preserve"> values as an array of bits in a single entry)</w:t>
+      </w:r>
+      <w:r>
+        <w:t xml:space="preserve"> that could greatly improve the</w:t>
+      </w:r>
+      <w:r>
+        <w:t xml:space="preserve"> usage of the memory</w:t>
+      </w:r>
+      <w:r>
+        <w:t>, thus making it less of an issue and more of an opportunity.</w:t>
+      </w:r>
+    </w:p>
+    <w:p>
+      <w:pPr>
+        <w:pStyle w:val="Corpotesto-Poppins8"/>
+        <w:keepNext/>
+      </w:pPr>
+    </w:p>
+    <w:p>
+      <w:pPr>
+        <w:pStyle w:val="Corpotesto-Poppins8"/>
+        <w:keepNext/>
+      </w:pPr>
+      <w:r>
+        <w:t xml:space="preserve">Basically, as we decided to follow an approach </w:t>
+      </w:r>
+      <w:r>
+        <w:t xml:space="preserve">focused on </w:t>
+      </w:r>
+      <w:r>
+        <w:t xml:space="preserve">simplicity and flexibility, we had to </w:t>
+      </w:r>
+      <w:r>
+        <w:t xml:space="preserve">move part of the management </w:t>
+      </w:r>
+      <w:r>
+        <w:t xml:space="preserve">into the hands of the users, opening </w:t>
+      </w:r>
+      <w:r>
+        <w:t>up</w:t>
+      </w:r>
+      <w:r>
+        <w:t xml:space="preserve"> both potential issues and </w:t>
+      </w:r>
+      <w:r>
+        <w:t>opportunities</w:t>
+      </w:r>
+      <w:r>
+        <w:t>.</w:t>
       </w:r>
     </w:p>
     <w:p>
@@ -9477,67 +9684,43 @@
         </w:rPr>
       </w:pPr>
       <w:r>
-        <w:rPr>
-          <w:color w:val="FF0000"/>
-        </w:rPr>
-        <w:t xml:space="preserve">???IMG </w:t>
-      </w:r>
-      <w:r>
-        <w:rPr>
-          <w:color w:val="FF0000"/>
-        </w:rPr>
-        <w:t>system flow for startup module selection and shutdown???</w:t>
-      </w:r>
-    </w:p>
-    <w:p>
-      <w:pPr>
-        <w:pStyle w:val="Corpotesto-Poppins8"/>
-        <w:rPr>
-          <w:color w:val="FF0000"/>
-        </w:rPr>
-      </w:pPr>
-    </w:p>
-    <w:p>
-      <w:pPr>
-        <w:pStyle w:val="Corpotesto-Poppins8"/>
-        <w:rPr>
-          <w:color w:val="FF0000"/>
-        </w:rPr>
-      </w:pPr>
-      <w:r>
-        <w:rPr>
-          <w:color w:val="FF0000"/>
-        </w:rPr>
-        <w:t>???</w:t>
-      </w:r>
-      <w:r>
-        <w:rPr>
-          <w:color w:val="FF0000"/>
-        </w:rPr>
-        <w:t>Which format for the structure has been implemented? Why? Advantages/disadvantages? How does the customer manage this format???</w:t>
-      </w:r>
-    </w:p>
-    <w:p>
-      <w:pPr>
-        <w:pStyle w:val="Corpotesto-Poppins8"/>
-        <w:rPr>
-          <w:color w:val="FF0000"/>
-        </w:rPr>
-      </w:pPr>
-    </w:p>
-    <w:p>
-      <w:pPr>
-        <w:pStyle w:val="Corpotesto-Poppins8"/>
-        <w:rPr>
-          <w:color w:val="FF0000"/>
-        </w:rPr>
-      </w:pPr>
+        <w:t xml:space="preserve">Another point that </w:t>
+      </w:r>
+      <w:r>
+        <w:t>our strategy</w:t>
+      </w:r>
+      <w:r>
+        <w:t xml:space="preserve"> </w:t>
+      </w:r>
+      <w:r>
+        <w:t>tried to cover was</w:t>
+      </w:r>
+      <w:r>
+        <w:t xml:space="preserve"> the</w:t>
+      </w:r>
+      <w:r>
+        <w:t xml:space="preserve"> optimi</w:t>
+      </w:r>
+      <w:r>
+        <w:t>s</w:t>
+      </w:r>
+      <w:r>
+        <w:t xml:space="preserve">ation of the </w:t>
+      </w:r>
+      <w:r>
+        <w:t xml:space="preserve">access operations; </w:t>
+      </w:r>
       <w:r>
         <w:rPr>
           <w:color w:val="FF0000"/>
         </w:rPr>
         <w:t>???Access to the data???</w:t>
       </w:r>
+    </w:p>
+    <w:p>
+      <w:pPr>
+        <w:pStyle w:val="Corpotesto-Poppins8"/>
+      </w:pPr>
     </w:p>
     <w:p>
       <w:pPr>
@@ -9634,7 +9817,6 @@
       <w:bookmarkEnd w:id="39"/>
       <w:bookmarkEnd w:id="40"/>
       <w:r>
-        <w:lastRenderedPageBreak/>
         <w:t>…</w:t>
       </w:r>
       <w:bookmarkEnd w:id="41"/>
@@ -9733,9 +9915,9 @@
       </w:pPr>
     </w:p>
     <w:sectPr>
-      <w:footerReference w:type="default" r:id="rId30"/>
-      <w:headerReference w:type="first" r:id="rId31"/>
-      <w:footerReference w:type="first" r:id="rId32"/>
+      <w:footerReference w:type="default" r:id="rId32"/>
+      <w:headerReference w:type="first" r:id="rId33"/>
+      <w:footerReference w:type="first" r:id="rId34"/>
       <w:pgSz w:w="11906" w:h="16838" w:code="9"/>
       <w:pgMar w:top="1080" w:right="1134" w:bottom="1134" w:left="1134" w:header="907" w:footer="907" w:gutter="0"/>
       <w:cols w:space="708"/>
@@ -13155,7 +13337,6 @@
   <w:style w:type="character" w:default="1" w:styleId="Carpredefinitoparagrafo">
     <w:name w:val="Default Paragraph Font"/>
     <w:uiPriority w:val="1"/>
-    <w:semiHidden/>
     <w:unhideWhenUsed/>
   </w:style>
   <w:style w:type="table" w:default="1" w:styleId="Tabellanormale">
@@ -14362,15 +14543,6 @@
 </file>
 
 <file path=customXml/item1.xml><?xml version="1.0" encoding="utf-8"?>
-<?mso-contentType ?>
-<FormTemplates xmlns="http://schemas.microsoft.com/sharepoint/v3/contenttype/forms">
-  <Display>DocumentLibraryForm</Display>
-  <Edit>DocumentLibraryForm</Edit>
-  <New>DocumentLibraryForm</New>
-</FormTemplates>
-</file>
-
-<file path=customXml/item2.xml><?xml version="1.0" encoding="utf-8"?>
 <ct:contentTypeSchema xmlns:ct="http://schemas.microsoft.com/office/2006/metadata/contentType" xmlns:ma="http://schemas.microsoft.com/office/2006/metadata/properties/metaAttributes" ct:_="" ma:_="" ma:contentTypeName="Document" ma:contentTypeID="0x010100DE5B6394FA9C5343886DE18E79A74E91" ma:contentTypeVersion="6" ma:contentTypeDescription="Create a new document." ma:contentTypeScope="" ma:versionID="39c6b4e908dfe0b77f3deb886f951f80">
   <xsd:schema xmlns:xsd="http://www.w3.org/2001/XMLSchema" xmlns:xs="http://www.w3.org/2001/XMLSchema" xmlns:p="http://schemas.microsoft.com/office/2006/metadata/properties" xmlns:ns3="220db6ca-5eb0-4f66-980e-fb8e3019d7e0" targetNamespace="http://schemas.microsoft.com/office/2006/metadata/properties" ma:root="true" ma:fieldsID="1eb7a655c9e0ec7ae5a586a09652f712" ns3:_="">
     <xsd:import namespace="220db6ca-5eb0-4f66-980e-fb8e3019d7e0"/>
@@ -14526,11 +14698,16 @@
 </ct:contentTypeSchema>
 </file>
 
-<file path=customXml/item3.xml><?xml version="1.0" encoding="utf-8"?>
-<b:Sources xmlns:b="http://schemas.openxmlformats.org/officeDocument/2006/bibliography" xmlns="http://schemas.openxmlformats.org/officeDocument/2006/bibliography" SelectedStyle="\APA.XSL" StyleName="APA"/>
+<file path=customXml/item2.xml><?xml version="1.0" encoding="utf-8"?>
+<?mso-contentType ?>
+<FormTemplates xmlns="http://schemas.microsoft.com/sharepoint/v3/contenttype/forms">
+  <Display>DocumentLibraryForm</Display>
+  <Edit>DocumentLibraryForm</Edit>
+  <New>DocumentLibraryForm</New>
+</FormTemplates>
 </file>
 
-<file path=customXml/item4.xml><?xml version="1.0" encoding="utf-8"?>
+<file path=customXml/item3.xml><?xml version="1.0" encoding="utf-8"?>
 <p:properties xmlns:p="http://schemas.microsoft.com/office/2006/metadata/properties" xmlns:xsi="http://www.w3.org/2001/XMLSchema-instance" xmlns:pc="http://schemas.microsoft.com/office/infopath/2007/PartnerControls">
   <documentManagement>
     <_activity xmlns="220db6ca-5eb0-4f66-980e-fb8e3019d7e0" xsi:nil="true"/>
@@ -14538,15 +14715,11 @@
 </p:properties>
 </file>
 
-<file path=customXml/itemProps1.xml><?xml version="1.0" encoding="utf-8"?>
-<ds:datastoreItem xmlns:ds="http://schemas.openxmlformats.org/officeDocument/2006/customXml" ds:itemID="{A006EAF3-1191-45B0-BDA0-E6A3E938B7B4}">
-  <ds:schemaRefs>
-    <ds:schemaRef ds:uri="http://schemas.microsoft.com/sharepoint/v3/contenttype/forms"/>
-  </ds:schemaRefs>
-</ds:datastoreItem>
+<file path=customXml/item4.xml><?xml version="1.0" encoding="utf-8"?>
+<b:Sources xmlns:b="http://schemas.openxmlformats.org/officeDocument/2006/bibliography" xmlns="http://schemas.openxmlformats.org/officeDocument/2006/bibliography" SelectedStyle="\APA.XSL" StyleName="APA"/>
 </file>
 
-<file path=customXml/itemProps2.xml><?xml version="1.0" encoding="utf-8"?>
+<file path=customXml/itemProps1.xml><?xml version="1.0" encoding="utf-8"?>
 <ds:datastoreItem xmlns:ds="http://schemas.openxmlformats.org/officeDocument/2006/customXml" ds:itemID="{4F545498-B3EE-4C3D-91AD-BB4D3311930A}">
   <ds:schemaRefs>
     <ds:schemaRef ds:uri="http://schemas.microsoft.com/office/2006/metadata/contentType"/>
@@ -14564,15 +14737,15 @@
 </ds:datastoreItem>
 </file>
 
-<file path=customXml/itemProps3.xml><?xml version="1.0" encoding="utf-8"?>
-<ds:datastoreItem xmlns:ds="http://schemas.openxmlformats.org/officeDocument/2006/customXml" ds:itemID="{277E7B8C-6F89-4FEB-B7C6-A994B23054F4}">
+<file path=customXml/itemProps2.xml><?xml version="1.0" encoding="utf-8"?>
+<ds:datastoreItem xmlns:ds="http://schemas.openxmlformats.org/officeDocument/2006/customXml" ds:itemID="{A006EAF3-1191-45B0-BDA0-E6A3E938B7B4}">
   <ds:schemaRefs>
-    <ds:schemaRef ds:uri="http://schemas.openxmlformats.org/officeDocument/2006/bibliography"/>
+    <ds:schemaRef ds:uri="http://schemas.microsoft.com/sharepoint/v3/contenttype/forms"/>
   </ds:schemaRefs>
 </ds:datastoreItem>
 </file>
 
-<file path=customXml/itemProps4.xml><?xml version="1.0" encoding="utf-8"?>
+<file path=customXml/itemProps3.xml><?xml version="1.0" encoding="utf-8"?>
 <ds:datastoreItem xmlns:ds="http://schemas.openxmlformats.org/officeDocument/2006/customXml" ds:itemID="{2EA4C55E-312B-41D8-815F-CA7200B423A9}">
   <ds:schemaRefs>
     <ds:schemaRef ds:uri="http://schemas.microsoft.com/office/2006/metadata/properties"/>
@@ -14580,4 +14753,12 @@
     <ds:schemaRef ds:uri="220db6ca-5eb0-4f66-980e-fb8e3019d7e0"/>
   </ds:schemaRefs>
 </ds:datastoreItem>
+</file>
+
+<file path=customXml/itemProps4.xml><?xml version="1.0" encoding="utf-8"?>
+<ds:datastoreItem xmlns:ds="http://schemas.openxmlformats.org/officeDocument/2006/customXml" ds:itemID="{277E7B8C-6F89-4FEB-B7C6-A994B23054F4}">
+  <ds:schemaRefs>
+    <ds:schemaRef ds:uri="http://schemas.openxmlformats.org/officeDocument/2006/bibliography"/>
+  </ds:schemaRefs>
+</ds:datastoreItem>
 </file>
</xml_diff>

<commit_message>
Restructured 'Immagini Usate' folder, started working on the 'implemenattion' paragraph of chapter 4
</commit_message>
<xml_diff>
--- a/Tesi Polito.docx
+++ b/Tesi Polito.docx
@@ -3961,7 +3961,13 @@
         <w:t>ever adapting</w:t>
       </w:r>
       <w:r>
-        <w:t xml:space="preserve"> to the most recent standards and guidelines. However, due to the sheer amount of these standards, the freedom of interpretation and implementation that they allow, and the different applications and customers’ requests, this codebase has continued to grow in complexity while </w:t>
+        <w:t xml:space="preserve"> to the most recent standards and guidelines. However, due to the sheer </w:t>
+      </w:r>
+      <w:r>
+        <w:t>number</w:t>
+      </w:r>
+      <w:r>
+        <w:t xml:space="preserve"> of these standards, the freedom of interpretation and implementation that they allow, and the different applications and customers’ requests, this codebase has continued to grow in complexity while </w:t>
       </w:r>
       <w:r>
         <w:t>maintaining some obsolete functions’ predispositions and oversized structures</w:t>
@@ -4042,7 +4048,15 @@
         <w:t>existing</w:t>
       </w:r>
       <w:r>
-        <w:t xml:space="preserve"> code and processes by removing the unnecessary procedures and artefacts dictated by now defunct or changed guidelines, for this thesis work we started anew by analysing the requirements of the state-of-the-art standards for the on-board diagnostic on heavy-duty systems (OBD2, WWH-OBD, J1939), while also taking into account the</w:t>
+        <w:t xml:space="preserve"> code and processes by removing the unnecessary procedures and artefacts dictated by now defunct or changed guidelines, for this thesis work we started anew by analysing the requirements of the state-of-the-art standards for the on-board diagnostic on heavy-duty systems (OBD2, WWH-OBD, J1939), while also </w:t>
+      </w:r>
+      <w:proofErr w:type="gramStart"/>
+      <w:r>
+        <w:t>taking into account</w:t>
+      </w:r>
+      <w:proofErr w:type="gramEnd"/>
+      <w:r>
+        <w:t xml:space="preserve"> the</w:t>
       </w:r>
       <w:r>
         <w:t xml:space="preserve"> </w:t>
@@ -4354,7 +4368,11 @@
         <w:t>-</w:t>
       </w:r>
       <w:r>
-        <w:t>art of the available technology, and it is up</w:t>
+        <w:t xml:space="preserve">art of the available technology, and it is </w:t>
+      </w:r>
+      <w:proofErr w:type="gramStart"/>
+      <w:r>
+        <w:t>up</w:t>
       </w:r>
       <w:r>
         <w:t>-</w:t>
@@ -4366,7 +4384,11 @@
         <w:t>-</w:t>
       </w:r>
       <w:r>
-        <w:t xml:space="preserve">date with the most recent OEMs’ </w:t>
+        <w:t>date</w:t>
+      </w:r>
+      <w:proofErr w:type="gramEnd"/>
+      <w:r>
+        <w:t xml:space="preserve"> with the most recent OEMs’ </w:t>
       </w:r>
       <w:r>
         <w:t xml:space="preserve">global </w:t>
@@ -5022,7 +5044,15 @@
         <w:t>CANape uses its own scripting language, CASL</w:t>
       </w:r>
       <w:r>
-        <w:t>, similar to the C programming language.</w:t>
+        <w:t xml:space="preserve">, </w:t>
+      </w:r>
+      <w:proofErr w:type="gramStart"/>
+      <w:r>
+        <w:t>similar to</w:t>
+      </w:r>
+      <w:proofErr w:type="gramEnd"/>
+      <w:r>
+        <w:t xml:space="preserve"> the C programming language.</w:t>
       </w:r>
     </w:p>
     <w:p>
@@ -5300,7 +5330,15 @@
         <w:t xml:space="preserve"> </w:t>
       </w:r>
       <w:r>
-        <w:t>Depending on the accuracy level of the components’ descriptions, the system can be more or less comparable to the original one. In the following picture, a schematic reconstruction of the realisation flow of a valid model is shown:</w:t>
+        <w:t xml:space="preserve">Depending on the accuracy level of the components’ descriptions, the system can be </w:t>
+      </w:r>
+      <w:proofErr w:type="gramStart"/>
+      <w:r>
+        <w:t>more or less comparable</w:t>
+      </w:r>
+      <w:proofErr w:type="gramEnd"/>
+      <w:r>
+        <w:t xml:space="preserve"> to the original one. In the following picture, a schematic reconstruction of the realisation flow of a valid model is shown:</w:t>
       </w:r>
     </w:p>
     <w:p>
@@ -5369,7 +5407,15 @@
         <w:pStyle w:val="Corpotesto-Poppins8"/>
       </w:pPr>
       <w:r>
-        <w:t>The MBD focuses on abstracting from specific technologies through the use of high-level languages with a visual approach (e.g., through lines and blocks). Using a graphical tool can simplify the development of complex functions, especially in real-word systems, by breaking down the model into smaller modules that are easier to understand and implement.</w:t>
+        <w:t xml:space="preserve">The MBD focuses on abstracting from specific technologies </w:t>
+      </w:r>
+      <w:proofErr w:type="gramStart"/>
+      <w:r>
+        <w:t>through the use of</w:t>
+      </w:r>
+      <w:proofErr w:type="gramEnd"/>
+      <w:r>
+        <w:t xml:space="preserve"> high-level languages with a visual approach (e.g., through lines and blocks). Using a graphical tool can simplify the development of complex functions, especially in real-word systems, by breaking down the model into smaller modules that are easier to understand and implement.</w:t>
       </w:r>
     </w:p>
     <w:p>
@@ -5729,7 +5775,15 @@
         <w:pStyle w:val="Corpotesto-Poppins8"/>
       </w:pPr>
       <w:r>
-        <w:t>This step involves modelling the system as a Platform-Independent Model (PIM) by means of an appropriate Domain-Specific Language (DSL), like Simulink, composed of blocks close to many domains, such as mechanical and electrical. When the design of the whole system is ready, it is possible to simulate it in order to refine it or find alternative designs. The possibility to conduct tests on the model, existing entirely inside the simulation tool, helps find bugs and issues in the earlier stages of development, thus reducing the costs that their correction and identification would require in later stages.</w:t>
+        <w:t xml:space="preserve">This step involves modelling the system as a Platform-Independent Model (PIM) by means of an appropriate Domain-Specific Language (DSL), like Simulink, composed of blocks close to many domains, such as mechanical and electrical. When the design of the whole system is ready, it is possible to simulate it </w:t>
+      </w:r>
+      <w:proofErr w:type="gramStart"/>
+      <w:r>
+        <w:t>in order to</w:t>
+      </w:r>
+      <w:proofErr w:type="gramEnd"/>
+      <w:r>
+        <w:t xml:space="preserve"> refine it or find alternative designs. The possibility to conduct tests on the model, existing entirely inside the simulation tool, helps find bugs and issues in the earlier stages of development, thus reducing the costs that their correction and identification would require in later stages.</w:t>
       </w:r>
     </w:p>
     <w:p>
@@ -5834,7 +5888,15 @@
         <w:pStyle w:val="Corpotesto-Poppins8"/>
       </w:pPr>
       <w:r>
-        <w:t>Once we have made sure that the system behaviour is the expected one, it’s time for the generation of the code. This step will produce what will actually run on the target system; as such, one should try to optimise the generation parameters for the implementation on the desired HW.</w:t>
+        <w:t xml:space="preserve">Once we have made sure that the system behaviour is the expected one, it’s time for the generation of the code. This step will produce what will </w:t>
+      </w:r>
+      <w:proofErr w:type="gramStart"/>
+      <w:r>
+        <w:t>actually run</w:t>
+      </w:r>
+      <w:proofErr w:type="gramEnd"/>
+      <w:r>
+        <w:t xml:space="preserve"> on the target system; as such, one should try to optimise the generation parameters for the implementation on the desired HW.</w:t>
       </w:r>
     </w:p>
     <w:p>
@@ -5908,10 +5970,18 @@
         <w:t>oop (SIL)</w:t>
       </w:r>
       <w:r>
-        <w:t xml:space="preserve"> and </w:t>
-      </w:r>
-      <w:r>
-        <w:t xml:space="preserve">also </w:t>
+        <w:t xml:space="preserve"> </w:t>
+      </w:r>
+      <w:proofErr w:type="gramStart"/>
+      <w:r>
+        <w:t xml:space="preserve">and </w:t>
+      </w:r>
+      <w:r>
+        <w:t>also</w:t>
+      </w:r>
+      <w:proofErr w:type="gramEnd"/>
+      <w:r>
+        <w:t xml:space="preserve"> </w:t>
       </w:r>
       <w:r>
         <w:t xml:space="preserve">covers </w:t>
@@ -6319,7 +6389,15 @@
         <w:pStyle w:val="Corpotesto-Poppins8"/>
       </w:pPr>
       <w:r>
-        <w:t>As an engine control unit, HDS9 is able to control multiple systems</w:t>
+        <w:t xml:space="preserve">As an engine control unit, HDS9 </w:t>
+      </w:r>
+      <w:proofErr w:type="gramStart"/>
+      <w:r>
+        <w:t>is able to</w:t>
+      </w:r>
+      <w:proofErr w:type="gramEnd"/>
+      <w:r>
+        <w:t xml:space="preserve"> control multiple systems</w:t>
       </w:r>
       <w:r>
         <w:t xml:space="preserve">, such as the Fuel </w:t>
@@ -7518,6 +7596,8 @@
         <w:jc w:val="both"/>
       </w:pPr>
       <w:bookmarkStart w:id="22" w:name="_Toc173147636"/>
+      <w:bookmarkStart w:id="23" w:name="_Software_Architecture"/>
+      <w:bookmarkEnd w:id="23"/>
       <w:r>
         <w:lastRenderedPageBreak/>
         <w:t>Software Architecture</w:t>
@@ -7542,7 +7622,15 @@
         <w:t xml:space="preserve">; </w:t>
       </w:r>
       <w:r>
-        <w:t>the structure is layered in order to standardi</w:t>
+        <w:t xml:space="preserve">the structure is layered </w:t>
+      </w:r>
+      <w:proofErr w:type="gramStart"/>
+      <w:r>
+        <w:t>in order to</w:t>
+      </w:r>
+      <w:proofErr w:type="gramEnd"/>
+      <w:r>
+        <w:t xml:space="preserve"> standardi</w:t>
       </w:r>
       <w:r>
         <w:t>s</w:t>
@@ -7590,16 +7678,16 @@
         <w:pStyle w:val="Titolo2"/>
         <w:jc w:val="both"/>
       </w:pPr>
-      <w:bookmarkStart w:id="23" w:name="_Toc166947932"/>
-      <w:bookmarkStart w:id="24" w:name="_Toc173147637"/>
-      <w:bookmarkEnd w:id="23"/>
+      <w:bookmarkStart w:id="24" w:name="_Toc166947932"/>
+      <w:bookmarkStart w:id="25" w:name="_Toc173147637"/>
+      <w:bookmarkEnd w:id="24"/>
       <w:r>
         <w:t>AUTOSAR</w:t>
       </w:r>
       <w:r>
         <w:t xml:space="preserve"> Principles</w:t>
       </w:r>
-      <w:bookmarkEnd w:id="24"/>
+      <w:bookmarkEnd w:id="25"/>
     </w:p>
     <w:p>
       <w:pPr>
@@ -8049,11 +8137,11 @@
         <w:pStyle w:val="Titolo2"/>
         <w:jc w:val="both"/>
       </w:pPr>
-      <w:bookmarkStart w:id="25" w:name="_Toc173147638"/>
+      <w:bookmarkStart w:id="26" w:name="_Toc173147638"/>
       <w:r>
         <w:t>Architecture Levels</w:t>
       </w:r>
-      <w:bookmarkEnd w:id="25"/>
+      <w:bookmarkEnd w:id="26"/>
     </w:p>
     <w:p>
       <w:pPr>
@@ -8278,7 +8366,7 @@
       <w:pPr>
         <w:pStyle w:val="Titolo3"/>
       </w:pPr>
-      <w:bookmarkStart w:id="26" w:name="_Toc173147639"/>
+      <w:bookmarkStart w:id="27" w:name="_Toc173147639"/>
       <w:r>
         <w:t>Application Layer (M</w:t>
       </w:r>
@@ -8288,7 +8376,7 @@
       <w:r>
         <w:t>SL)</w:t>
       </w:r>
-      <w:bookmarkEnd w:id="26"/>
+      <w:bookmarkEnd w:id="27"/>
     </w:p>
     <w:p>
       <w:pPr>
@@ -8484,7 +8572,7 @@
         <w:pStyle w:val="Titolo3"/>
         <w:jc w:val="both"/>
       </w:pPr>
-      <w:bookmarkStart w:id="27" w:name="_Toc173147640"/>
+      <w:bookmarkStart w:id="28" w:name="_Toc173147640"/>
       <w:r>
         <w:t>Intermediate La</w:t>
       </w:r>
@@ -8500,7 +8588,7 @@
       <w:r>
         <w:t>)</w:t>
       </w:r>
-      <w:bookmarkEnd w:id="27"/>
+      <w:bookmarkEnd w:id="28"/>
     </w:p>
     <w:p>
       <w:pPr>
@@ -8673,12 +8761,12 @@
         <w:pStyle w:val="Titolo3"/>
         <w:jc w:val="both"/>
       </w:pPr>
-      <w:bookmarkStart w:id="28" w:name="_Toc173147641"/>
+      <w:bookmarkStart w:id="29" w:name="_Toc173147641"/>
       <w:r>
         <w:lastRenderedPageBreak/>
         <w:t>Basic Software (BSWL)</w:t>
       </w:r>
-      <w:bookmarkEnd w:id="28"/>
+      <w:bookmarkEnd w:id="29"/>
       <w:r>
         <w:t xml:space="preserve"> </w:t>
       </w:r>
@@ -8920,11 +9008,11 @@
         <w:pStyle w:val="Titolo2"/>
         <w:jc w:val="both"/>
       </w:pPr>
-      <w:bookmarkStart w:id="29" w:name="_Toc173147642"/>
+      <w:bookmarkStart w:id="30" w:name="_Toc173147642"/>
       <w:r>
         <w:t>API Design</w:t>
       </w:r>
-      <w:bookmarkEnd w:id="29"/>
+      <w:bookmarkEnd w:id="30"/>
     </w:p>
     <w:p>
       <w:pPr>
@@ -8995,7 +9083,13 @@
         <w:pStyle w:val="Corpotesto-Poppins8"/>
       </w:pPr>
       <w:r>
-        <w:t>This has been done to further improve abstraction and increase code maintainability and readability. Moreover, this generalisation helps minimise the amount of API blocks imported in Simulink, which can be incredibly useful for creating a clearer workflow for the customers that will interface with the library.</w:t>
+        <w:t xml:space="preserve">This has been done to further improve abstraction and increase code maintainability and readability. Moreover, this generalisation helps minimise the </w:t>
+      </w:r>
+      <w:r>
+        <w:t>number</w:t>
+      </w:r>
+      <w:r>
+        <w:t xml:space="preserve"> of API blocks imported in Simulink, which can be incredibly useful for creating a clearer workflow for the customers that will interface with the library.</w:t>
       </w:r>
     </w:p>
     <w:p>
@@ -9045,7 +9139,7 @@
         <w:pStyle w:val="Titolo1"/>
         <w:jc w:val="both"/>
       </w:pPr>
-      <w:bookmarkStart w:id="30" w:name="_Toc173147643"/>
+      <w:bookmarkStart w:id="31" w:name="_Toc173147643"/>
       <w:r>
         <w:t>Part 1</w:t>
       </w:r>
@@ -9055,7 +9149,7 @@
       <w:r>
         <w:t>Memory Management (NVRAM)</w:t>
       </w:r>
-      <w:bookmarkEnd w:id="30"/>
+      <w:bookmarkEnd w:id="31"/>
     </w:p>
     <w:p>
       <w:pPr>
@@ -9109,11 +9203,11 @@
         <w:pStyle w:val="Titolo2"/>
         <w:jc w:val="both"/>
       </w:pPr>
-      <w:bookmarkStart w:id="31" w:name="_Toc173147644"/>
+      <w:bookmarkStart w:id="32" w:name="_Toc173147644"/>
       <w:r>
         <w:t>Strategy</w:t>
       </w:r>
-      <w:bookmarkEnd w:id="31"/>
+      <w:bookmarkEnd w:id="32"/>
     </w:p>
     <w:p>
       <w:pPr>
@@ -9160,8 +9254,13 @@
       <w:r>
         <w:t xml:space="preserve">also </w:t>
       </w:r>
-      <w:r>
-        <w:t xml:space="preserve">taking into account </w:t>
+      <w:proofErr w:type="gramStart"/>
+      <w:r>
+        <w:t>taking into account</w:t>
+      </w:r>
+      <w:proofErr w:type="gramEnd"/>
+      <w:r>
+        <w:t xml:space="preserve"> </w:t>
       </w:r>
       <w:r>
         <w:t>sudden shutdowns.</w:t>
@@ -9584,7 +9683,15 @@
         <w:keepNext/>
       </w:pPr>
       <w:r>
-        <w:t>While this solution allows for more adaptable and efficient storage management, it does have some drawbacks; in particular, adopting this approach would require users to convert the types they want to store in order for them to fit correctly and be retrieved later.</w:t>
+        <w:t xml:space="preserve">While this solution allows for more adaptable and efficient storage management, it does have some drawbacks; in particular, adopting this approach would require users to convert the types they want to store </w:t>
+      </w:r>
+      <w:proofErr w:type="gramStart"/>
+      <w:r>
+        <w:t>in order for</w:t>
+      </w:r>
+      <w:proofErr w:type="gramEnd"/>
+      <w:r>
+        <w:t xml:space="preserve"> them to fit correctly and be retrieved later.</w:t>
       </w:r>
     </w:p>
     <w:p>
@@ -9626,43 +9733,10 @@
         <w:t xml:space="preserve"> usage of the memory</w:t>
       </w:r>
       <w:r>
-        <w:t>, thus making it less of an issue and more of an opportunity.</w:t>
-      </w:r>
-    </w:p>
-    <w:p>
-      <w:pPr>
-        <w:pStyle w:val="Corpotesto-Poppins8"/>
-        <w:keepNext/>
-      </w:pPr>
-    </w:p>
-    <w:p>
-      <w:pPr>
-        <w:pStyle w:val="Corpotesto-Poppins8"/>
-        <w:keepNext/>
-      </w:pPr>
-      <w:r>
-        <w:t xml:space="preserve">Basically, as we decided to follow an approach </w:t>
-      </w:r>
-      <w:r>
-        <w:t xml:space="preserve">focused on </w:t>
-      </w:r>
-      <w:r>
-        <w:t xml:space="preserve">simplicity and flexibility, we had to </w:t>
-      </w:r>
-      <w:r>
-        <w:t xml:space="preserve">move part of the management </w:t>
-      </w:r>
-      <w:r>
-        <w:t xml:space="preserve">into the hands of the users, opening </w:t>
-      </w:r>
-      <w:r>
-        <w:t>up</w:t>
-      </w:r>
-      <w:r>
-        <w:t xml:space="preserve"> both potential issues and </w:t>
-      </w:r>
-      <w:r>
-        <w:t>opportunities</w:t>
+        <w:t xml:space="preserve">, thus making it less of an issue and more of an </w:t>
+      </w:r>
+      <w:r>
+        <w:t>occasion</w:t>
       </w:r>
       <w:r>
         <w:t>.</w:t>
@@ -9684,7 +9758,13 @@
         </w:rPr>
       </w:pPr>
       <w:r>
-        <w:t xml:space="preserve">Another point that </w:t>
+        <w:t>The final</w:t>
+      </w:r>
+      <w:r>
+        <w:t xml:space="preserve"> </w:t>
+      </w:r>
+      <w:r>
+        <w:t xml:space="preserve">point that </w:t>
       </w:r>
       <w:r>
         <w:t>our strategy</w:t>
@@ -9712,136 +9792,1564 @@
       </w:r>
       <w:r>
         <w:rPr>
+          <w:color w:val="auto"/>
+        </w:rPr>
+        <w:t xml:space="preserve">as per the previous requirements, we </w:t>
+      </w:r>
+      <w:r>
+        <w:rPr>
+          <w:color w:val="auto"/>
+        </w:rPr>
+        <w:t>looked for</w:t>
+      </w:r>
+      <w:r>
+        <w:rPr>
+          <w:color w:val="auto"/>
+        </w:rPr>
+        <w:t xml:space="preserve"> </w:t>
+      </w:r>
+      <w:r>
+        <w:rPr>
+          <w:color w:val="auto"/>
+        </w:rPr>
+        <w:t>a solution that could be both efficient</w:t>
+      </w:r>
+      <w:r>
+        <w:rPr>
+          <w:color w:val="auto"/>
+        </w:rPr>
+        <w:t xml:space="preserve"> and generic while keeping it as simple as possible</w:t>
+      </w:r>
+      <w:r>
+        <w:rPr>
+          <w:color w:val="auto"/>
+        </w:rPr>
+        <w:t xml:space="preserve">. Starting from the designed memory structure, we </w:t>
+      </w:r>
+      <w:r>
+        <w:rPr>
+          <w:color w:val="auto"/>
+        </w:rPr>
+        <w:t>decided to go with direct access R/W operations. This solution</w:t>
+      </w:r>
+      <w:r>
+        <w:rPr>
+          <w:color w:val="auto"/>
+        </w:rPr>
+        <w:t xml:space="preserve"> introduced a</w:t>
+      </w:r>
+      <w:r>
+        <w:rPr>
+          <w:color w:val="auto"/>
+        </w:rPr>
+        <w:t xml:space="preserve"> compromise</w:t>
+      </w:r>
+      <w:r>
+        <w:rPr>
+          <w:color w:val="auto"/>
+        </w:rPr>
+        <w:t xml:space="preserve"> between efficiency </w:t>
+      </w:r>
+      <w:r>
+        <w:rPr>
+          <w:color w:val="auto"/>
+        </w:rPr>
+        <w:t xml:space="preserve">and user-demanded </w:t>
+      </w:r>
+      <w:r>
+        <w:rPr>
+          <w:color w:val="auto"/>
+        </w:rPr>
+        <w:t>tasks</w:t>
+      </w:r>
+      <w:r>
+        <w:rPr>
+          <w:color w:val="auto"/>
+        </w:rPr>
+        <w:t xml:space="preserve">, as </w:t>
+      </w:r>
+      <w:r>
+        <w:rPr>
+          <w:color w:val="auto"/>
+        </w:rPr>
+        <w:t>they</w:t>
+      </w:r>
+      <w:r>
+        <w:rPr>
+          <w:color w:val="auto"/>
+        </w:rPr>
+        <w:t xml:space="preserve"> would have to know the exact position </w:t>
+      </w:r>
+      <w:r>
+        <w:rPr>
+          <w:color w:val="auto"/>
+        </w:rPr>
+        <w:t xml:space="preserve">(index) </w:t>
+      </w:r>
+      <w:r>
+        <w:rPr>
+          <w:color w:val="auto"/>
+        </w:rPr>
+        <w:t xml:space="preserve">of the </w:t>
+      </w:r>
+      <w:r>
+        <w:rPr>
+          <w:color w:val="auto"/>
+        </w:rPr>
+        <w:t xml:space="preserve">value to change/retrieve in the memory structure. </w:t>
+      </w:r>
+      <w:r>
+        <w:rPr>
+          <w:color w:val="auto"/>
+        </w:rPr>
+        <w:t xml:space="preserve">As you will see in the implementation paragraphs, however, </w:t>
+      </w:r>
+      <w:r>
+        <w:rPr>
+          <w:color w:val="auto"/>
+        </w:rPr>
+        <w:t xml:space="preserve">it is possible to introduce some exploits to reduce the </w:t>
+      </w:r>
+      <w:r>
+        <w:rPr>
+          <w:color w:val="auto"/>
+        </w:rPr>
+        <w:t>burden on the user.</w:t>
+      </w:r>
+    </w:p>
+    <w:p>
+      <w:pPr>
+        <w:pStyle w:val="Corpotesto-Poppins8"/>
+        <w:rPr>
           <w:color w:val="FF0000"/>
         </w:rPr>
-        <w:t>???Access to the data???</w:t>
-      </w:r>
-    </w:p>
-    <w:p>
-      <w:pPr>
-        <w:pStyle w:val="Corpotesto-Poppins8"/>
-      </w:pPr>
-    </w:p>
-    <w:p>
-      <w:pPr>
-        <w:pStyle w:val="Corpotesto-Poppins8"/>
-      </w:pPr>
-    </w:p>
-    <w:p>
-      <w:pPr>
-        <w:pStyle w:val="Corpotesto-Poppins8"/>
-      </w:pPr>
-      <w:r>
-        <w:t xml:space="preserve"> </w:t>
-      </w:r>
+      </w:pPr>
+    </w:p>
+    <w:p>
+      <w:pPr>
+        <w:pStyle w:val="Corpotesto-Poppins8"/>
+      </w:pPr>
+      <w:r>
+        <w:t xml:space="preserve">Basically, as we decided to follow an approach focused on simplicity and flexibility, we had to move part of the management into the hands of the users, </w:t>
+      </w:r>
+      <w:proofErr w:type="gramStart"/>
+      <w:r>
+        <w:t>opening up</w:t>
+      </w:r>
+      <w:proofErr w:type="gramEnd"/>
+      <w:r>
+        <w:t xml:space="preserve"> both potential issues and opportunities.</w:t>
+      </w:r>
+    </w:p>
+    <w:p>
+      <w:pPr>
+        <w:pStyle w:val="Corpotesto-Poppins8"/>
+        <w:rPr>
+          <w:color w:val="FF0000"/>
+        </w:rPr>
+      </w:pPr>
     </w:p>
     <w:p>
       <w:pPr>
         <w:pStyle w:val="Titolo2"/>
         <w:jc w:val="both"/>
       </w:pPr>
-      <w:bookmarkStart w:id="32" w:name="_Toc173147645"/>
+      <w:bookmarkStart w:id="33" w:name="_Toc173147645"/>
       <w:r>
         <w:t>Implementation</w:t>
       </w:r>
-      <w:bookmarkEnd w:id="32"/>
+    </w:p>
+    <w:p>
+      <w:pPr>
+        <w:pStyle w:val="Corpotesto-Poppins8"/>
+      </w:pPr>
+      <w:r>
+        <w:t xml:space="preserve">In this section, we’ll describe how the strategies illustrated in the previous paragraphs have been implemented in the system via C coding. All the structures, variables, and functions present in the following paragraphs </w:t>
+      </w:r>
+      <w:proofErr w:type="gramStart"/>
+      <w:r>
+        <w:t>are located in</w:t>
+      </w:r>
+      <w:proofErr w:type="gramEnd"/>
+      <w:r>
+        <w:t xml:space="preserve"> the “api.h” and “api.c” files previously mentioned in the “</w:t>
+      </w:r>
+      <w:hyperlink w:anchor="_Software_Architecture" w:history="1">
+        <w:r>
+          <w:rPr>
+            <w:rStyle w:val="Collegamentoipertestuale"/>
+          </w:rPr>
+          <w:t>Software Architecture</w:t>
+        </w:r>
+      </w:hyperlink>
+      <w:r>
+        <w:t>” chapter of this thesis.</w:t>
+      </w:r>
+    </w:p>
+    <w:p>
+      <w:pPr>
+        <w:pStyle w:val="Corpotesto-Poppins8"/>
+      </w:pPr>
+    </w:p>
+    <w:bookmarkEnd w:id="33"/>
+    <w:p>
+      <w:pPr>
+        <w:pStyle w:val="Titolo3"/>
+      </w:pPr>
+      <w:r>
+        <w:t>Memory Structure</w:t>
+      </w:r>
+    </w:p>
+    <w:p>
+      <w:pPr>
+        <w:pStyle w:val="Corpotesto-Poppins8"/>
+      </w:pPr>
+      <w:r>
+        <w:t xml:space="preserve">As previously stated, we decided to store the user-defined data inside a simple array-like structure. The </w:t>
+      </w:r>
+      <w:r>
+        <w:t xml:space="preserve">size of this array can be defined by the user by changing the value of the #define </w:t>
+      </w:r>
+      <w:r>
+        <w:rPr>
+          <w:b/>
+          <w:bCs/>
+        </w:rPr>
+        <w:t>DATA_EE_ARRAY_SIZE</w:t>
+      </w:r>
+      <w:r>
+        <w:t xml:space="preserve"> (here set by default to 2048). The </w:t>
+      </w:r>
+      <w:r>
+        <w:t xml:space="preserve">operations </w:t>
+      </w:r>
+      <w:r>
+        <w:lastRenderedPageBreak/>
+        <w:t xml:space="preserve">involving this array use the defined value, thus allowing for a single-point change </w:t>
+      </w:r>
+      <w:r>
+        <w:t>to adapt the whole code.</w:t>
+      </w:r>
+    </w:p>
+    <w:p>
+      <w:pPr>
+        <w:pStyle w:val="Corpotesto-Poppins8"/>
+      </w:pPr>
+    </w:p>
+    <w:p>
+      <w:pPr>
+        <w:pStyle w:val="Corpotesto-Poppins8"/>
+        <w:keepNext/>
+        <w:jc w:val="center"/>
+      </w:pPr>
+      <w:r>
+        <w:rPr>
+          <w:noProof/>
+        </w:rPr>
+        <w:drawing>
+          <wp:inline distT="0" distB="0" distL="0" distR="0" wp14:anchorId="566B60BF" wp14:editId="7FD6A5BD">
+            <wp:extent cx="6120130" cy="1101090"/>
+            <wp:effectExtent l="0" t="0" r="0" b="3810"/>
+            <wp:docPr id="1923409701" name="Immagine 1" descr="Immagine che contiene schermata, testo&#10;&#10;Descrizione generata automaticamente"/>
+            <wp:cNvGraphicFramePr>
+              <a:graphicFrameLocks xmlns:a="http://schemas.openxmlformats.org/drawingml/2006/main" noChangeAspect="1"/>
+            </wp:cNvGraphicFramePr>
+            <a:graphic xmlns:a="http://schemas.openxmlformats.org/drawingml/2006/main">
+              <a:graphicData uri="http://schemas.openxmlformats.org/drawingml/2006/picture">
+                <pic:pic xmlns:pic="http://schemas.openxmlformats.org/drawingml/2006/picture">
+                  <pic:nvPicPr>
+                    <pic:cNvPr id="1923409701" name="Immagine 1" descr="Immagine che contiene schermata, testo&#10;&#10;Descrizione generata automaticamente"/>
+                    <pic:cNvPicPr/>
+                  </pic:nvPicPr>
+                  <pic:blipFill>
+                    <a:blip r:embed="rId32">
+                      <a:extLst>
+                        <a:ext uri="{28A0092B-C50C-407E-A947-70E740481C1C}">
+                          <a14:useLocalDpi xmlns:a14="http://schemas.microsoft.com/office/drawing/2010/main" val="0"/>
+                        </a:ext>
+                      </a:extLst>
+                    </a:blip>
+                    <a:stretch>
+                      <a:fillRect/>
+                    </a:stretch>
+                  </pic:blipFill>
+                  <pic:spPr>
+                    <a:xfrm>
+                      <a:off x="0" y="0"/>
+                      <a:ext cx="6120130" cy="1101090"/>
+                    </a:xfrm>
+                    <a:prstGeom prst="rect">
+                      <a:avLst/>
+                    </a:prstGeom>
+                  </pic:spPr>
+                </pic:pic>
+              </a:graphicData>
+            </a:graphic>
+          </wp:inline>
+        </w:drawing>
+      </w:r>
+    </w:p>
+    <w:p>
+      <w:pPr>
+        <w:pStyle w:val="Didascalia"/>
+        <w:jc w:val="center"/>
+      </w:pPr>
+      <w:r>
+        <w:t>Figure 4.2.1 - NVRAM array size #define</w:t>
+      </w:r>
+    </w:p>
+    <w:p>
+      <w:pPr>
+        <w:pStyle w:val="Corpotesto-Poppins8"/>
+      </w:pPr>
+    </w:p>
+    <w:p>
+      <w:pPr>
+        <w:pStyle w:val="Corpotesto-Poppins8"/>
+      </w:pPr>
+      <w:r>
+        <w:t>Simply using an array wouldn’t provide us with the information required by the strategies underlined in the previous paragraphs. As such, a wrapper structure</w:t>
+      </w:r>
+      <w:r>
+        <w:t xml:space="preserve">, </w:t>
+      </w:r>
+      <w:r>
+        <w:rPr>
+          <w:b/>
+          <w:bCs/>
+        </w:rPr>
+        <w:t>tDataEeMod</w:t>
+      </w:r>
+      <w:r>
+        <w:t>,</w:t>
+      </w:r>
+      <w:r>
+        <w:t xml:space="preserve"> has been defined </w:t>
+      </w:r>
+      <w:proofErr w:type="gramStart"/>
+      <w:r>
+        <w:t>in order to</w:t>
+      </w:r>
+      <w:proofErr w:type="gramEnd"/>
+      <w:r>
+        <w:t xml:space="preserve"> neatly </w:t>
+      </w:r>
+      <w:r>
+        <w:t>pack</w:t>
+      </w:r>
+      <w:r>
+        <w:t xml:space="preserve"> the user’s data array together with both the checksum value and the counter of the number of times the module has been rewritten.</w:t>
+      </w:r>
+    </w:p>
+    <w:p>
+      <w:pPr>
+        <w:pStyle w:val="Corpotesto-Poppins8"/>
+      </w:pPr>
+    </w:p>
+    <w:p>
+      <w:pPr>
+        <w:pStyle w:val="Corpotesto-Poppins8"/>
+        <w:keepNext/>
+        <w:jc w:val="center"/>
+      </w:pPr>
+      <w:r>
+        <w:rPr>
+          <w:noProof/>
+        </w:rPr>
+        <w:drawing>
+          <wp:inline distT="0" distB="0" distL="0" distR="0" wp14:anchorId="34FC5E05" wp14:editId="2C3266ED">
+            <wp:extent cx="6120130" cy="1273810"/>
+            <wp:effectExtent l="0" t="0" r="0" b="2540"/>
+            <wp:docPr id="433423325" name="Immagine 2" descr="Immagine che contiene testo, schermata, Carattere&#10;&#10;Descrizione generata automaticamente"/>
+            <wp:cNvGraphicFramePr>
+              <a:graphicFrameLocks xmlns:a="http://schemas.openxmlformats.org/drawingml/2006/main" noChangeAspect="1"/>
+            </wp:cNvGraphicFramePr>
+            <a:graphic xmlns:a="http://schemas.openxmlformats.org/drawingml/2006/main">
+              <a:graphicData uri="http://schemas.openxmlformats.org/drawingml/2006/picture">
+                <pic:pic xmlns:pic="http://schemas.openxmlformats.org/drawingml/2006/picture">
+                  <pic:nvPicPr>
+                    <pic:cNvPr id="433423325" name="Immagine 2" descr="Immagine che contiene testo, schermata, Carattere&#10;&#10;Descrizione generata automaticamente"/>
+                    <pic:cNvPicPr/>
+                  </pic:nvPicPr>
+                  <pic:blipFill>
+                    <a:blip r:embed="rId33">
+                      <a:extLst>
+                        <a:ext uri="{28A0092B-C50C-407E-A947-70E740481C1C}">
+                          <a14:useLocalDpi xmlns:a14="http://schemas.microsoft.com/office/drawing/2010/main" val="0"/>
+                        </a:ext>
+                      </a:extLst>
+                    </a:blip>
+                    <a:stretch>
+                      <a:fillRect/>
+                    </a:stretch>
+                  </pic:blipFill>
+                  <pic:spPr>
+                    <a:xfrm>
+                      <a:off x="0" y="0"/>
+                      <a:ext cx="6120130" cy="1273810"/>
+                    </a:xfrm>
+                    <a:prstGeom prst="rect">
+                      <a:avLst/>
+                    </a:prstGeom>
+                  </pic:spPr>
+                </pic:pic>
+              </a:graphicData>
+            </a:graphic>
+          </wp:inline>
+        </w:drawing>
+      </w:r>
+    </w:p>
+    <w:p>
+      <w:pPr>
+        <w:pStyle w:val="Didascalia"/>
+        <w:jc w:val="center"/>
+      </w:pPr>
+      <w:r>
+        <w:t>Figure 4.2.2 - NVRAM wrapper structure</w:t>
+      </w:r>
+    </w:p>
+    <w:p/>
+    <w:p>
+      <w:pPr>
+        <w:pStyle w:val="Corpotesto-Poppins8"/>
+      </w:pPr>
+      <w:r>
+        <w:t xml:space="preserve">As seen in the picture above, the selected type for the </w:t>
+      </w:r>
+      <w:r>
+        <w:t>user</w:t>
+      </w:r>
+      <w:r>
+        <w:t xml:space="preserve">-defined data array, the variable </w:t>
+      </w:r>
+      <w:r>
+        <w:rPr>
+          <w:b/>
+          <w:bCs/>
+        </w:rPr>
+        <w:t>u32EeData</w:t>
+      </w:r>
+      <w:r>
+        <w:t xml:space="preserve">, is </w:t>
+      </w:r>
+      <w:r>
+        <w:t>a</w:t>
+      </w:r>
+      <w:r>
+        <w:t xml:space="preserve"> </w:t>
+      </w:r>
+      <w:r>
+        <w:t>32-bit</w:t>
+      </w:r>
+      <w:r>
+        <w:t xml:space="preserve"> unsigned integer. As explained in the “strategy” section, this allows us to store the </w:t>
+      </w:r>
+      <w:r>
+        <w:t xml:space="preserve">highest variety of values, gifting us the outmost flexibility. </w:t>
+      </w:r>
+    </w:p>
+    <w:p>
+      <w:pPr>
+        <w:pStyle w:val="Corpotesto-Poppins8"/>
+      </w:pPr>
+    </w:p>
+    <w:p>
+      <w:pPr>
+        <w:pStyle w:val="Corpotesto-Poppins8"/>
+      </w:pPr>
+      <w:r>
+        <w:t>The variable used to store the</w:t>
+      </w:r>
+      <w:r>
+        <w:t xml:space="preserve"> computed</w:t>
+      </w:r>
+      <w:r>
+        <w:t xml:space="preserve"> checksum, </w:t>
+      </w:r>
+      <w:r>
+        <w:rPr>
+          <w:b/>
+          <w:bCs/>
+        </w:rPr>
+        <w:t>usrEeDataCks</w:t>
+      </w:r>
+      <w:r>
+        <w:t xml:space="preserve">, is of </w:t>
+      </w:r>
+      <w:r>
+        <w:t xml:space="preserve">the type </w:t>
+      </w:r>
+      <w:r>
+        <w:rPr>
+          <w:i/>
+          <w:iCs/>
+        </w:rPr>
+        <w:t>tCks</w:t>
+      </w:r>
+      <w:r>
+        <w:t>, defined in the base-level software</w:t>
+      </w:r>
+      <w:r>
+        <w:t xml:space="preserve"> precisely for this kind of value.</w:t>
+      </w:r>
+    </w:p>
+    <w:p>
+      <w:pPr>
+        <w:pStyle w:val="Corpotesto-Poppins8"/>
+      </w:pPr>
+    </w:p>
+    <w:p>
+      <w:pPr>
+        <w:pStyle w:val="Corpotesto-Poppins8"/>
+      </w:pPr>
+      <w:r>
+        <w:t xml:space="preserve">Lastly, as we estimated that </w:t>
+      </w:r>
+      <w:r>
+        <w:t>a value o</w:t>
+      </w:r>
+      <w:r>
+        <w:t>f</w:t>
+      </w:r>
+      <w:r>
+        <w:t xml:space="preserve"> 16 bits </w:t>
+      </w:r>
+      <w:r>
+        <w:t xml:space="preserve">might </w:t>
+      </w:r>
+      <w:r>
+        <w:t xml:space="preserve">not suffice to maintain the </w:t>
+      </w:r>
+      <w:r>
+        <w:t>counter</w:t>
+      </w:r>
+      <w:r>
+        <w:t xml:space="preserve"> of </w:t>
+      </w:r>
+      <w:r>
+        <w:t xml:space="preserve">the </w:t>
+      </w:r>
+      <w:r>
+        <w:t xml:space="preserve">writings performed on the modules for all the possible applications of the system, </w:t>
+      </w:r>
+      <w:r>
+        <w:t xml:space="preserve">we </w:t>
+      </w:r>
+      <w:r>
+        <w:t>chose to define</w:t>
+      </w:r>
+      <w:r>
+        <w:t xml:space="preserve"> the </w:t>
+      </w:r>
+      <w:r>
+        <w:rPr>
+          <w:b/>
+          <w:bCs/>
+        </w:rPr>
+        <w:t>timesRewritten</w:t>
+      </w:r>
+      <w:r>
+        <w:t xml:space="preserve"> field of the struct as a</w:t>
+      </w:r>
+      <w:r>
+        <w:t xml:space="preserve"> </w:t>
+      </w:r>
+      <w:r>
+        <w:t>32</w:t>
+      </w:r>
+      <w:r>
+        <w:t>-</w:t>
+      </w:r>
+      <w:r>
+        <w:t>bit</w:t>
+      </w:r>
+      <w:r>
+        <w:t xml:space="preserve"> unsigned integer.</w:t>
+      </w:r>
+    </w:p>
+    <w:p>
+      <w:pPr>
+        <w:pStyle w:val="Corpotesto-Poppins8"/>
+      </w:pPr>
+    </w:p>
+    <w:p>
+      <w:pPr>
+        <w:pStyle w:val="Corpotesto-Poppins8"/>
+        <w:rPr>
+          <w:color w:val="auto"/>
+        </w:rPr>
+      </w:pPr>
+      <w:r>
+        <w:rPr>
+          <w:color w:val="auto"/>
+        </w:rPr>
+        <w:t xml:space="preserve">Each memory module </w:t>
+      </w:r>
+      <w:r>
+        <w:rPr>
+          <w:color w:val="auto"/>
+        </w:rPr>
+        <w:t>presents a</w:t>
+      </w:r>
+      <w:r>
+        <w:rPr>
+          <w:color w:val="auto"/>
+        </w:rPr>
+        <w:t xml:space="preserve">n associated </w:t>
+      </w:r>
+      <w:r>
+        <w:rPr>
+          <w:color w:val="auto"/>
+        </w:rPr>
+        <w:t>tDataEeMod structure, as shown in the picture below:</w:t>
+      </w:r>
+    </w:p>
+    <w:p>
+      <w:pPr>
+        <w:pStyle w:val="Corpotesto-Poppins8"/>
+        <w:keepNext/>
+        <w:jc w:val="center"/>
+      </w:pPr>
+      <w:r>
+        <w:rPr>
+          <w:noProof/>
+          <w:color w:val="auto"/>
+        </w:rPr>
+        <w:lastRenderedPageBreak/>
+        <w:drawing>
+          <wp:inline distT="0" distB="0" distL="0" distR="0" wp14:anchorId="2B7D025E" wp14:editId="52B69B27">
+            <wp:extent cx="4495800" cy="1986879"/>
+            <wp:effectExtent l="0" t="0" r="0" b="0"/>
+            <wp:docPr id="933395199" name="Immagine 3" descr="Immagine che contiene testo, schermata, Carattere&#10;&#10;Descrizione generata automaticamente"/>
+            <wp:cNvGraphicFramePr>
+              <a:graphicFrameLocks xmlns:a="http://schemas.openxmlformats.org/drawingml/2006/main" noChangeAspect="1"/>
+            </wp:cNvGraphicFramePr>
+            <a:graphic xmlns:a="http://schemas.openxmlformats.org/drawingml/2006/main">
+              <a:graphicData uri="http://schemas.openxmlformats.org/drawingml/2006/picture">
+                <pic:pic xmlns:pic="http://schemas.openxmlformats.org/drawingml/2006/picture">
+                  <pic:nvPicPr>
+                    <pic:cNvPr id="933395199" name="Immagine 3" descr="Immagine che contiene testo, schermata, Carattere&#10;&#10;Descrizione generata automaticamente"/>
+                    <pic:cNvPicPr/>
+                  </pic:nvPicPr>
+                  <pic:blipFill>
+                    <a:blip r:embed="rId34">
+                      <a:extLst>
+                        <a:ext uri="{28A0092B-C50C-407E-A947-70E740481C1C}">
+                          <a14:useLocalDpi xmlns:a14="http://schemas.microsoft.com/office/drawing/2010/main" val="0"/>
+                        </a:ext>
+                      </a:extLst>
+                    </a:blip>
+                    <a:stretch>
+                      <a:fillRect/>
+                    </a:stretch>
+                  </pic:blipFill>
+                  <pic:spPr>
+                    <a:xfrm>
+                      <a:off x="0" y="0"/>
+                      <a:ext cx="4500490" cy="1988952"/>
+                    </a:xfrm>
+                    <a:prstGeom prst="rect">
+                      <a:avLst/>
+                    </a:prstGeom>
+                  </pic:spPr>
+                </pic:pic>
+              </a:graphicData>
+            </a:graphic>
+          </wp:inline>
+        </w:drawing>
+      </w:r>
+    </w:p>
+    <w:p>
+      <w:pPr>
+        <w:pStyle w:val="Didascalia"/>
+        <w:jc w:val="center"/>
+      </w:pPr>
+      <w:r>
+        <w:t xml:space="preserve">Figure </w:t>
+      </w:r>
+      <w:r>
+        <w:t>4.2.3</w:t>
+      </w:r>
+      <w:r>
+        <w:t xml:space="preserve"> - Modules' structures declaration</w:t>
+      </w:r>
+    </w:p>
+    <w:p>
+      <w:pPr>
+        <w:jc w:val="both"/>
+      </w:pPr>
+    </w:p>
+    <w:p>
+      <w:pPr>
+        <w:pStyle w:val="Corpotesto-Poppins8"/>
+      </w:pPr>
+      <w:r>
+        <w:t>The two modules</w:t>
+      </w:r>
+      <w:r>
+        <w:t>’ structures</w:t>
+      </w:r>
+      <w:r>
+        <w:t xml:space="preserve"> </w:t>
+      </w:r>
+      <w:r>
+        <w:t xml:space="preserve">are </w:t>
+      </w:r>
+      <w:r>
+        <w:t>declared</w:t>
+      </w:r>
+      <w:r>
+        <w:t xml:space="preserve"> inside of </w:t>
+      </w:r>
+      <w:r>
+        <w:t xml:space="preserve">a </w:t>
+      </w:r>
+      <w:r>
+        <w:t>‘#</w:t>
+      </w:r>
+      <w:r>
+        <w:t>pragma</w:t>
+      </w:r>
+      <w:r>
+        <w:t xml:space="preserve"> section “.ee</w:t>
+      </w:r>
+      <w:r>
+        <w:t>ram</w:t>
+      </w:r>
+      <w:r>
+        <w:t>”’</w:t>
+      </w:r>
+      <w:r>
+        <w:t xml:space="preserve"> directive</w:t>
+      </w:r>
+      <w:r>
+        <w:t xml:space="preserve">. This </w:t>
+      </w:r>
+      <w:r>
+        <w:t xml:space="preserve">compiler-specific </w:t>
+      </w:r>
+      <w:r>
+        <w:t xml:space="preserve">C construct </w:t>
+      </w:r>
+      <w:r>
+        <w:t>is used to instruct the compiler to place certain code or data into a specific memory</w:t>
+      </w:r>
+      <w:r>
+        <w:t xml:space="preserve"> section</w:t>
+      </w:r>
+      <w:r>
+        <w:t>.</w:t>
+      </w:r>
+      <w:r>
+        <w:t xml:space="preserve"> In this case, the data contained inside t</w:t>
+      </w:r>
+      <w:r>
+        <w:t xml:space="preserve">he </w:t>
+      </w:r>
+      <w:r>
+        <w:t>“</w:t>
+      </w:r>
+      <w:r>
+        <w:rPr>
+          <w:b/>
+          <w:bCs/>
+        </w:rPr>
+        <w:t>.eeram</w:t>
+      </w:r>
+      <w:r>
+        <w:t>”</w:t>
+      </w:r>
+      <w:r>
+        <w:rPr>
+          <w:b/>
+          <w:bCs/>
+        </w:rPr>
+        <w:t xml:space="preserve"> </w:t>
+      </w:r>
+      <w:r>
+        <w:t xml:space="preserve">sections of the </w:t>
+      </w:r>
+      <w:r>
+        <w:t>memory</w:t>
+      </w:r>
+      <w:r>
+        <w:t xml:space="preserve"> will be the one </w:t>
+      </w:r>
+      <w:r>
+        <w:t xml:space="preserve">to be physically stored inside the NVRAM modules </w:t>
+      </w:r>
+      <w:r>
+        <w:t>at shutdown via some base-level software methods.</w:t>
+      </w:r>
+    </w:p>
+    <w:p>
+      <w:pPr>
+        <w:pStyle w:val="Corpotesto-Poppins8"/>
+        <w:rPr>
+          <w:u w:val="single"/>
+        </w:rPr>
+      </w:pPr>
+    </w:p>
+    <w:p>
+      <w:pPr>
+        <w:pStyle w:val="Titolo3"/>
+      </w:pPr>
+      <w:r>
+        <w:t>Read &amp; Write Operations</w:t>
+      </w:r>
+    </w:p>
+    <w:p>
+      <w:pPr>
+        <w:pStyle w:val="Corpotesto-Poppins8"/>
+      </w:pPr>
+      <w:r>
+        <w:t xml:space="preserve">Although multiple modules are present, </w:t>
+      </w:r>
+      <w:r>
+        <w:t xml:space="preserve">there can only be a single active module at any time. The operations of retrieving and storing data </w:t>
+      </w:r>
+      <w:r>
+        <w:t>done by the user can only be performed on this active module.</w:t>
+      </w:r>
+    </w:p>
+    <w:p>
+      <w:pPr>
+        <w:pStyle w:val="Corpotesto-Poppins8"/>
+      </w:pPr>
+    </w:p>
+    <w:p>
+      <w:pPr>
+        <w:pStyle w:val="Corpotesto-Poppins8"/>
+      </w:pPr>
+      <w:r>
+        <w:t xml:space="preserve">The active module is stored inside the </w:t>
+      </w:r>
+      <w:r>
+        <w:rPr>
+          <w:b/>
+          <w:bCs/>
+        </w:rPr>
+        <w:t xml:space="preserve">activeEeMod </w:t>
+      </w:r>
+      <w:r>
+        <w:t>variable</w:t>
+      </w:r>
+      <w:r>
+        <w:t xml:space="preserve">, of type </w:t>
+      </w:r>
+      <w:r>
+        <w:rPr>
+          <w:b/>
+          <w:bCs/>
+        </w:rPr>
+        <w:t>tEeMod</w:t>
+      </w:r>
+      <w:r>
+        <w:t xml:space="preserve">. </w:t>
+      </w:r>
+      <w:r>
+        <w:t xml:space="preserve">The tEeMod is an enumerative type containing the identifiers of the available modules (here </w:t>
+      </w:r>
+      <w:r>
+        <w:rPr>
+          <w:b/>
+          <w:bCs/>
+        </w:rPr>
+        <w:t>ModA</w:t>
+      </w:r>
+      <w:r>
+        <w:t xml:space="preserve"> and </w:t>
+      </w:r>
+      <w:r>
+        <w:rPr>
+          <w:b/>
+          <w:bCs/>
+        </w:rPr>
+        <w:t>ModB</w:t>
+      </w:r>
+      <w:r>
+        <w:t xml:space="preserve">). </w:t>
+      </w:r>
+      <w:r>
+        <w:t>By default, the active module is ModA.</w:t>
+      </w:r>
+    </w:p>
+    <w:p>
+      <w:pPr>
+        <w:pStyle w:val="Corpotesto-Poppins8"/>
+      </w:pPr>
+    </w:p>
+    <w:p>
+      <w:pPr>
+        <w:pStyle w:val="Corpotesto-Poppins8"/>
+        <w:keepNext/>
+        <w:jc w:val="center"/>
+      </w:pPr>
+      <w:r>
+        <w:rPr>
+          <w:noProof/>
+        </w:rPr>
+        <w:drawing>
+          <wp:inline distT="0" distB="0" distL="0" distR="0" wp14:anchorId="4B6E4C34" wp14:editId="2D34CA58">
+            <wp:extent cx="5382000" cy="906726"/>
+            <wp:effectExtent l="0" t="0" r="0" b="8255"/>
+            <wp:docPr id="77448775" name="Immagine 4"/>
+            <wp:cNvGraphicFramePr>
+              <a:graphicFrameLocks xmlns:a="http://schemas.openxmlformats.org/drawingml/2006/main" noChangeAspect="1"/>
+            </wp:cNvGraphicFramePr>
+            <a:graphic xmlns:a="http://schemas.openxmlformats.org/drawingml/2006/main">
+              <a:graphicData uri="http://schemas.openxmlformats.org/drawingml/2006/picture">
+                <pic:pic xmlns:pic="http://schemas.openxmlformats.org/drawingml/2006/picture">
+                  <pic:nvPicPr>
+                    <pic:cNvPr id="77448775" name="Immagine 4"/>
+                    <pic:cNvPicPr/>
+                  </pic:nvPicPr>
+                  <pic:blipFill rotWithShape="1">
+                    <a:blip r:embed="rId35">
+                      <a:extLst>
+                        <a:ext uri="{28A0092B-C50C-407E-A947-70E740481C1C}">
+                          <a14:useLocalDpi xmlns:a14="http://schemas.microsoft.com/office/drawing/2010/main" val="0"/>
+                        </a:ext>
+                      </a:extLst>
+                    </a:blip>
+                    <a:srcRect r="3474"/>
+                    <a:stretch/>
+                  </pic:blipFill>
+                  <pic:spPr bwMode="auto">
+                    <a:xfrm>
+                      <a:off x="0" y="0"/>
+                      <a:ext cx="5382000" cy="906726"/>
+                    </a:xfrm>
+                    <a:prstGeom prst="rect">
+                      <a:avLst/>
+                    </a:prstGeom>
+                    <a:ln>
+                      <a:noFill/>
+                    </a:ln>
+                    <a:extLst>
+                      <a:ext uri="{53640926-AAD7-44D8-BBD7-CCE9431645EC}">
+                        <a14:shadowObscured xmlns:a14="http://schemas.microsoft.com/office/drawing/2010/main"/>
+                      </a:ext>
+                    </a:extLst>
+                  </pic:spPr>
+                </pic:pic>
+              </a:graphicData>
+            </a:graphic>
+          </wp:inline>
+        </w:drawing>
+      </w:r>
+    </w:p>
+    <w:p>
+      <w:pPr>
+        <w:pStyle w:val="Didascalia"/>
+        <w:jc w:val="center"/>
+      </w:pPr>
+      <w:r>
+        <w:t>Figure</w:t>
+      </w:r>
+      <w:r>
+        <w:t xml:space="preserve"> </w:t>
+      </w:r>
+      <w:r>
+        <w:t>4.2.4 - NVRAM modules enumerative tEeMod</w:t>
+      </w:r>
+    </w:p>
+    <w:p>
+      <w:pPr>
+        <w:pStyle w:val="Corpotesto-Poppins8"/>
+      </w:pPr>
+    </w:p>
+    <w:p>
+      <w:pPr>
+        <w:pStyle w:val="Corpotesto-Poppins8"/>
+        <w:keepNext/>
+        <w:jc w:val="center"/>
+      </w:pPr>
+      <w:r>
+        <w:rPr>
+          <w:noProof/>
+        </w:rPr>
+        <w:drawing>
+          <wp:inline distT="0" distB="0" distL="0" distR="0" wp14:anchorId="11AF6C4E" wp14:editId="00CF8BDA">
+            <wp:extent cx="5381625" cy="427981"/>
+            <wp:effectExtent l="0" t="0" r="0" b="0"/>
+            <wp:docPr id="638021543" name="Immagine 5"/>
+            <wp:cNvGraphicFramePr>
+              <a:graphicFrameLocks xmlns:a="http://schemas.openxmlformats.org/drawingml/2006/main" noChangeAspect="1"/>
+            </wp:cNvGraphicFramePr>
+            <a:graphic xmlns:a="http://schemas.openxmlformats.org/drawingml/2006/main">
+              <a:graphicData uri="http://schemas.openxmlformats.org/drawingml/2006/picture">
+                <pic:pic xmlns:pic="http://schemas.openxmlformats.org/drawingml/2006/picture">
+                  <pic:nvPicPr>
+                    <pic:cNvPr id="638021543" name="Immagine 638021543"/>
+                    <pic:cNvPicPr/>
+                  </pic:nvPicPr>
+                  <pic:blipFill rotWithShape="1">
+                    <a:blip r:embed="rId36">
+                      <a:extLst>
+                        <a:ext uri="{28A0092B-C50C-407E-A947-70E740481C1C}">
+                          <a14:useLocalDpi xmlns:a14="http://schemas.microsoft.com/office/drawing/2010/main" val="0"/>
+                        </a:ext>
+                      </a:extLst>
+                    </a:blip>
+                    <a:srcRect t="2178" r="2731"/>
+                    <a:stretch/>
+                  </pic:blipFill>
+                  <pic:spPr bwMode="auto">
+                    <a:xfrm>
+                      <a:off x="0" y="0"/>
+                      <a:ext cx="5436195" cy="432321"/>
+                    </a:xfrm>
+                    <a:prstGeom prst="rect">
+                      <a:avLst/>
+                    </a:prstGeom>
+                    <a:ln>
+                      <a:noFill/>
+                    </a:ln>
+                    <a:extLst>
+                      <a:ext uri="{53640926-AAD7-44D8-BBD7-CCE9431645EC}">
+                        <a14:shadowObscured xmlns:a14="http://schemas.microsoft.com/office/drawing/2010/main"/>
+                      </a:ext>
+                    </a:extLst>
+                  </pic:spPr>
+                </pic:pic>
+              </a:graphicData>
+            </a:graphic>
+          </wp:inline>
+        </w:drawing>
+      </w:r>
+    </w:p>
+    <w:p>
+      <w:pPr>
+        <w:pStyle w:val="Didascalia"/>
+        <w:jc w:val="center"/>
+      </w:pPr>
+      <w:r>
+        <w:t xml:space="preserve">Figure </w:t>
+      </w:r>
+      <w:r>
+        <w:t>4.2.</w:t>
+      </w:r>
+      <w:r>
+        <w:fldChar w:fldCharType="begin"/>
+      </w:r>
+      <w:r>
+        <w:instrText xml:space="preserve"> SEQ Figure \* ARABIC </w:instrText>
+      </w:r>
+      <w:r>
+        <w:fldChar w:fldCharType="separate"/>
+      </w:r>
+      <w:r>
+        <w:rPr>
+          <w:noProof/>
+        </w:rPr>
+        <w:t>5</w:t>
+      </w:r>
+      <w:r>
+        <w:fldChar w:fldCharType="end"/>
+      </w:r>
+      <w:r>
+        <w:t xml:space="preserve"> - activeEeMod declaration with default value</w:t>
+      </w:r>
+    </w:p>
+    <w:p>
+      <w:pPr>
+        <w:rPr>
+          <w:color w:val="FF0000"/>
+          <w:lang w:val="it-IT"/>
+        </w:rPr>
+      </w:pPr>
+      <w:r>
+        <w:rPr>
+          <w:color w:val="FF0000"/>
+          <w:lang w:val="it-IT"/>
+        </w:rPr>
+        <w:t>???</w:t>
+      </w:r>
+    </w:p>
+    <w:p>
+      <w:pPr>
+        <w:pStyle w:val="Paragrafoelenco"/>
+        <w:numPr>
+          <w:ilvl w:val="0"/>
+          <w:numId w:val="13"/>
+        </w:numPr>
+        <w:rPr>
+          <w:color w:val="FF0000"/>
+          <w:lang w:val="it-IT"/>
+        </w:rPr>
+      </w:pPr>
+      <w:r>
+        <w:rPr>
+          <w:color w:val="FF0000"/>
+          <w:lang w:val="it-IT"/>
+        </w:rPr>
+        <w:t>Parla dell’accesso diretto</w:t>
+      </w:r>
+      <w:r>
+        <w:rPr>
+          <w:color w:val="FF0000"/>
+          <w:lang w:val="it-IT"/>
+        </w:rPr>
+        <w:t xml:space="preserve">, uso di valore a 16 bit, </w:t>
+      </w:r>
+      <w:proofErr w:type="spellStart"/>
+      <w:r>
+        <w:rPr>
+          <w:color w:val="FF0000"/>
+          <w:lang w:val="it-IT"/>
+        </w:rPr>
+        <w:t>etc</w:t>
+      </w:r>
+      <w:proofErr w:type="spellEnd"/>
+    </w:p>
+    <w:p>
+      <w:pPr>
+        <w:pStyle w:val="Paragrafoelenco"/>
+        <w:numPr>
+          <w:ilvl w:val="0"/>
+          <w:numId w:val="13"/>
+        </w:numPr>
+        <w:rPr>
+          <w:color w:val="FF0000"/>
+          <w:lang w:val="it-IT"/>
+        </w:rPr>
+      </w:pPr>
+      <w:r>
+        <w:rPr>
+          <w:color w:val="FF0000"/>
+          <w:lang w:val="it-IT"/>
+        </w:rPr>
+        <w:lastRenderedPageBreak/>
+        <w:t xml:space="preserve">Migliorie. </w:t>
+      </w:r>
+      <w:r>
+        <w:rPr>
+          <w:color w:val="FF0000"/>
+          <w:lang w:val="it-IT"/>
+        </w:rPr>
+        <w:t xml:space="preserve">Possibile uso degli </w:t>
+      </w:r>
+      <w:proofErr w:type="spellStart"/>
+      <w:r>
+        <w:rPr>
+          <w:color w:val="FF0000"/>
+          <w:lang w:val="it-IT"/>
+        </w:rPr>
+        <w:t>enum</w:t>
+      </w:r>
+      <w:proofErr w:type="spellEnd"/>
+      <w:r>
+        <w:rPr>
+          <w:color w:val="FF0000"/>
+          <w:lang w:val="it-IT"/>
+        </w:rPr>
+        <w:t xml:space="preserve"> per facilitare l’accesso</w:t>
+      </w:r>
+      <w:r>
+        <w:rPr>
+          <w:color w:val="FF0000"/>
+          <w:lang w:val="it-IT"/>
+        </w:rPr>
+        <w:t>,</w:t>
+      </w:r>
+      <w:r>
+        <w:rPr>
+          <w:color w:val="FF0000"/>
+          <w:lang w:val="it-IT"/>
+        </w:rPr>
+        <w:t xml:space="preserve"> spiega come espandere modificando i codici </w:t>
+      </w:r>
+      <w:proofErr w:type="gramStart"/>
+      <w:r>
+        <w:rPr>
+          <w:color w:val="FF0000"/>
+          <w:lang w:val="it-IT"/>
+        </w:rPr>
+        <w:t xml:space="preserve">delle </w:t>
+      </w:r>
+      <w:r>
+        <w:rPr>
+          <w:color w:val="FF0000"/>
+          <w:lang w:val="it-IT"/>
+        </w:rPr>
+        <w:t xml:space="preserve"> </w:t>
+      </w:r>
+      <w:r>
+        <w:rPr>
+          <w:color w:val="FF0000"/>
+          <w:lang w:val="it-IT"/>
+        </w:rPr>
+        <w:t>funzioni</w:t>
+      </w:r>
+      <w:proofErr w:type="gramEnd"/>
+      <w:r>
+        <w:rPr>
+          <w:color w:val="FF0000"/>
+          <w:lang w:val="it-IT"/>
+        </w:rPr>
+        <w:t xml:space="preserve"> per usare switch </w:t>
+      </w:r>
+      <w:proofErr w:type="spellStart"/>
+      <w:r>
+        <w:rPr>
+          <w:color w:val="FF0000"/>
+          <w:lang w:val="it-IT"/>
+        </w:rPr>
+        <w:t>cases</w:t>
+      </w:r>
+      <w:proofErr w:type="spellEnd"/>
+      <w:r>
+        <w:rPr>
+          <w:color w:val="FF0000"/>
+          <w:lang w:val="it-IT"/>
+        </w:rPr>
+        <w:t xml:space="preserve"> </w:t>
+      </w:r>
+      <w:proofErr w:type="spellStart"/>
+      <w:r>
+        <w:rPr>
+          <w:color w:val="FF0000"/>
+          <w:lang w:val="it-IT"/>
+        </w:rPr>
+        <w:t>su i</w:t>
+      </w:r>
+      <w:proofErr w:type="spellEnd"/>
+      <w:r>
+        <w:rPr>
+          <w:color w:val="FF0000"/>
+          <w:lang w:val="it-IT"/>
+        </w:rPr>
+        <w:t xml:space="preserve"> diversi moduli attivi e riposizionando il controllo </w:t>
+      </w:r>
+      <w:r>
+        <w:rPr>
+          <w:color w:val="FF0000"/>
+          <w:lang w:val="it-IT"/>
+        </w:rPr>
+        <w:t>sull’indice</w:t>
+      </w:r>
+    </w:p>
+    <w:p>
+      <w:pPr>
+        <w:rPr>
+          <w:color w:val="FF0000"/>
+          <w:lang w:val="it-IT"/>
+        </w:rPr>
+      </w:pPr>
+      <w:r>
+        <w:rPr>
+          <w:color w:val="FF0000"/>
+          <w:lang w:val="it-IT"/>
+        </w:rPr>
+        <w:t>???</w:t>
+      </w:r>
+    </w:p>
+    <w:p>
+      <w:pPr>
+        <w:pStyle w:val="Titolo3"/>
+      </w:pPr>
+      <w:r>
+        <w:t>Startup</w:t>
+      </w:r>
+    </w:p>
+    <w:p>
+      <w:pPr>
+        <w:rPr>
+          <w:color w:val="FF0000"/>
+        </w:rPr>
+      </w:pPr>
+      <w:r>
+        <w:rPr>
+          <w:color w:val="FF0000"/>
+        </w:rPr>
+        <w:t>???</w:t>
+      </w:r>
+    </w:p>
+    <w:p>
+      <w:pPr>
+        <w:pStyle w:val="Paragrafoelenco"/>
+        <w:numPr>
+          <w:ilvl w:val="0"/>
+          <w:numId w:val="13"/>
+        </w:numPr>
+        <w:rPr>
+          <w:color w:val="FF0000"/>
+        </w:rPr>
+      </w:pPr>
+      <w:r>
+        <w:rPr>
+          <w:color w:val="FF0000"/>
+        </w:rPr>
+        <w:t xml:space="preserve">Show the default </w:t>
+      </w:r>
+      <w:r>
+        <w:rPr>
+          <w:color w:val="FF0000"/>
+        </w:rPr>
+        <w:t>value for the struct</w:t>
+      </w:r>
+    </w:p>
+    <w:p>
+      <w:pPr>
+        <w:pStyle w:val="Paragrafoelenco"/>
+        <w:numPr>
+          <w:ilvl w:val="0"/>
+          <w:numId w:val="13"/>
+        </w:numPr>
+        <w:rPr>
+          <w:color w:val="FF0000"/>
+          <w:lang w:val="it-IT"/>
+        </w:rPr>
+      </w:pPr>
+      <w:r>
+        <w:rPr>
+          <w:color w:val="FF0000"/>
+          <w:lang w:val="it-IT"/>
+        </w:rPr>
+        <w:t>MOSTRA IL CODICE CORRETTO con la copia d</w:t>
+      </w:r>
+      <w:r>
+        <w:rPr>
+          <w:color w:val="FF0000"/>
+          <w:lang w:val="it-IT"/>
+        </w:rPr>
+        <w:t xml:space="preserve"> </w:t>
+      </w:r>
+      <w:r>
+        <w:rPr>
+          <w:color w:val="FF0000"/>
+          <w:lang w:val="it-IT"/>
+        </w:rPr>
+        <w:t xml:space="preserve">ai moduli </w:t>
+      </w:r>
+      <w:proofErr w:type="gramStart"/>
+      <w:r>
+        <w:rPr>
+          <w:color w:val="FF0000"/>
+          <w:lang w:val="it-IT"/>
+        </w:rPr>
+        <w:t>in .</w:t>
+      </w:r>
+      <w:proofErr w:type="spellStart"/>
+      <w:r>
+        <w:rPr>
+          <w:color w:val="FF0000"/>
+          <w:lang w:val="it-IT"/>
+        </w:rPr>
+        <w:t>eeprom</w:t>
+      </w:r>
+      <w:proofErr w:type="spellEnd"/>
+      <w:proofErr w:type="gramEnd"/>
+      <w:r>
+        <w:rPr>
+          <w:color w:val="FF0000"/>
+          <w:lang w:val="it-IT"/>
+        </w:rPr>
+        <w:t xml:space="preserve"> </w:t>
+      </w:r>
+      <w:r>
+        <w:rPr>
+          <w:color w:val="FF0000"/>
+          <w:lang w:val="it-IT"/>
+        </w:rPr>
+        <w:t xml:space="preserve">alla memoria RAM </w:t>
+      </w:r>
+    </w:p>
+    <w:p>
+      <w:pPr>
+        <w:rPr>
+          <w:color w:val="FF0000"/>
+          <w:lang w:val="it-IT"/>
+        </w:rPr>
+      </w:pPr>
+      <w:r>
+        <w:rPr>
+          <w:color w:val="FF0000"/>
+          <w:lang w:val="it-IT"/>
+        </w:rPr>
+        <w:t>???</w:t>
+      </w:r>
+    </w:p>
+    <w:p>
+      <w:pPr>
+        <w:pStyle w:val="Titolo3"/>
+      </w:pPr>
+      <w:r>
+        <w:t>Shutdown</w:t>
+      </w:r>
+    </w:p>
+    <w:p>
+      <w:pPr>
+        <w:rPr>
+          <w:color w:val="FF0000"/>
+          <w:lang w:val="it-IT"/>
+        </w:rPr>
+      </w:pPr>
+      <w:r>
+        <w:rPr>
+          <w:color w:val="FF0000"/>
+          <w:lang w:val="it-IT"/>
+        </w:rPr>
+        <w:t>???</w:t>
+      </w:r>
+    </w:p>
+    <w:p>
+      <w:pPr>
+        <w:pStyle w:val="Paragrafoelenco"/>
+        <w:numPr>
+          <w:ilvl w:val="0"/>
+          <w:numId w:val="13"/>
+        </w:numPr>
+        <w:rPr>
+          <w:color w:val="FF0000"/>
+          <w:lang w:val="it-IT"/>
+        </w:rPr>
+      </w:pPr>
+      <w:r>
+        <w:rPr>
+          <w:color w:val="FF0000"/>
+          <w:lang w:val="it-IT"/>
+        </w:rPr>
+        <w:t xml:space="preserve">MOSTRA IL CODICE CORRETTO con la copia dalla memoria </w:t>
+      </w:r>
+      <w:r>
+        <w:rPr>
+          <w:color w:val="FF0000"/>
+          <w:lang w:val="it-IT"/>
+        </w:rPr>
+        <w:t xml:space="preserve">RAM ai moduli </w:t>
+      </w:r>
+      <w:proofErr w:type="gramStart"/>
+      <w:r>
+        <w:rPr>
+          <w:color w:val="FF0000"/>
+          <w:lang w:val="it-IT"/>
+        </w:rPr>
+        <w:t>in .</w:t>
+      </w:r>
+      <w:proofErr w:type="spellStart"/>
+      <w:r>
+        <w:rPr>
+          <w:color w:val="FF0000"/>
+          <w:lang w:val="it-IT"/>
+        </w:rPr>
+        <w:t>eeprom</w:t>
+      </w:r>
+      <w:proofErr w:type="spellEnd"/>
+      <w:proofErr w:type="gramEnd"/>
+    </w:p>
+    <w:p>
+      <w:pPr>
+        <w:rPr>
+          <w:color w:val="FF0000"/>
+          <w:lang w:val="it-IT"/>
+        </w:rPr>
+      </w:pPr>
+      <w:r>
+        <w:rPr>
+          <w:color w:val="FF0000"/>
+          <w:lang w:val="it-IT"/>
+        </w:rPr>
+        <w:t>???</w:t>
+      </w:r>
     </w:p>
     <w:p>
       <w:pPr>
         <w:pStyle w:val="Titolo2"/>
         <w:jc w:val="both"/>
       </w:pPr>
-      <w:bookmarkStart w:id="33" w:name="_Toc173147646"/>
+      <w:bookmarkStart w:id="34" w:name="_Toc173147646"/>
       <w:r>
         <w:t>LabVIEW</w:t>
       </w:r>
-      <w:bookmarkEnd w:id="33"/>
+      <w:bookmarkEnd w:id="34"/>
     </w:p>
     <w:p>
       <w:pPr>
         <w:pStyle w:val="Titolo2"/>
         <w:jc w:val="both"/>
       </w:pPr>
-      <w:bookmarkStart w:id="34" w:name="_Toc173147647"/>
+      <w:bookmarkStart w:id="35" w:name="_Toc173147647"/>
       <w:r>
         <w:t>Test #1</w:t>
       </w:r>
-      <w:bookmarkEnd w:id="34"/>
+      <w:bookmarkEnd w:id="35"/>
     </w:p>
     <w:p>
       <w:pPr>
         <w:pStyle w:val="Titolo2"/>
         <w:jc w:val="both"/>
       </w:pPr>
-      <w:bookmarkStart w:id="35" w:name="_Toc173147648"/>
+      <w:bookmarkStart w:id="36" w:name="_Toc173147648"/>
       <w:r>
         <w:t>Test #2</w:t>
       </w:r>
-      <w:bookmarkEnd w:id="35"/>
+      <w:bookmarkEnd w:id="36"/>
     </w:p>
     <w:p>
       <w:pPr>
         <w:pStyle w:val="Titolo2"/>
         <w:jc w:val="both"/>
       </w:pPr>
-      <w:bookmarkStart w:id="36" w:name="_Toc173147649"/>
+      <w:bookmarkStart w:id="37" w:name="_Toc173147649"/>
       <w:r>
         <w:t>Results</w:t>
       </w:r>
-      <w:bookmarkEnd w:id="36"/>
+      <w:bookmarkEnd w:id="37"/>
     </w:p>
     <w:p>
       <w:pPr>
         <w:pStyle w:val="Titolo1"/>
         <w:jc w:val="both"/>
       </w:pPr>
-      <w:bookmarkStart w:id="37" w:name="_Toc173147650"/>
+      <w:bookmarkStart w:id="38" w:name="_Toc173147650"/>
       <w:r>
         <w:t>Part 2</w:t>
       </w:r>
       <w:r>
         <w:t xml:space="preserve"> – Diagnostics (OBD)</w:t>
       </w:r>
-      <w:bookmarkEnd w:id="37"/>
+      <w:bookmarkEnd w:id="38"/>
     </w:p>
     <w:p>
       <w:pPr>
         <w:pStyle w:val="Titolo2"/>
         <w:jc w:val="both"/>
       </w:pPr>
-      <w:bookmarkStart w:id="38" w:name="_Toc166947939"/>
-      <w:bookmarkStart w:id="39" w:name="_Toc167627066"/>
-      <w:bookmarkStart w:id="40" w:name="_Toc167627157"/>
-      <w:bookmarkStart w:id="41" w:name="_Toc173147651"/>
-      <w:bookmarkEnd w:id="38"/>
+      <w:bookmarkStart w:id="39" w:name="_Toc166947939"/>
+      <w:bookmarkStart w:id="40" w:name="_Toc167627066"/>
+      <w:bookmarkStart w:id="41" w:name="_Toc167627157"/>
+      <w:bookmarkStart w:id="42" w:name="_Toc173147651"/>
       <w:bookmarkEnd w:id="39"/>
       <w:bookmarkEnd w:id="40"/>
+      <w:bookmarkEnd w:id="41"/>
       <w:r>
         <w:t>…</w:t>
       </w:r>
-      <w:bookmarkEnd w:id="41"/>
+      <w:bookmarkEnd w:id="42"/>
     </w:p>
     <w:p>
       <w:pPr>
         <w:pStyle w:val="Titolo2"/>
         <w:jc w:val="both"/>
       </w:pPr>
-      <w:bookmarkStart w:id="42" w:name="_Toc173147652"/>
+      <w:bookmarkStart w:id="43" w:name="_Toc173147652"/>
       <w:r>
         <w:t>Standards</w:t>
       </w:r>
-      <w:bookmarkEnd w:id="42"/>
+      <w:bookmarkEnd w:id="43"/>
     </w:p>
     <w:p>
       <w:pPr>
         <w:pStyle w:val="Titolo2"/>
         <w:jc w:val="both"/>
       </w:pPr>
-      <w:bookmarkStart w:id="43" w:name="_Toc173147653"/>
+      <w:bookmarkStart w:id="44" w:name="_Toc173147653"/>
       <w:r>
         <w:t>…</w:t>
       </w:r>
-      <w:bookmarkEnd w:id="43"/>
+      <w:bookmarkEnd w:id="44"/>
     </w:p>
     <w:p/>
     <w:p>
@@ -9915,9 +11423,9 @@
       </w:pPr>
     </w:p>
     <w:sectPr>
-      <w:footerReference w:type="default" r:id="rId32"/>
-      <w:headerReference w:type="first" r:id="rId33"/>
-      <w:footerReference w:type="first" r:id="rId34"/>
+      <w:footerReference w:type="default" r:id="rId37"/>
+      <w:headerReference w:type="first" r:id="rId38"/>
+      <w:footerReference w:type="first" r:id="rId39"/>
       <w:pgSz w:w="11906" w:h="16838" w:code="9"/>
       <w:pgMar w:top="1080" w:right="1134" w:bottom="1134" w:left="1134" w:header="907" w:footer="907" w:gutter="0"/>
       <w:cols w:space="708"/>
@@ -14543,6 +16051,15 @@
 </file>
 
 <file path=customXml/item1.xml><?xml version="1.0" encoding="utf-8"?>
+<?mso-contentType ?>
+<FormTemplates xmlns="http://schemas.microsoft.com/sharepoint/v3/contenttype/forms">
+  <Display>DocumentLibraryForm</Display>
+  <Edit>DocumentLibraryForm</Edit>
+  <New>DocumentLibraryForm</New>
+</FormTemplates>
+</file>
+
+<file path=customXml/item2.xml><?xml version="1.0" encoding="utf-8"?>
 <ct:contentTypeSchema xmlns:ct="http://schemas.microsoft.com/office/2006/metadata/contentType" xmlns:ma="http://schemas.microsoft.com/office/2006/metadata/properties/metaAttributes" ct:_="" ma:_="" ma:contentTypeName="Document" ma:contentTypeID="0x010100DE5B6394FA9C5343886DE18E79A74E91" ma:contentTypeVersion="6" ma:contentTypeDescription="Create a new document." ma:contentTypeScope="" ma:versionID="39c6b4e908dfe0b77f3deb886f951f80">
   <xsd:schema xmlns:xsd="http://www.w3.org/2001/XMLSchema" xmlns:xs="http://www.w3.org/2001/XMLSchema" xmlns:p="http://schemas.microsoft.com/office/2006/metadata/properties" xmlns:ns3="220db6ca-5eb0-4f66-980e-fb8e3019d7e0" targetNamespace="http://schemas.microsoft.com/office/2006/metadata/properties" ma:root="true" ma:fieldsID="1eb7a655c9e0ec7ae5a586a09652f712" ns3:_="">
     <xsd:import namespace="220db6ca-5eb0-4f66-980e-fb8e3019d7e0"/>
@@ -14698,16 +16215,11 @@
 </ct:contentTypeSchema>
 </file>
 
-<file path=customXml/item2.xml><?xml version="1.0" encoding="utf-8"?>
-<?mso-contentType ?>
-<FormTemplates xmlns="http://schemas.microsoft.com/sharepoint/v3/contenttype/forms">
-  <Display>DocumentLibraryForm</Display>
-  <Edit>DocumentLibraryForm</Edit>
-  <New>DocumentLibraryForm</New>
-</FormTemplates>
+<file path=customXml/item3.xml><?xml version="1.0" encoding="utf-8"?>
+<b:Sources xmlns:b="http://schemas.openxmlformats.org/officeDocument/2006/bibliography" xmlns="http://schemas.openxmlformats.org/officeDocument/2006/bibliography" SelectedStyle="\APA.XSL" StyleName="APA"/>
 </file>
 
-<file path=customXml/item3.xml><?xml version="1.0" encoding="utf-8"?>
+<file path=customXml/item4.xml><?xml version="1.0" encoding="utf-8"?>
 <p:properties xmlns:p="http://schemas.microsoft.com/office/2006/metadata/properties" xmlns:xsi="http://www.w3.org/2001/XMLSchema-instance" xmlns:pc="http://schemas.microsoft.com/office/infopath/2007/PartnerControls">
   <documentManagement>
     <_activity xmlns="220db6ca-5eb0-4f66-980e-fb8e3019d7e0" xsi:nil="true"/>
@@ -14715,11 +16227,15 @@
 </p:properties>
 </file>
 
-<file path=customXml/item4.xml><?xml version="1.0" encoding="utf-8"?>
-<b:Sources xmlns:b="http://schemas.openxmlformats.org/officeDocument/2006/bibliography" xmlns="http://schemas.openxmlformats.org/officeDocument/2006/bibliography" SelectedStyle="\APA.XSL" StyleName="APA"/>
+<file path=customXml/itemProps1.xml><?xml version="1.0" encoding="utf-8"?>
+<ds:datastoreItem xmlns:ds="http://schemas.openxmlformats.org/officeDocument/2006/customXml" ds:itemID="{A006EAF3-1191-45B0-BDA0-E6A3E938B7B4}">
+  <ds:schemaRefs>
+    <ds:schemaRef ds:uri="http://schemas.microsoft.com/sharepoint/v3/contenttype/forms"/>
+  </ds:schemaRefs>
+</ds:datastoreItem>
 </file>
 
-<file path=customXml/itemProps1.xml><?xml version="1.0" encoding="utf-8"?>
+<file path=customXml/itemProps2.xml><?xml version="1.0" encoding="utf-8"?>
 <ds:datastoreItem xmlns:ds="http://schemas.openxmlformats.org/officeDocument/2006/customXml" ds:itemID="{4F545498-B3EE-4C3D-91AD-BB4D3311930A}">
   <ds:schemaRefs>
     <ds:schemaRef ds:uri="http://schemas.microsoft.com/office/2006/metadata/contentType"/>
@@ -14737,15 +16253,15 @@
 </ds:datastoreItem>
 </file>
 
-<file path=customXml/itemProps2.xml><?xml version="1.0" encoding="utf-8"?>
-<ds:datastoreItem xmlns:ds="http://schemas.openxmlformats.org/officeDocument/2006/customXml" ds:itemID="{A006EAF3-1191-45B0-BDA0-E6A3E938B7B4}">
+<file path=customXml/itemProps3.xml><?xml version="1.0" encoding="utf-8"?>
+<ds:datastoreItem xmlns:ds="http://schemas.openxmlformats.org/officeDocument/2006/customXml" ds:itemID="{277E7B8C-6F89-4FEB-B7C6-A994B23054F4}">
   <ds:schemaRefs>
-    <ds:schemaRef ds:uri="http://schemas.microsoft.com/sharepoint/v3/contenttype/forms"/>
+    <ds:schemaRef ds:uri="http://schemas.openxmlformats.org/officeDocument/2006/bibliography"/>
   </ds:schemaRefs>
 </ds:datastoreItem>
 </file>
 
-<file path=customXml/itemProps3.xml><?xml version="1.0" encoding="utf-8"?>
+<file path=customXml/itemProps4.xml><?xml version="1.0" encoding="utf-8"?>
 <ds:datastoreItem xmlns:ds="http://schemas.openxmlformats.org/officeDocument/2006/customXml" ds:itemID="{2EA4C55E-312B-41D8-815F-CA7200B423A9}">
   <ds:schemaRefs>
     <ds:schemaRef ds:uri="http://schemas.microsoft.com/office/2006/metadata/properties"/>
@@ -14753,12 +16269,4 @@
     <ds:schemaRef ds:uri="220db6ca-5eb0-4f66-980e-fb8e3019d7e0"/>
   </ds:schemaRefs>
 </ds:datastoreItem>
-</file>
-
-<file path=customXml/itemProps4.xml><?xml version="1.0" encoding="utf-8"?>
-<ds:datastoreItem xmlns:ds="http://schemas.openxmlformats.org/officeDocument/2006/customXml" ds:itemID="{277E7B8C-6F89-4FEB-B7C6-A994B23054F4}">
-  <ds:schemaRefs>
-    <ds:schemaRef ds:uri="http://schemas.openxmlformats.org/officeDocument/2006/bibliography"/>
-  </ds:schemaRefs>
-</ds:datastoreItem>
 </file>
</xml_diff>

<commit_message>
Finished implementation of getData and setData
</commit_message>
<xml_diff>
--- a/Tesi Polito.docx
+++ b/Tesi Polito.docx
@@ -569,7 +569,7 @@
             </w:rPr>
             <w:fldChar w:fldCharType="separate"/>
           </w:r>
-          <w:hyperlink w:anchor="_Toc173147620" w:history="1">
+          <w:hyperlink w:anchor="_Toc173774068" w:history="1">
             <w:r>
               <w:rPr>
                 <w:rStyle w:val="Collegamentoipertestuale"/>
@@ -612,7 +612,7 @@
                 <w:noProof/>
                 <w:webHidden/>
               </w:rPr>
-              <w:instrText xml:space="preserve"> PAGEREF _Toc173147620 \h </w:instrText>
+              <w:instrText xml:space="preserve"> PAGEREF _Toc173774068 \h </w:instrText>
             </w:r>
             <w:r>
               <w:rPr>
@@ -657,7 +657,7 @@
               <w14:ligatures w14:val="standardContextual"/>
             </w:rPr>
           </w:pPr>
-          <w:hyperlink w:anchor="_Toc173147621" w:history="1">
+          <w:hyperlink w:anchor="_Toc173774069" w:history="1">
             <w:r>
               <w:rPr>
                 <w:rStyle w:val="Collegamentoipertestuale"/>
@@ -700,7 +700,7 @@
                 <w:noProof/>
                 <w:webHidden/>
               </w:rPr>
-              <w:instrText xml:space="preserve"> PAGEREF _Toc173147621 \h </w:instrText>
+              <w:instrText xml:space="preserve"> PAGEREF _Toc173774069 \h </w:instrText>
             </w:r>
             <w:r>
               <w:rPr>
@@ -745,7 +745,7 @@
               <w14:ligatures w14:val="standardContextual"/>
             </w:rPr>
           </w:pPr>
-          <w:hyperlink w:anchor="_Toc173147622" w:history="1">
+          <w:hyperlink w:anchor="_Toc173774070" w:history="1">
             <w:r>
               <w:rPr>
                 <w:rStyle w:val="Collegamentoipertestuale"/>
@@ -788,7 +788,7 @@
                 <w:noProof/>
                 <w:webHidden/>
               </w:rPr>
-              <w:instrText xml:space="preserve"> PAGEREF _Toc173147622 \h </w:instrText>
+              <w:instrText xml:space="preserve"> PAGEREF _Toc173774070 \h </w:instrText>
             </w:r>
             <w:r>
               <w:rPr>
@@ -833,7 +833,7 @@
               <w14:ligatures w14:val="standardContextual"/>
             </w:rPr>
           </w:pPr>
-          <w:hyperlink w:anchor="_Toc173147623" w:history="1">
+          <w:hyperlink w:anchor="_Toc173774071" w:history="1">
             <w:r>
               <w:rPr>
                 <w:rStyle w:val="Collegamentoipertestuale"/>
@@ -876,7 +876,7 @@
                 <w:noProof/>
                 <w:webHidden/>
               </w:rPr>
-              <w:instrText xml:space="preserve"> PAGEREF _Toc173147623 \h </w:instrText>
+              <w:instrText xml:space="preserve"> PAGEREF _Toc173774071 \h </w:instrText>
             </w:r>
             <w:r>
               <w:rPr>
@@ -921,7 +921,7 @@
               <w14:ligatures w14:val="standardContextual"/>
             </w:rPr>
           </w:pPr>
-          <w:hyperlink w:anchor="_Toc173147624" w:history="1">
+          <w:hyperlink w:anchor="_Toc173774072" w:history="1">
             <w:r>
               <w:rPr>
                 <w:rStyle w:val="Collegamentoipertestuale"/>
@@ -964,7 +964,7 @@
                 <w:noProof/>
                 <w:webHidden/>
               </w:rPr>
-              <w:instrText xml:space="preserve"> PAGEREF _Toc173147624 \h </w:instrText>
+              <w:instrText xml:space="preserve"> PAGEREF _Toc173774072 \h </w:instrText>
             </w:r>
             <w:r>
               <w:rPr>
@@ -1009,7 +1009,7 @@
               <w14:ligatures w14:val="standardContextual"/>
             </w:rPr>
           </w:pPr>
-          <w:hyperlink w:anchor="_Toc173147625" w:history="1">
+          <w:hyperlink w:anchor="_Toc173774073" w:history="1">
             <w:r>
               <w:rPr>
                 <w:rStyle w:val="Collegamentoipertestuale"/>
@@ -1052,7 +1052,7 @@
                 <w:noProof/>
                 <w:webHidden/>
               </w:rPr>
-              <w:instrText xml:space="preserve"> PAGEREF _Toc173147625 \h </w:instrText>
+              <w:instrText xml:space="preserve"> PAGEREF _Toc173774073 \h </w:instrText>
             </w:r>
             <w:r>
               <w:rPr>
@@ -1097,7 +1097,7 @@
               <w14:ligatures w14:val="standardContextual"/>
             </w:rPr>
           </w:pPr>
-          <w:hyperlink w:anchor="_Toc173147626" w:history="1">
+          <w:hyperlink w:anchor="_Toc173774074" w:history="1">
             <w:r>
               <w:rPr>
                 <w:rStyle w:val="Collegamentoipertestuale"/>
@@ -1140,7 +1140,7 @@
                 <w:noProof/>
                 <w:webHidden/>
               </w:rPr>
-              <w:instrText xml:space="preserve"> PAGEREF _Toc173147626 \h </w:instrText>
+              <w:instrText xml:space="preserve"> PAGEREF _Toc173774074 \h </w:instrText>
             </w:r>
             <w:r>
               <w:rPr>
@@ -1185,7 +1185,7 @@
               <w14:ligatures w14:val="standardContextual"/>
             </w:rPr>
           </w:pPr>
-          <w:hyperlink w:anchor="_Toc173147627" w:history="1">
+          <w:hyperlink w:anchor="_Toc173774075" w:history="1">
             <w:r>
               <w:rPr>
                 <w:rStyle w:val="Collegamentoipertestuale"/>
@@ -1228,7 +1228,7 @@
                 <w:noProof/>
                 <w:webHidden/>
               </w:rPr>
-              <w:instrText xml:space="preserve"> PAGEREF _Toc173147627 \h </w:instrText>
+              <w:instrText xml:space="preserve"> PAGEREF _Toc173774075 \h </w:instrText>
             </w:r>
             <w:r>
               <w:rPr>
@@ -1273,7 +1273,7 @@
               <w14:ligatures w14:val="standardContextual"/>
             </w:rPr>
           </w:pPr>
-          <w:hyperlink w:anchor="_Toc173147628" w:history="1">
+          <w:hyperlink w:anchor="_Toc173774076" w:history="1">
             <w:r>
               <w:rPr>
                 <w:rStyle w:val="Collegamentoipertestuale"/>
@@ -1316,7 +1316,7 @@
                 <w:noProof/>
                 <w:webHidden/>
               </w:rPr>
-              <w:instrText xml:space="preserve"> PAGEREF _Toc173147628 \h </w:instrText>
+              <w:instrText xml:space="preserve"> PAGEREF _Toc173774076 \h </w:instrText>
             </w:r>
             <w:r>
               <w:rPr>
@@ -1361,7 +1361,7 @@
               <w14:ligatures w14:val="standardContextual"/>
             </w:rPr>
           </w:pPr>
-          <w:hyperlink w:anchor="_Toc173147629" w:history="1">
+          <w:hyperlink w:anchor="_Toc173774077" w:history="1">
             <w:r>
               <w:rPr>
                 <w:rStyle w:val="Collegamentoipertestuale"/>
@@ -1404,7 +1404,7 @@
                 <w:noProof/>
                 <w:webHidden/>
               </w:rPr>
-              <w:instrText xml:space="preserve"> PAGEREF _Toc173147629 \h </w:instrText>
+              <w:instrText xml:space="preserve"> PAGEREF _Toc173774077 \h </w:instrText>
             </w:r>
             <w:r>
               <w:rPr>
@@ -1449,7 +1449,7 @@
               <w14:ligatures w14:val="standardContextual"/>
             </w:rPr>
           </w:pPr>
-          <w:hyperlink w:anchor="_Toc173147630" w:history="1">
+          <w:hyperlink w:anchor="_Toc173774078" w:history="1">
             <w:r>
               <w:rPr>
                 <w:rStyle w:val="Collegamentoipertestuale"/>
@@ -1492,7 +1492,7 @@
                 <w:noProof/>
                 <w:webHidden/>
               </w:rPr>
-              <w:instrText xml:space="preserve"> PAGEREF _Toc173147630 \h </w:instrText>
+              <w:instrText xml:space="preserve"> PAGEREF _Toc173774078 \h </w:instrText>
             </w:r>
             <w:r>
               <w:rPr>
@@ -1537,7 +1537,7 @@
               <w14:ligatures w14:val="standardContextual"/>
             </w:rPr>
           </w:pPr>
-          <w:hyperlink w:anchor="_Toc173147631" w:history="1">
+          <w:hyperlink w:anchor="_Toc173774079" w:history="1">
             <w:r>
               <w:rPr>
                 <w:rStyle w:val="Collegamentoipertestuale"/>
@@ -1580,7 +1580,7 @@
                 <w:noProof/>
                 <w:webHidden/>
               </w:rPr>
-              <w:instrText xml:space="preserve"> PAGEREF _Toc173147631 \h </w:instrText>
+              <w:instrText xml:space="preserve"> PAGEREF _Toc173774079 \h </w:instrText>
             </w:r>
             <w:r>
               <w:rPr>
@@ -1625,7 +1625,7 @@
               <w14:ligatures w14:val="standardContextual"/>
             </w:rPr>
           </w:pPr>
-          <w:hyperlink w:anchor="_Toc173147632" w:history="1">
+          <w:hyperlink w:anchor="_Toc173774080" w:history="1">
             <w:r>
               <w:rPr>
                 <w:rStyle w:val="Collegamentoipertestuale"/>
@@ -1668,7 +1668,7 @@
                 <w:noProof/>
                 <w:webHidden/>
               </w:rPr>
-              <w:instrText xml:space="preserve"> PAGEREF _Toc173147632 \h </w:instrText>
+              <w:instrText xml:space="preserve"> PAGEREF _Toc173774080 \h </w:instrText>
             </w:r>
             <w:r>
               <w:rPr>
@@ -1713,7 +1713,7 @@
               <w14:ligatures w14:val="standardContextual"/>
             </w:rPr>
           </w:pPr>
-          <w:hyperlink w:anchor="_Toc173147633" w:history="1">
+          <w:hyperlink w:anchor="_Toc173774081" w:history="1">
             <w:r>
               <w:rPr>
                 <w:rStyle w:val="Collegamentoipertestuale"/>
@@ -1756,7 +1756,7 @@
                 <w:noProof/>
                 <w:webHidden/>
               </w:rPr>
-              <w:instrText xml:space="preserve"> PAGEREF _Toc173147633 \h </w:instrText>
+              <w:instrText xml:space="preserve"> PAGEREF _Toc173774081 \h </w:instrText>
             </w:r>
             <w:r>
               <w:rPr>
@@ -1801,7 +1801,7 @@
               <w14:ligatures w14:val="standardContextual"/>
             </w:rPr>
           </w:pPr>
-          <w:hyperlink w:anchor="_Toc173147634" w:history="1">
+          <w:hyperlink w:anchor="_Toc173774082" w:history="1">
             <w:r>
               <w:rPr>
                 <w:rStyle w:val="Collegamentoipertestuale"/>
@@ -1844,7 +1844,7 @@
                 <w:noProof/>
                 <w:webHidden/>
               </w:rPr>
-              <w:instrText xml:space="preserve"> PAGEREF _Toc173147634 \h </w:instrText>
+              <w:instrText xml:space="preserve"> PAGEREF _Toc173774082 \h </w:instrText>
             </w:r>
             <w:r>
               <w:rPr>
@@ -1889,7 +1889,7 @@
               <w14:ligatures w14:val="standardContextual"/>
             </w:rPr>
           </w:pPr>
-          <w:hyperlink w:anchor="_Toc173147635" w:history="1">
+          <w:hyperlink w:anchor="_Toc173774083" w:history="1">
             <w:r>
               <w:rPr>
                 <w:rStyle w:val="Collegamentoipertestuale"/>
@@ -1932,7 +1932,7 @@
                 <w:noProof/>
                 <w:webHidden/>
               </w:rPr>
-              <w:instrText xml:space="preserve"> PAGEREF _Toc173147635 \h </w:instrText>
+              <w:instrText xml:space="preserve"> PAGEREF _Toc173774083 \h </w:instrText>
             </w:r>
             <w:r>
               <w:rPr>
@@ -1977,7 +1977,7 @@
               <w14:ligatures w14:val="standardContextual"/>
             </w:rPr>
           </w:pPr>
-          <w:hyperlink w:anchor="_Toc173147636" w:history="1">
+          <w:hyperlink w:anchor="_Toc173774084" w:history="1">
             <w:r>
               <w:rPr>
                 <w:rStyle w:val="Collegamentoipertestuale"/>
@@ -2020,7 +2020,7 @@
                 <w:noProof/>
                 <w:webHidden/>
               </w:rPr>
-              <w:instrText xml:space="preserve"> PAGEREF _Toc173147636 \h </w:instrText>
+              <w:instrText xml:space="preserve"> PAGEREF _Toc173774084 \h </w:instrText>
             </w:r>
             <w:r>
               <w:rPr>
@@ -2065,7 +2065,7 @@
               <w14:ligatures w14:val="standardContextual"/>
             </w:rPr>
           </w:pPr>
-          <w:hyperlink w:anchor="_Toc173147637" w:history="1">
+          <w:hyperlink w:anchor="_Toc173774085" w:history="1">
             <w:r>
               <w:rPr>
                 <w:rStyle w:val="Collegamentoipertestuale"/>
@@ -2108,7 +2108,7 @@
                 <w:noProof/>
                 <w:webHidden/>
               </w:rPr>
-              <w:instrText xml:space="preserve"> PAGEREF _Toc173147637 \h </w:instrText>
+              <w:instrText xml:space="preserve"> PAGEREF _Toc173774085 \h </w:instrText>
             </w:r>
             <w:r>
               <w:rPr>
@@ -2153,7 +2153,7 @@
               <w14:ligatures w14:val="standardContextual"/>
             </w:rPr>
           </w:pPr>
-          <w:hyperlink w:anchor="_Toc173147638" w:history="1">
+          <w:hyperlink w:anchor="_Toc173774086" w:history="1">
             <w:r>
               <w:rPr>
                 <w:rStyle w:val="Collegamentoipertestuale"/>
@@ -2196,7 +2196,7 @@
                 <w:noProof/>
                 <w:webHidden/>
               </w:rPr>
-              <w:instrText xml:space="preserve"> PAGEREF _Toc173147638 \h </w:instrText>
+              <w:instrText xml:space="preserve"> PAGEREF _Toc173774086 \h </w:instrText>
             </w:r>
             <w:r>
               <w:rPr>
@@ -2241,7 +2241,7 @@
               <w14:ligatures w14:val="standardContextual"/>
             </w:rPr>
           </w:pPr>
-          <w:hyperlink w:anchor="_Toc173147639" w:history="1">
+          <w:hyperlink w:anchor="_Toc173774087" w:history="1">
             <w:r>
               <w:rPr>
                 <w:rStyle w:val="Collegamentoipertestuale"/>
@@ -2284,7 +2284,7 @@
                 <w:noProof/>
                 <w:webHidden/>
               </w:rPr>
-              <w:instrText xml:space="preserve"> PAGEREF _Toc173147639 \h </w:instrText>
+              <w:instrText xml:space="preserve"> PAGEREF _Toc173774087 \h </w:instrText>
             </w:r>
             <w:r>
               <w:rPr>
@@ -2329,7 +2329,7 @@
               <w14:ligatures w14:val="standardContextual"/>
             </w:rPr>
           </w:pPr>
-          <w:hyperlink w:anchor="_Toc173147640" w:history="1">
+          <w:hyperlink w:anchor="_Toc173774088" w:history="1">
             <w:r>
               <w:rPr>
                 <w:rStyle w:val="Collegamentoipertestuale"/>
@@ -2372,7 +2372,7 @@
                 <w:noProof/>
                 <w:webHidden/>
               </w:rPr>
-              <w:instrText xml:space="preserve"> PAGEREF _Toc173147640 \h </w:instrText>
+              <w:instrText xml:space="preserve"> PAGEREF _Toc173774088 \h </w:instrText>
             </w:r>
             <w:r>
               <w:rPr>
@@ -2417,7 +2417,7 @@
               <w14:ligatures w14:val="standardContextual"/>
             </w:rPr>
           </w:pPr>
-          <w:hyperlink w:anchor="_Toc173147641" w:history="1">
+          <w:hyperlink w:anchor="_Toc173774089" w:history="1">
             <w:r>
               <w:rPr>
                 <w:rStyle w:val="Collegamentoipertestuale"/>
@@ -2460,7 +2460,7 @@
                 <w:noProof/>
                 <w:webHidden/>
               </w:rPr>
-              <w:instrText xml:space="preserve"> PAGEREF _Toc173147641 \h </w:instrText>
+              <w:instrText xml:space="preserve"> PAGEREF _Toc173774089 \h </w:instrText>
             </w:r>
             <w:r>
               <w:rPr>
@@ -2505,7 +2505,7 @@
               <w14:ligatures w14:val="standardContextual"/>
             </w:rPr>
           </w:pPr>
-          <w:hyperlink w:anchor="_Toc173147642" w:history="1">
+          <w:hyperlink w:anchor="_Toc173774090" w:history="1">
             <w:r>
               <w:rPr>
                 <w:rStyle w:val="Collegamentoipertestuale"/>
@@ -2548,7 +2548,7 @@
                 <w:noProof/>
                 <w:webHidden/>
               </w:rPr>
-              <w:instrText xml:space="preserve"> PAGEREF _Toc173147642 \h </w:instrText>
+              <w:instrText xml:space="preserve"> PAGEREF _Toc173774090 \h </w:instrText>
             </w:r>
             <w:r>
               <w:rPr>
@@ -2593,7 +2593,7 @@
               <w14:ligatures w14:val="standardContextual"/>
             </w:rPr>
           </w:pPr>
-          <w:hyperlink w:anchor="_Toc173147643" w:history="1">
+          <w:hyperlink w:anchor="_Toc173774091" w:history="1">
             <w:r>
               <w:rPr>
                 <w:rStyle w:val="Collegamentoipertestuale"/>
@@ -2636,7 +2636,7 @@
                 <w:noProof/>
                 <w:webHidden/>
               </w:rPr>
-              <w:instrText xml:space="preserve"> PAGEREF _Toc173147643 \h </w:instrText>
+              <w:instrText xml:space="preserve"> PAGEREF _Toc173774091 \h </w:instrText>
             </w:r>
             <w:r>
               <w:rPr>
@@ -2681,7 +2681,7 @@
               <w14:ligatures w14:val="standardContextual"/>
             </w:rPr>
           </w:pPr>
-          <w:hyperlink w:anchor="_Toc173147644" w:history="1">
+          <w:hyperlink w:anchor="_Toc173774092" w:history="1">
             <w:r>
               <w:rPr>
                 <w:rStyle w:val="Collegamentoipertestuale"/>
@@ -2724,7 +2724,7 @@
                 <w:noProof/>
                 <w:webHidden/>
               </w:rPr>
-              <w:instrText xml:space="preserve"> PAGEREF _Toc173147644 \h </w:instrText>
+              <w:instrText xml:space="preserve"> PAGEREF _Toc173774092 \h </w:instrText>
             </w:r>
             <w:r>
               <w:rPr>
@@ -2769,7 +2769,7 @@
               <w14:ligatures w14:val="standardContextual"/>
             </w:rPr>
           </w:pPr>
-          <w:hyperlink w:anchor="_Toc173147645" w:history="1">
+          <w:hyperlink w:anchor="_Toc173774093" w:history="1">
             <w:r>
               <w:rPr>
                 <w:rStyle w:val="Collegamentoipertestuale"/>
@@ -2812,7 +2812,7 @@
                 <w:noProof/>
                 <w:webHidden/>
               </w:rPr>
-              <w:instrText xml:space="preserve"> PAGEREF _Toc173147645 \h </w:instrText>
+              <w:instrText xml:space="preserve"> PAGEREF _Toc173774093 \h </w:instrText>
             </w:r>
             <w:r>
               <w:rPr>
@@ -2832,7 +2832,359 @@
                 <w:noProof/>
                 <w:webHidden/>
               </w:rPr>
-              <w:t>30</w:t>
+              <w:t>32</w:t>
+            </w:r>
+            <w:r>
+              <w:rPr>
+                <w:noProof/>
+                <w:webHidden/>
+              </w:rPr>
+              <w:fldChar w:fldCharType="end"/>
+            </w:r>
+          </w:hyperlink>
+        </w:p>
+        <w:p>
+          <w:pPr>
+            <w:pStyle w:val="Sommario3"/>
+            <w:tabs>
+              <w:tab w:val="left" w:pos="1320"/>
+              <w:tab w:val="right" w:leader="dot" w:pos="9628"/>
+            </w:tabs>
+            <w:rPr>
+              <w:noProof/>
+              <w:kern w:val="2"/>
+              <w:lang w:eastAsia="en-GB"/>
+              <w14:ligatures w14:val="standardContextual"/>
+            </w:rPr>
+          </w:pPr>
+          <w:hyperlink w:anchor="_Toc173774094" w:history="1">
+            <w:r>
+              <w:rPr>
+                <w:rStyle w:val="Collegamentoipertestuale"/>
+                <w:noProof/>
+              </w:rPr>
+              <w:t>4.2.1.</w:t>
+            </w:r>
+            <w:r>
+              <w:rPr>
+                <w:noProof/>
+                <w:kern w:val="2"/>
+                <w:lang w:eastAsia="en-GB"/>
+                <w14:ligatures w14:val="standardContextual"/>
+              </w:rPr>
+              <w:tab/>
+            </w:r>
+            <w:r>
+              <w:rPr>
+                <w:rStyle w:val="Collegamentoipertestuale"/>
+                <w:noProof/>
+              </w:rPr>
+              <w:t>Memory Structure</w:t>
+            </w:r>
+            <w:r>
+              <w:rPr>
+                <w:noProof/>
+                <w:webHidden/>
+              </w:rPr>
+              <w:tab/>
+            </w:r>
+            <w:r>
+              <w:rPr>
+                <w:noProof/>
+                <w:webHidden/>
+              </w:rPr>
+              <w:fldChar w:fldCharType="begin"/>
+            </w:r>
+            <w:r>
+              <w:rPr>
+                <w:noProof/>
+                <w:webHidden/>
+              </w:rPr>
+              <w:instrText xml:space="preserve"> PAGEREF _Toc173774094 \h </w:instrText>
+            </w:r>
+            <w:r>
+              <w:rPr>
+                <w:noProof/>
+                <w:webHidden/>
+              </w:rPr>
+            </w:r>
+            <w:r>
+              <w:rPr>
+                <w:noProof/>
+                <w:webHidden/>
+              </w:rPr>
+              <w:fldChar w:fldCharType="separate"/>
+            </w:r>
+            <w:r>
+              <w:rPr>
+                <w:noProof/>
+                <w:webHidden/>
+              </w:rPr>
+              <w:t>32</w:t>
+            </w:r>
+            <w:r>
+              <w:rPr>
+                <w:noProof/>
+                <w:webHidden/>
+              </w:rPr>
+              <w:fldChar w:fldCharType="end"/>
+            </w:r>
+          </w:hyperlink>
+        </w:p>
+        <w:p>
+          <w:pPr>
+            <w:pStyle w:val="Sommario3"/>
+            <w:tabs>
+              <w:tab w:val="left" w:pos="1320"/>
+              <w:tab w:val="right" w:leader="dot" w:pos="9628"/>
+            </w:tabs>
+            <w:rPr>
+              <w:noProof/>
+              <w:kern w:val="2"/>
+              <w:lang w:eastAsia="en-GB"/>
+              <w14:ligatures w14:val="standardContextual"/>
+            </w:rPr>
+          </w:pPr>
+          <w:hyperlink w:anchor="_Toc173774095" w:history="1">
+            <w:r>
+              <w:rPr>
+                <w:rStyle w:val="Collegamentoipertestuale"/>
+                <w:noProof/>
+              </w:rPr>
+              <w:t>4.2.2.</w:t>
+            </w:r>
+            <w:r>
+              <w:rPr>
+                <w:noProof/>
+                <w:kern w:val="2"/>
+                <w:lang w:eastAsia="en-GB"/>
+                <w14:ligatures w14:val="standardContextual"/>
+              </w:rPr>
+              <w:tab/>
+            </w:r>
+            <w:r>
+              <w:rPr>
+                <w:rStyle w:val="Collegamentoipertestuale"/>
+                <w:noProof/>
+              </w:rPr>
+              <w:t>Read &amp; Write Operations</w:t>
+            </w:r>
+            <w:r>
+              <w:rPr>
+                <w:noProof/>
+                <w:webHidden/>
+              </w:rPr>
+              <w:tab/>
+            </w:r>
+            <w:r>
+              <w:rPr>
+                <w:noProof/>
+                <w:webHidden/>
+              </w:rPr>
+              <w:fldChar w:fldCharType="begin"/>
+            </w:r>
+            <w:r>
+              <w:rPr>
+                <w:noProof/>
+                <w:webHidden/>
+              </w:rPr>
+              <w:instrText xml:space="preserve"> PAGEREF _Toc173774095 \h </w:instrText>
+            </w:r>
+            <w:r>
+              <w:rPr>
+                <w:noProof/>
+                <w:webHidden/>
+              </w:rPr>
+            </w:r>
+            <w:r>
+              <w:rPr>
+                <w:noProof/>
+                <w:webHidden/>
+              </w:rPr>
+              <w:fldChar w:fldCharType="separate"/>
+            </w:r>
+            <w:r>
+              <w:rPr>
+                <w:noProof/>
+                <w:webHidden/>
+              </w:rPr>
+              <w:t>34</w:t>
+            </w:r>
+            <w:r>
+              <w:rPr>
+                <w:noProof/>
+                <w:webHidden/>
+              </w:rPr>
+              <w:fldChar w:fldCharType="end"/>
+            </w:r>
+          </w:hyperlink>
+        </w:p>
+        <w:p>
+          <w:pPr>
+            <w:pStyle w:val="Sommario3"/>
+            <w:tabs>
+              <w:tab w:val="left" w:pos="1320"/>
+              <w:tab w:val="right" w:leader="dot" w:pos="9628"/>
+            </w:tabs>
+            <w:rPr>
+              <w:noProof/>
+              <w:kern w:val="2"/>
+              <w:lang w:eastAsia="en-GB"/>
+              <w14:ligatures w14:val="standardContextual"/>
+            </w:rPr>
+          </w:pPr>
+          <w:hyperlink w:anchor="_Toc173774096" w:history="1">
+            <w:r>
+              <w:rPr>
+                <w:rStyle w:val="Collegamentoipertestuale"/>
+                <w:noProof/>
+              </w:rPr>
+              <w:t>4.2.3.</w:t>
+            </w:r>
+            <w:r>
+              <w:rPr>
+                <w:noProof/>
+                <w:kern w:val="2"/>
+                <w:lang w:eastAsia="en-GB"/>
+                <w14:ligatures w14:val="standardContextual"/>
+              </w:rPr>
+              <w:tab/>
+            </w:r>
+            <w:r>
+              <w:rPr>
+                <w:rStyle w:val="Collegamentoipertestuale"/>
+                <w:noProof/>
+              </w:rPr>
+              <w:t>Startup</w:t>
+            </w:r>
+            <w:r>
+              <w:rPr>
+                <w:noProof/>
+                <w:webHidden/>
+              </w:rPr>
+              <w:tab/>
+            </w:r>
+            <w:r>
+              <w:rPr>
+                <w:noProof/>
+                <w:webHidden/>
+              </w:rPr>
+              <w:fldChar w:fldCharType="begin"/>
+            </w:r>
+            <w:r>
+              <w:rPr>
+                <w:noProof/>
+                <w:webHidden/>
+              </w:rPr>
+              <w:instrText xml:space="preserve"> PAGEREF _Toc173774096 \h </w:instrText>
+            </w:r>
+            <w:r>
+              <w:rPr>
+                <w:noProof/>
+                <w:webHidden/>
+              </w:rPr>
+            </w:r>
+            <w:r>
+              <w:rPr>
+                <w:noProof/>
+                <w:webHidden/>
+              </w:rPr>
+              <w:fldChar w:fldCharType="separate"/>
+            </w:r>
+            <w:r>
+              <w:rPr>
+                <w:noProof/>
+                <w:webHidden/>
+              </w:rPr>
+              <w:t>35</w:t>
+            </w:r>
+            <w:r>
+              <w:rPr>
+                <w:noProof/>
+                <w:webHidden/>
+              </w:rPr>
+              <w:fldChar w:fldCharType="end"/>
+            </w:r>
+          </w:hyperlink>
+        </w:p>
+        <w:p>
+          <w:pPr>
+            <w:pStyle w:val="Sommario3"/>
+            <w:tabs>
+              <w:tab w:val="left" w:pos="1320"/>
+              <w:tab w:val="right" w:leader="dot" w:pos="9628"/>
+            </w:tabs>
+            <w:rPr>
+              <w:noProof/>
+              <w:kern w:val="2"/>
+              <w:lang w:eastAsia="en-GB"/>
+              <w14:ligatures w14:val="standardContextual"/>
+            </w:rPr>
+          </w:pPr>
+          <w:hyperlink w:anchor="_Toc173774097" w:history="1">
+            <w:r>
+              <w:rPr>
+                <w:rStyle w:val="Collegamentoipertestuale"/>
+                <w:noProof/>
+              </w:rPr>
+              <w:t>4.2.4.</w:t>
+            </w:r>
+            <w:r>
+              <w:rPr>
+                <w:noProof/>
+                <w:kern w:val="2"/>
+                <w:lang w:eastAsia="en-GB"/>
+                <w14:ligatures w14:val="standardContextual"/>
+              </w:rPr>
+              <w:tab/>
+            </w:r>
+            <w:r>
+              <w:rPr>
+                <w:rStyle w:val="Collegamentoipertestuale"/>
+                <w:noProof/>
+              </w:rPr>
+              <w:t>Shutdown</w:t>
+            </w:r>
+            <w:r>
+              <w:rPr>
+                <w:noProof/>
+                <w:webHidden/>
+              </w:rPr>
+              <w:tab/>
+            </w:r>
+            <w:r>
+              <w:rPr>
+                <w:noProof/>
+                <w:webHidden/>
+              </w:rPr>
+              <w:fldChar w:fldCharType="begin"/>
+            </w:r>
+            <w:r>
+              <w:rPr>
+                <w:noProof/>
+                <w:webHidden/>
+              </w:rPr>
+              <w:instrText xml:space="preserve"> PAGEREF _Toc173774097 \h </w:instrText>
+            </w:r>
+            <w:r>
+              <w:rPr>
+                <w:noProof/>
+                <w:webHidden/>
+              </w:rPr>
+            </w:r>
+            <w:r>
+              <w:rPr>
+                <w:noProof/>
+                <w:webHidden/>
+              </w:rPr>
+              <w:fldChar w:fldCharType="separate"/>
+            </w:r>
+            <w:r>
+              <w:rPr>
+                <w:noProof/>
+                <w:webHidden/>
+              </w:rPr>
+              <w:t>35</w:t>
             </w:r>
             <w:r>
               <w:rPr>
@@ -2857,7 +3209,7 @@
               <w14:ligatures w14:val="standardContextual"/>
             </w:rPr>
           </w:pPr>
-          <w:hyperlink w:anchor="_Toc173147646" w:history="1">
+          <w:hyperlink w:anchor="_Toc173774098" w:history="1">
             <w:r>
               <w:rPr>
                 <w:rStyle w:val="Collegamentoipertestuale"/>
@@ -2900,7 +3252,7 @@
                 <w:noProof/>
                 <w:webHidden/>
               </w:rPr>
-              <w:instrText xml:space="preserve"> PAGEREF _Toc173147646 \h </w:instrText>
+              <w:instrText xml:space="preserve"> PAGEREF _Toc173774098 \h </w:instrText>
             </w:r>
             <w:r>
               <w:rPr>
@@ -2920,7 +3272,7 @@
                 <w:noProof/>
                 <w:webHidden/>
               </w:rPr>
-              <w:t>30</w:t>
+              <w:t>35</w:t>
             </w:r>
             <w:r>
               <w:rPr>
@@ -2945,7 +3297,7 @@
               <w14:ligatures w14:val="standardContextual"/>
             </w:rPr>
           </w:pPr>
-          <w:hyperlink w:anchor="_Toc173147647" w:history="1">
+          <w:hyperlink w:anchor="_Toc173774099" w:history="1">
             <w:r>
               <w:rPr>
                 <w:rStyle w:val="Collegamentoipertestuale"/>
@@ -2988,7 +3340,7 @@
                 <w:noProof/>
                 <w:webHidden/>
               </w:rPr>
-              <w:instrText xml:space="preserve"> PAGEREF _Toc173147647 \h </w:instrText>
+              <w:instrText xml:space="preserve"> PAGEREF _Toc173774099 \h </w:instrText>
             </w:r>
             <w:r>
               <w:rPr>
@@ -3008,7 +3360,7 @@
                 <w:noProof/>
                 <w:webHidden/>
               </w:rPr>
-              <w:t>30</w:t>
+              <w:t>35</w:t>
             </w:r>
             <w:r>
               <w:rPr>
@@ -3033,7 +3385,7 @@
               <w14:ligatures w14:val="standardContextual"/>
             </w:rPr>
           </w:pPr>
-          <w:hyperlink w:anchor="_Toc173147648" w:history="1">
+          <w:hyperlink w:anchor="_Toc173774100" w:history="1">
             <w:r>
               <w:rPr>
                 <w:rStyle w:val="Collegamentoipertestuale"/>
@@ -3076,7 +3428,7 @@
                 <w:noProof/>
                 <w:webHidden/>
               </w:rPr>
-              <w:instrText xml:space="preserve"> PAGEREF _Toc173147648 \h </w:instrText>
+              <w:instrText xml:space="preserve"> PAGEREF _Toc173774100 \h </w:instrText>
             </w:r>
             <w:r>
               <w:rPr>
@@ -3096,7 +3448,7 @@
                 <w:noProof/>
                 <w:webHidden/>
               </w:rPr>
-              <w:t>30</w:t>
+              <w:t>35</w:t>
             </w:r>
             <w:r>
               <w:rPr>
@@ -3121,7 +3473,7 @@
               <w14:ligatures w14:val="standardContextual"/>
             </w:rPr>
           </w:pPr>
-          <w:hyperlink w:anchor="_Toc173147649" w:history="1">
+          <w:hyperlink w:anchor="_Toc173774101" w:history="1">
             <w:r>
               <w:rPr>
                 <w:rStyle w:val="Collegamentoipertestuale"/>
@@ -3164,7 +3516,7 @@
                 <w:noProof/>
                 <w:webHidden/>
               </w:rPr>
-              <w:instrText xml:space="preserve"> PAGEREF _Toc173147649 \h </w:instrText>
+              <w:instrText xml:space="preserve"> PAGEREF _Toc173774101 \h </w:instrText>
             </w:r>
             <w:r>
               <w:rPr>
@@ -3184,7 +3536,7 @@
                 <w:noProof/>
                 <w:webHidden/>
               </w:rPr>
-              <w:t>30</w:t>
+              <w:t>35</w:t>
             </w:r>
             <w:r>
               <w:rPr>
@@ -3209,7 +3561,7 @@
               <w14:ligatures w14:val="standardContextual"/>
             </w:rPr>
           </w:pPr>
-          <w:hyperlink w:anchor="_Toc173147650" w:history="1">
+          <w:hyperlink w:anchor="_Toc173774102" w:history="1">
             <w:r>
               <w:rPr>
                 <w:rStyle w:val="Collegamentoipertestuale"/>
@@ -3252,7 +3604,7 @@
                 <w:noProof/>
                 <w:webHidden/>
               </w:rPr>
-              <w:instrText xml:space="preserve"> PAGEREF _Toc173147650 \h </w:instrText>
+              <w:instrText xml:space="preserve"> PAGEREF _Toc173774102 \h </w:instrText>
             </w:r>
             <w:r>
               <w:rPr>
@@ -3272,7 +3624,7 @@
                 <w:noProof/>
                 <w:webHidden/>
               </w:rPr>
-              <w:t>30</w:t>
+              <w:t>35</w:t>
             </w:r>
             <w:r>
               <w:rPr>
@@ -3297,7 +3649,7 @@
               <w14:ligatures w14:val="standardContextual"/>
             </w:rPr>
           </w:pPr>
-          <w:hyperlink w:anchor="_Toc173147651" w:history="1">
+          <w:hyperlink w:anchor="_Toc173774103" w:history="1">
             <w:r>
               <w:rPr>
                 <w:rStyle w:val="Collegamentoipertestuale"/>
@@ -3340,7 +3692,7 @@
                 <w:noProof/>
                 <w:webHidden/>
               </w:rPr>
-              <w:instrText xml:space="preserve"> PAGEREF _Toc173147651 \h </w:instrText>
+              <w:instrText xml:space="preserve"> PAGEREF _Toc173774103 \h </w:instrText>
             </w:r>
             <w:r>
               <w:rPr>
@@ -3360,7 +3712,7 @@
                 <w:noProof/>
                 <w:webHidden/>
               </w:rPr>
-              <w:t>31</w:t>
+              <w:t>36</w:t>
             </w:r>
             <w:r>
               <w:rPr>
@@ -3385,7 +3737,7 @@
               <w14:ligatures w14:val="standardContextual"/>
             </w:rPr>
           </w:pPr>
-          <w:hyperlink w:anchor="_Toc173147652" w:history="1">
+          <w:hyperlink w:anchor="_Toc173774104" w:history="1">
             <w:r>
               <w:rPr>
                 <w:rStyle w:val="Collegamentoipertestuale"/>
@@ -3428,7 +3780,7 @@
                 <w:noProof/>
                 <w:webHidden/>
               </w:rPr>
-              <w:instrText xml:space="preserve"> PAGEREF _Toc173147652 \h </w:instrText>
+              <w:instrText xml:space="preserve"> PAGEREF _Toc173774104 \h </w:instrText>
             </w:r>
             <w:r>
               <w:rPr>
@@ -3448,7 +3800,7 @@
                 <w:noProof/>
                 <w:webHidden/>
               </w:rPr>
-              <w:t>31</w:t>
+              <w:t>36</w:t>
             </w:r>
             <w:r>
               <w:rPr>
@@ -3473,7 +3825,7 @@
               <w14:ligatures w14:val="standardContextual"/>
             </w:rPr>
           </w:pPr>
-          <w:hyperlink w:anchor="_Toc173147653" w:history="1">
+          <w:hyperlink w:anchor="_Toc173774105" w:history="1">
             <w:r>
               <w:rPr>
                 <w:rStyle w:val="Collegamentoipertestuale"/>
@@ -3516,7 +3868,7 @@
                 <w:noProof/>
                 <w:webHidden/>
               </w:rPr>
-              <w:instrText xml:space="preserve"> PAGEREF _Toc173147653 \h </w:instrText>
+              <w:instrText xml:space="preserve"> PAGEREF _Toc173774105 \h </w:instrText>
             </w:r>
             <w:r>
               <w:rPr>
@@ -3536,7 +3888,7 @@
                 <w:noProof/>
                 <w:webHidden/>
               </w:rPr>
-              <w:t>31</w:t>
+              <w:t>36</w:t>
             </w:r>
             <w:r>
               <w:rPr>
@@ -3586,7 +3938,7 @@
         <w:jc w:val="both"/>
       </w:pPr>
       <w:bookmarkStart w:id="1" w:name="_Toc1975938281"/>
-      <w:bookmarkStart w:id="2" w:name="_Toc173147620"/>
+      <w:bookmarkStart w:id="2" w:name="_Toc173774068"/>
       <w:r>
         <w:lastRenderedPageBreak/>
         <w:t>Introduction</w:t>
@@ -3639,7 +3991,7 @@
         <w:pStyle w:val="Titolo2"/>
         <w:jc w:val="both"/>
       </w:pPr>
-      <w:bookmarkStart w:id="3" w:name="_Toc173147621"/>
+      <w:bookmarkStart w:id="3" w:name="_Toc173774069"/>
       <w:r>
         <w:t>Company Overview</w:t>
       </w:r>
@@ -3939,7 +4291,7 @@
       <w:r>
         <w:t xml:space="preserve"> </w:t>
       </w:r>
-      <w:bookmarkStart w:id="6" w:name="_Toc173147622"/>
+      <w:bookmarkStart w:id="6" w:name="_Toc173774070"/>
       <w:r>
         <w:t>Thesis Goals</w:t>
       </w:r>
@@ -4307,7 +4659,7 @@
         <w:pStyle w:val="Titolo2"/>
         <w:jc w:val="both"/>
       </w:pPr>
-      <w:bookmarkStart w:id="7" w:name="_Toc173147623"/>
+      <w:bookmarkStart w:id="7" w:name="_Toc173774071"/>
       <w:r>
         <w:lastRenderedPageBreak/>
         <w:t>Working Environment</w:t>
@@ -4345,7 +4697,7 @@
         <w:pStyle w:val="Titolo3"/>
         <w:jc w:val="both"/>
       </w:pPr>
-      <w:bookmarkStart w:id="8" w:name="_Toc173147624"/>
+      <w:bookmarkStart w:id="8" w:name="_Toc173774072"/>
       <w:r>
         <w:t>HDS9</w:t>
       </w:r>
@@ -4503,7 +4855,7 @@
         <w:pStyle w:val="Titolo3"/>
         <w:jc w:val="both"/>
       </w:pPr>
-      <w:bookmarkStart w:id="9" w:name="_Toc173147625"/>
+      <w:bookmarkStart w:id="9" w:name="_Toc173774073"/>
       <w:r>
         <w:t>MATLAB &amp; Simulink</w:t>
       </w:r>
@@ -4813,7 +5165,7 @@
       <w:pPr>
         <w:pStyle w:val="Titolo3"/>
       </w:pPr>
-      <w:bookmarkStart w:id="10" w:name="_Toc173147626"/>
+      <w:bookmarkStart w:id="10" w:name="_Toc173774074"/>
       <w:r>
         <w:t>LabV</w:t>
       </w:r>
@@ -4939,7 +5291,7 @@
         <w:pStyle w:val="Titolo3"/>
         <w:jc w:val="both"/>
       </w:pPr>
-      <w:bookmarkStart w:id="11" w:name="_Toc173147627"/>
+      <w:bookmarkStart w:id="11" w:name="_Toc173774075"/>
       <w:r>
         <w:t>CANape</w:t>
       </w:r>
@@ -5149,7 +5501,7 @@
         <w:pStyle w:val="Titolo2"/>
         <w:jc w:val="both"/>
       </w:pPr>
-      <w:bookmarkStart w:id="12" w:name="_Toc173147628"/>
+      <w:bookmarkStart w:id="12" w:name="_Toc173774076"/>
       <w:r>
         <w:lastRenderedPageBreak/>
         <w:t>Model Based De</w:t>
@@ -5164,7 +5516,7 @@
         <w:pStyle w:val="Titolo3"/>
         <w:jc w:val="both"/>
       </w:pPr>
-      <w:bookmarkStart w:id="13" w:name="_Toc173147629"/>
+      <w:bookmarkStart w:id="13" w:name="_Toc173774077"/>
       <w:r>
         <w:t>General Overview</w:t>
       </w:r>
@@ -5500,7 +5852,7 @@
         <w:pStyle w:val="Titolo3"/>
         <w:jc w:val="both"/>
       </w:pPr>
-      <w:bookmarkStart w:id="14" w:name="_Toc173147630"/>
+      <w:bookmarkStart w:id="14" w:name="_Toc173774078"/>
       <w:r>
         <w:t>MBD Flow V-Diagram</w:t>
       </w:r>
@@ -6331,7 +6683,7 @@
         <w:pStyle w:val="Titolo1"/>
         <w:jc w:val="both"/>
       </w:pPr>
-      <w:bookmarkStart w:id="16" w:name="_Toc173147631"/>
+      <w:bookmarkStart w:id="16" w:name="_Toc173774079"/>
       <w:r>
         <w:lastRenderedPageBreak/>
         <w:t>Hardware Architecture</w:t>
@@ -6532,7 +6884,7 @@
         <w:jc w:val="both"/>
       </w:pPr>
       <w:bookmarkStart w:id="17" w:name="_Toc166947927"/>
-      <w:bookmarkStart w:id="18" w:name="_Toc173147632"/>
+      <w:bookmarkStart w:id="18" w:name="_Toc173774080"/>
       <w:bookmarkEnd w:id="17"/>
       <w:r>
         <w:lastRenderedPageBreak/>
@@ -6672,7 +7024,7 @@
         <w:pStyle w:val="Titolo2"/>
         <w:jc w:val="both"/>
       </w:pPr>
-      <w:bookmarkStart w:id="19" w:name="_Toc173147633"/>
+      <w:bookmarkStart w:id="19" w:name="_Toc173774081"/>
       <w:r>
         <w:t>Output</w:t>
       </w:r>
@@ -6812,7 +7164,7 @@
         <w:pStyle w:val="Titolo2"/>
         <w:jc w:val="both"/>
       </w:pPr>
-      <w:bookmarkStart w:id="20" w:name="_Toc173147634"/>
+      <w:bookmarkStart w:id="20" w:name="_Toc173774082"/>
       <w:r>
         <w:t>Micro</w:t>
       </w:r>
@@ -7186,7 +7538,7 @@
       <w:pPr>
         <w:pStyle w:val="Titolo2"/>
       </w:pPr>
-      <w:bookmarkStart w:id="21" w:name="_Toc173147635"/>
+      <w:bookmarkStart w:id="21" w:name="_Toc173774083"/>
       <w:r>
         <w:t>Communication</w:t>
       </w:r>
@@ -7595,14 +7947,14 @@
         <w:pStyle w:val="Titolo1"/>
         <w:jc w:val="both"/>
       </w:pPr>
-      <w:bookmarkStart w:id="22" w:name="_Toc173147636"/>
-      <w:bookmarkStart w:id="23" w:name="_Software_Architecture"/>
-      <w:bookmarkEnd w:id="23"/>
+      <w:bookmarkStart w:id="22" w:name="_Software_Architecture"/>
+      <w:bookmarkStart w:id="23" w:name="_Toc173774084"/>
+      <w:bookmarkEnd w:id="22"/>
       <w:r>
         <w:lastRenderedPageBreak/>
         <w:t>Software Architecture</w:t>
       </w:r>
-      <w:bookmarkEnd w:id="22"/>
+      <w:bookmarkEnd w:id="23"/>
     </w:p>
     <w:p>
       <w:pPr>
@@ -7679,7 +8031,7 @@
         <w:jc w:val="both"/>
       </w:pPr>
       <w:bookmarkStart w:id="24" w:name="_Toc166947932"/>
-      <w:bookmarkStart w:id="25" w:name="_Toc173147637"/>
+      <w:bookmarkStart w:id="25" w:name="_Toc173774085"/>
       <w:bookmarkEnd w:id="24"/>
       <w:r>
         <w:t>AUTOSAR</w:t>
@@ -8137,7 +8489,7 @@
         <w:pStyle w:val="Titolo2"/>
         <w:jc w:val="both"/>
       </w:pPr>
-      <w:bookmarkStart w:id="26" w:name="_Toc173147638"/>
+      <w:bookmarkStart w:id="26" w:name="_Toc173774086"/>
       <w:r>
         <w:t>Architecture Levels</w:t>
       </w:r>
@@ -8366,7 +8718,7 @@
       <w:pPr>
         <w:pStyle w:val="Titolo3"/>
       </w:pPr>
-      <w:bookmarkStart w:id="27" w:name="_Toc173147639"/>
+      <w:bookmarkStart w:id="27" w:name="_Toc173774087"/>
       <w:r>
         <w:t>Application Layer (M</w:t>
       </w:r>
@@ -8572,7 +8924,7 @@
         <w:pStyle w:val="Titolo3"/>
         <w:jc w:val="both"/>
       </w:pPr>
-      <w:bookmarkStart w:id="28" w:name="_Toc173147640"/>
+      <w:bookmarkStart w:id="28" w:name="_Toc173774088"/>
       <w:r>
         <w:t>Intermediate La</w:t>
       </w:r>
@@ -8761,7 +9113,7 @@
         <w:pStyle w:val="Titolo3"/>
         <w:jc w:val="both"/>
       </w:pPr>
-      <w:bookmarkStart w:id="29" w:name="_Toc173147641"/>
+      <w:bookmarkStart w:id="29" w:name="_Toc173774089"/>
       <w:r>
         <w:lastRenderedPageBreak/>
         <w:t>Basic Software (BSWL)</w:t>
@@ -9008,7 +9360,7 @@
         <w:pStyle w:val="Titolo2"/>
         <w:jc w:val="both"/>
       </w:pPr>
-      <w:bookmarkStart w:id="30" w:name="_Toc173147642"/>
+      <w:bookmarkStart w:id="30" w:name="_Toc173774090"/>
       <w:r>
         <w:t>API Design</w:t>
       </w:r>
@@ -9139,7 +9491,7 @@
         <w:pStyle w:val="Titolo1"/>
         <w:jc w:val="both"/>
       </w:pPr>
-      <w:bookmarkStart w:id="31" w:name="_Toc173147643"/>
+      <w:bookmarkStart w:id="31" w:name="_Toc173774091"/>
       <w:r>
         <w:t>Part 1</w:t>
       </w:r>
@@ -9203,7 +9555,7 @@
         <w:pStyle w:val="Titolo2"/>
         <w:jc w:val="both"/>
       </w:pPr>
-      <w:bookmarkStart w:id="32" w:name="_Toc173147644"/>
+      <w:bookmarkStart w:id="32" w:name="_Toc173774092"/>
       <w:r>
         <w:t>Strategy</w:t>
       </w:r>
@@ -9954,10 +10306,11 @@
         <w:pStyle w:val="Titolo2"/>
         <w:jc w:val="both"/>
       </w:pPr>
-      <w:bookmarkStart w:id="33" w:name="_Toc173147645"/>
+      <w:bookmarkStart w:id="33" w:name="_Toc173774093"/>
       <w:r>
         <w:t>Implementation</w:t>
       </w:r>
+      <w:bookmarkEnd w:id="33"/>
     </w:p>
     <w:p>
       <w:pPr>
@@ -9991,14 +10344,15 @@
         <w:pStyle w:val="Corpotesto-Poppins8"/>
       </w:pPr>
     </w:p>
-    <w:bookmarkEnd w:id="33"/>
     <w:p>
       <w:pPr>
         <w:pStyle w:val="Titolo3"/>
       </w:pPr>
+      <w:bookmarkStart w:id="34" w:name="_Toc173774094"/>
       <w:r>
         <w:t>Memory Structure</w:t>
       </w:r>
+      <w:bookmarkEnd w:id="34"/>
     </w:p>
     <w:p>
       <w:pPr>
@@ -10140,6 +10494,12 @@
       <w:r>
         <w:t xml:space="preserve"> the user’s data array together with both the checksum value and the counter of the number of times the module has been rewritten.</w:t>
       </w:r>
+      <w:r>
+        <w:t xml:space="preserve"> Note that this wrapper is </w:t>
+      </w:r>
+      <w:r>
+        <w:t>completely transparent to the users.</w:t>
+      </w:r>
     </w:p>
     <w:p>
       <w:pPr>
@@ -10236,10 +10596,7 @@
         <w:t>a</w:t>
       </w:r>
       <w:r>
-        <w:t xml:space="preserve"> </w:t>
-      </w:r>
-      <w:r>
-        <w:t>32-bit</w:t>
+        <w:t xml:space="preserve"> 32-bit</w:t>
       </w:r>
       <w:r>
         <w:t xml:space="preserve"> unsigned integer. As explained in the “strategy” section, this allows us to store the </w:t>
@@ -10352,16 +10709,7 @@
         <w:t xml:space="preserve"> field of the struct as a</w:t>
       </w:r>
       <w:r>
-        <w:t xml:space="preserve"> </w:t>
-      </w:r>
-      <w:r>
-        <w:t>32</w:t>
-      </w:r>
-      <w:r>
-        <w:t>-</w:t>
-      </w:r>
-      <w:r>
-        <w:t>bit</w:t>
+        <w:t xml:space="preserve"> 32-bit</w:t>
       </w:r>
       <w:r>
         <w:t xml:space="preserve"> unsigned integer.</w:t>
@@ -10401,7 +10749,19 @@
         <w:rPr>
           <w:color w:val="auto"/>
         </w:rPr>
-        <w:t>tDataEeMod structure, as shown in the picture below:</w:t>
+        <w:t xml:space="preserve">tDataEeMod structure, as shown in the </w:t>
+      </w:r>
+      <w:r>
+        <w:rPr>
+          <w:color w:val="auto"/>
+        </w:rPr>
+        <w:t xml:space="preserve">following </w:t>
+      </w:r>
+      <w:r>
+        <w:rPr>
+          <w:color w:val="auto"/>
+        </w:rPr>
+        <w:t>picture:</w:t>
       </w:r>
     </w:p>
     <w:p>
@@ -10594,9 +10954,11 @@
       <w:pPr>
         <w:pStyle w:val="Titolo3"/>
       </w:pPr>
+      <w:bookmarkStart w:id="35" w:name="_Toc173774095"/>
       <w:r>
         <w:t>Read &amp; Write Operations</w:t>
       </w:r>
+      <w:bookmarkEnd w:id="35"/>
     </w:p>
     <w:p>
       <w:pPr>
@@ -10849,20 +11211,859 @@
         <w:fldChar w:fldCharType="end"/>
       </w:r>
       <w:r>
-        <w:t xml:space="preserve"> - activeEeMod declaration with default value</w:t>
-      </w:r>
+        <w:t xml:space="preserve"> - </w:t>
+      </w:r>
+      <w:r>
+        <w:t>D</w:t>
+      </w:r>
+      <w:r>
+        <w:t xml:space="preserve">eclaration </w:t>
+      </w:r>
+      <w:r>
+        <w:t xml:space="preserve">of </w:t>
+      </w:r>
+      <w:r>
+        <w:t>activeEeMod with default value</w:t>
+      </w:r>
+    </w:p>
+    <w:p>
+      <w:pPr>
+        <w:pStyle w:val="Corpotesto-Poppins8"/>
+      </w:pPr>
+      <w:r>
+        <w:t xml:space="preserve">The two operations available to users via API are the get and set of data </w:t>
+      </w:r>
+      <w:proofErr w:type="gramStart"/>
+      <w:r>
+        <w:t>in a given</w:t>
+      </w:r>
+      <w:proofErr w:type="gramEnd"/>
+      <w:r>
+        <w:t xml:space="preserve"> position. Both APIs require the index in the memory array of the value to read or write, </w:t>
+      </w:r>
+      <w:r>
+        <w:lastRenderedPageBreak/>
+        <w:t xml:space="preserve">passed as the 16-bit unsigned integer parameter named </w:t>
+      </w:r>
+      <w:r>
+        <w:rPr>
+          <w:b/>
+          <w:bCs/>
+        </w:rPr>
+        <w:t>u16slotID</w:t>
+      </w:r>
+      <w:r>
+        <w:t xml:space="preserve">. As stated in the “strategy” section, we opted to leave the association between value and index to the users </w:t>
+      </w:r>
+      <w:proofErr w:type="gramStart"/>
+      <w:r>
+        <w:t>in order to</w:t>
+      </w:r>
+      <w:proofErr w:type="gramEnd"/>
+      <w:r>
+        <w:t xml:space="preserve"> provide higher efficiency via direct indexed access. The index parameter is stored on 16 bits, as it has been found to be the best trade-off between the amount of data usually required by the users and the number of available memory entries in the modules.</w:t>
+      </w:r>
+    </w:p>
+    <w:p>
+      <w:pPr>
+        <w:pStyle w:val="Corpotesto-Poppins8"/>
+      </w:pPr>
+    </w:p>
+    <w:p>
+      <w:pPr>
+        <w:pStyle w:val="Corpotesto-Poppins8"/>
+      </w:pPr>
+      <w:r>
+        <w:t xml:space="preserve">Both the APIs return an 8-bit unsigned integer value to report a possible error code, although </w:t>
+      </w:r>
+      <w:proofErr w:type="gramStart"/>
+      <w:r>
+        <w:t>at the moment</w:t>
+      </w:r>
+      <w:proofErr w:type="gramEnd"/>
+      <w:r>
+        <w:t xml:space="preserve"> only two values (success and generic error, respectively, 0 and 1) are available.</w:t>
+      </w:r>
+    </w:p>
+    <w:p>
+      <w:pPr>
+        <w:pStyle w:val="Corpotesto-Poppins8"/>
+      </w:pPr>
+    </w:p>
+    <w:p>
+      <w:pPr>
+        <w:pStyle w:val="Corpotesto-Poppins8"/>
+      </w:pPr>
+      <w:r>
+        <w:t xml:space="preserve">The </w:t>
+      </w:r>
+      <w:r>
+        <w:t xml:space="preserve">read API is </w:t>
+      </w:r>
+      <w:r>
+        <w:rPr>
+          <w:b/>
+          <w:bCs/>
+        </w:rPr>
+        <w:t>API_EEPROM_getData</w:t>
+      </w:r>
+      <w:r>
+        <w:rPr>
+          <w:b/>
+          <w:bCs/>
+        </w:rPr>
+        <w:t>,</w:t>
+      </w:r>
+      <w:r>
+        <w:t xml:space="preserve"> which also takes as a parameter the p</w:t>
+      </w:r>
+      <w:r>
+        <w:t>ointer to a uint32_T variable</w:t>
+      </w:r>
+      <w:r>
+        <w:t xml:space="preserve">, </w:t>
+      </w:r>
+      <w:r>
+        <w:rPr>
+          <w:b/>
+          <w:bCs/>
+        </w:rPr>
+        <w:t>u32eData</w:t>
+      </w:r>
+      <w:r>
+        <w:t>,</w:t>
+      </w:r>
+      <w:r>
+        <w:t xml:space="preserve"> where to store the value read at the given index, as the return value of this function is used to signa</w:t>
+      </w:r>
+      <w:r>
+        <w:t>l the presence of errors.</w:t>
+      </w:r>
+    </w:p>
+    <w:p>
+      <w:pPr>
+        <w:pStyle w:val="Corpotesto-Poppins8"/>
+      </w:pPr>
+    </w:p>
+    <w:p>
+      <w:pPr>
+        <w:pStyle w:val="Corpotesto-Poppins8"/>
+      </w:pPr>
+      <w:r>
+        <w:t xml:space="preserve">The function starts by calling the </w:t>
+      </w:r>
+      <w:r>
+        <w:t xml:space="preserve">Operating System API </w:t>
+      </w:r>
+      <w:r>
+        <w:rPr>
+          <w:b/>
+          <w:bCs/>
+        </w:rPr>
+        <w:t>API_OS_LockOS</w:t>
+      </w:r>
+      <w:r>
+        <w:t xml:space="preserve"> </w:t>
+      </w:r>
+      <w:r>
+        <w:t xml:space="preserve">before entering the </w:t>
+      </w:r>
+      <w:r>
+        <w:t>critical section</w:t>
+      </w:r>
+      <w:r>
+        <w:t>, in order to avoid race conditions.</w:t>
+      </w:r>
+      <w:r>
+        <w:t xml:space="preserve"> </w:t>
+      </w:r>
+      <w:r>
+        <w:t xml:space="preserve">This BSWL ensures that only one task will be operating inside our </w:t>
+      </w:r>
+      <w:r>
+        <w:t xml:space="preserve">critical </w:t>
+      </w:r>
+      <w:r>
+        <w:t>region</w:t>
+      </w:r>
+      <w:r>
+        <w:t>.</w:t>
+      </w:r>
+    </w:p>
+    <w:p>
+      <w:pPr>
+        <w:pStyle w:val="Corpotesto-Poppins8"/>
+      </w:pPr>
+    </w:p>
+    <w:p>
+      <w:pPr>
+        <w:pStyle w:val="Corpotesto-Poppins8"/>
+      </w:pPr>
+      <w:r>
+        <w:t xml:space="preserve">The function then proceeds by checking three conditions: whether the active module is ModA, that the data inside the module is not corrupted (bsDataEeModAValid data validity flag), and that the passed index does not exceed the memory array size defined as DATA_EE_ARRAY_SIZE. </w:t>
+      </w:r>
+      <w:proofErr w:type="gramStart"/>
+      <w:r>
+        <w:t>In the event that</w:t>
+      </w:r>
+      <w:proofErr w:type="gramEnd"/>
+      <w:r>
+        <w:t xml:space="preserve"> all the conditions are satisfied, the value of the ModA struct’s u32EeData field at the given index is stored via the pointer passed as a parameter, and the return value (variable u8RetVal) is set to 0.</w:t>
+      </w:r>
+    </w:p>
+    <w:p>
+      <w:pPr>
+        <w:pStyle w:val="Corpotesto-Poppins8"/>
+      </w:pPr>
+    </w:p>
+    <w:p>
+      <w:pPr>
+        <w:pStyle w:val="Corpotesto-Poppins8"/>
+      </w:pPr>
+      <w:proofErr w:type="gramStart"/>
+      <w:r>
+        <w:t>In the event that</w:t>
+      </w:r>
+      <w:proofErr w:type="gramEnd"/>
+      <w:r>
+        <w:t xml:space="preserve"> one or more of those conditions fails, the function proceeds to check the ModB using the corresponding data validity flag and the same check on the index. </w:t>
+      </w:r>
+      <w:r>
+        <w:t>I</w:t>
+      </w:r>
+      <w:r>
+        <w:t>n case of success, the value at the chosen index in the ModB structure’s array is written to the given pointer.</w:t>
+      </w:r>
+    </w:p>
+    <w:p>
+      <w:pPr>
+        <w:pStyle w:val="Corpotesto-Poppins8"/>
+      </w:pPr>
+    </w:p>
+    <w:p>
+      <w:pPr>
+        <w:pStyle w:val="Corpotesto-Poppins8"/>
+      </w:pPr>
+      <w:r>
+        <w:t>In the eventuality that the checks on both ModA and ModB fail, the return value is set to 1 to signal a generic error, and the value pointed by u32eData is set to zero.</w:t>
+      </w:r>
+    </w:p>
+    <w:p>
+      <w:pPr>
+        <w:pStyle w:val="Corpotesto-Poppins8"/>
+      </w:pPr>
+    </w:p>
+    <w:p>
+      <w:pPr>
+        <w:pStyle w:val="Corpotesto-Poppins8"/>
+      </w:pPr>
+      <w:r>
+        <w:t>Before returning the value to the caller, the function releases the lock on the critical se</w:t>
+      </w:r>
+      <w:r>
+        <w:t>ct</w:t>
+      </w:r>
+      <w:r>
+        <w:t xml:space="preserve">ion, calling the </w:t>
+      </w:r>
+      <w:proofErr w:type="spellStart"/>
+      <w:r>
+        <w:rPr>
+          <w:b/>
+          <w:bCs/>
+        </w:rPr>
+        <w:t>API_OS_UnlockOS</w:t>
+      </w:r>
+      <w:proofErr w:type="spellEnd"/>
+      <w:r>
+        <w:t xml:space="preserve"> method provided by the operating system.</w:t>
+      </w:r>
+    </w:p>
+    <w:p>
+      <w:pPr>
+        <w:pStyle w:val="Corpotesto-Poppins8"/>
+        <w:keepNext/>
+        <w:jc w:val="center"/>
+      </w:pPr>
+      <w:r>
+        <w:rPr>
+          <w:noProof/>
+          <w:sz w:val="24"/>
+          <w:szCs w:val="24"/>
+        </w:rPr>
+        <w:lastRenderedPageBreak/>
+        <w:drawing>
+          <wp:inline distT="0" distB="0" distL="0" distR="0" wp14:anchorId="04AF42E1" wp14:editId="4D4617E5">
+            <wp:extent cx="5985204" cy="4097655"/>
+            <wp:effectExtent l="0" t="0" r="0" b="0"/>
+            <wp:docPr id="313737037" name="Immagine 2"/>
+            <wp:cNvGraphicFramePr>
+              <a:graphicFrameLocks xmlns:a="http://schemas.openxmlformats.org/drawingml/2006/main" noChangeAspect="1"/>
+            </wp:cNvGraphicFramePr>
+            <a:graphic xmlns:a="http://schemas.openxmlformats.org/drawingml/2006/main">
+              <a:graphicData uri="http://schemas.openxmlformats.org/drawingml/2006/picture">
+                <pic:pic xmlns:pic="http://schemas.openxmlformats.org/drawingml/2006/picture">
+                  <pic:nvPicPr>
+                    <pic:cNvPr id="313737037" name="Immagine 2"/>
+                    <pic:cNvPicPr/>
+                  </pic:nvPicPr>
+                  <pic:blipFill>
+                    <a:blip r:embed="rId37">
+                      <a:extLst>
+                        <a:ext uri="{28A0092B-C50C-407E-A947-70E740481C1C}">
+                          <a14:useLocalDpi xmlns:a14="http://schemas.microsoft.com/office/drawing/2010/main" val="0"/>
+                        </a:ext>
+                      </a:extLst>
+                    </a:blip>
+                    <a:stretch>
+                      <a:fillRect/>
+                    </a:stretch>
+                  </pic:blipFill>
+                  <pic:spPr>
+                    <a:xfrm>
+                      <a:off x="0" y="0"/>
+                      <a:ext cx="5985204" cy="4097655"/>
+                    </a:xfrm>
+                    <a:prstGeom prst="rect">
+                      <a:avLst/>
+                    </a:prstGeom>
+                  </pic:spPr>
+                </pic:pic>
+              </a:graphicData>
+            </a:graphic>
+          </wp:inline>
+        </w:drawing>
+      </w:r>
+    </w:p>
+    <w:p>
+      <w:pPr>
+        <w:pStyle w:val="Didascalia"/>
+        <w:jc w:val="center"/>
+      </w:pPr>
+      <w:r>
+        <w:t xml:space="preserve">Figure </w:t>
+      </w:r>
+      <w:r>
+        <w:t>4.2.</w:t>
+      </w:r>
+      <w:r>
+        <w:fldChar w:fldCharType="begin"/>
+      </w:r>
+      <w:r>
+        <w:instrText xml:space="preserve"> SEQ Figure \* ARABIC </w:instrText>
+      </w:r>
+      <w:r>
+        <w:fldChar w:fldCharType="separate"/>
+      </w:r>
+      <w:r>
+        <w:rPr>
+          <w:noProof/>
+        </w:rPr>
+        <w:t>6</w:t>
+      </w:r>
+      <w:r>
+        <w:fldChar w:fldCharType="end"/>
+      </w:r>
+      <w:r>
+        <w:t xml:space="preserve"> - API_EEPROM_getData</w:t>
+      </w:r>
+    </w:p>
+    <w:p/>
+    <w:p>
+      <w:pPr>
+        <w:pStyle w:val="Corpotesto-Poppins8"/>
+      </w:pPr>
+      <w:r>
+        <w:t xml:space="preserve">The write API, </w:t>
+      </w:r>
+      <w:r>
+        <w:rPr>
+          <w:b/>
+          <w:bCs/>
+        </w:rPr>
+        <w:t>API_EEPROM_setData</w:t>
+      </w:r>
+      <w:r>
+        <w:t xml:space="preserve">, takes as parameters both the index and the </w:t>
+      </w:r>
+      <w:r>
+        <w:t xml:space="preserve">32-bit unsigned integer </w:t>
+      </w:r>
+      <w:r>
+        <w:t>value</w:t>
+      </w:r>
+      <w:r>
+        <w:t xml:space="preserve">, </w:t>
+      </w:r>
+      <w:r>
+        <w:rPr>
+          <w:b/>
+          <w:bCs/>
+        </w:rPr>
+        <w:t>u32eData</w:t>
+      </w:r>
+      <w:r>
+        <w:t>,</w:t>
+      </w:r>
+      <w:r>
+        <w:t xml:space="preserve"> to be written at the given position</w:t>
+      </w:r>
+      <w:r>
+        <w:t xml:space="preserve">. </w:t>
+      </w:r>
+    </w:p>
+    <w:p>
+      <w:pPr>
+        <w:pStyle w:val="Corpotesto-Poppins8"/>
+      </w:pPr>
+    </w:p>
+    <w:p>
+      <w:pPr>
+        <w:pStyle w:val="Corpotesto-Poppins8"/>
+      </w:pPr>
+      <w:r>
+        <w:t xml:space="preserve">As </w:t>
+      </w:r>
+      <w:r>
+        <w:t xml:space="preserve">in </w:t>
+      </w:r>
+      <w:r>
+        <w:t xml:space="preserve">the getter function, </w:t>
+      </w:r>
+      <w:r>
+        <w:t>this setter first locks the system</w:t>
+      </w:r>
+      <w:r>
+        <w:t>,</w:t>
+      </w:r>
+      <w:r>
+        <w:t xml:space="preserve"> calling the OS-provided </w:t>
+      </w:r>
+      <w:r>
+        <w:rPr>
+          <w:i/>
+          <w:iCs/>
+        </w:rPr>
+        <w:t>API_OS_LockOS</w:t>
+      </w:r>
+      <w:r>
+        <w:t xml:space="preserve"> to prevent races</w:t>
+      </w:r>
+      <w:r>
+        <w:t xml:space="preserve">, and then starts performing the checks on the active module and the </w:t>
+      </w:r>
+      <w:r>
+        <w:t>validity of the passed index.</w:t>
+      </w:r>
+    </w:p>
+    <w:p>
+      <w:pPr>
+        <w:pStyle w:val="Corpotesto-Poppins8"/>
+      </w:pPr>
+    </w:p>
+    <w:p>
+      <w:pPr>
+        <w:pStyle w:val="Corpotesto-Poppins8"/>
+      </w:pPr>
+      <w:r>
+        <w:t xml:space="preserve">It is important to note that the control over the validity of the data contained in the module, via the </w:t>
+      </w:r>
+      <w:r>
+        <w:rPr>
+          <w:i/>
+          <w:iCs/>
+        </w:rPr>
+        <w:t>bsDataEeModAValid</w:t>
+      </w:r>
+      <w:r>
+        <w:t xml:space="preserve"> and </w:t>
+      </w:r>
+      <w:r>
+        <w:rPr>
+          <w:i/>
+          <w:iCs/>
+        </w:rPr>
+        <w:t>bsDataEeModBValid</w:t>
+      </w:r>
+      <w:r>
+        <w:t xml:space="preserve"> flags, is not performed in this case. This was a deliberate choice, as that check is used to avoid trying to read corrupted data. For how this system was implemented, new data can be written using this set function, but they cannot be read until a subsequent shutdown-startup sequence is performed, in which the data have been correctly stored and read.</w:t>
+      </w:r>
+    </w:p>
+    <w:p>
+      <w:pPr>
+        <w:pStyle w:val="Corpotesto-Poppins8"/>
+      </w:pPr>
+    </w:p>
+    <w:p>
+      <w:pPr>
+        <w:rPr>
+          <w:rFonts w:ascii="Poppins" w:hAnsi="Poppins" w:cs="Poppins"/>
+          <w:color w:val="000000" w:themeColor="text1"/>
+          <w:sz w:val="22"/>
+          <w:szCs w:val="22"/>
+        </w:rPr>
+      </w:pPr>
+      <w:r>
+        <w:rPr>
+          <w:rFonts w:ascii="Poppins" w:hAnsi="Poppins" w:cs="Poppins"/>
+          <w:color w:val="000000" w:themeColor="text1"/>
+          <w:sz w:val="22"/>
+          <w:szCs w:val="22"/>
+        </w:rPr>
+        <w:t>In the case of successful checks, the passed data is stored in the active module’s user-data array at the given position. The return value is then set to 0 to mark the absence of errors.</w:t>
+      </w:r>
+    </w:p>
+    <w:p>
+      <w:pPr>
+        <w:rPr>
+          <w:rFonts w:ascii="Poppins" w:hAnsi="Poppins" w:cs="Poppins"/>
+          <w:color w:val="000000" w:themeColor="text1"/>
+          <w:sz w:val="22"/>
+          <w:szCs w:val="22"/>
+        </w:rPr>
+      </w:pPr>
+      <w:r>
+        <w:rPr>
+          <w:rFonts w:ascii="Poppins" w:hAnsi="Poppins" w:cs="Poppins"/>
+          <w:color w:val="000000" w:themeColor="text1"/>
+          <w:sz w:val="22"/>
+          <w:szCs w:val="22"/>
+        </w:rPr>
+        <w:t> </w:t>
+      </w:r>
+    </w:p>
+    <w:p>
+      <w:pPr>
+        <w:rPr>
+          <w:rFonts w:ascii="Poppins" w:hAnsi="Poppins" w:cs="Poppins"/>
+          <w:color w:val="000000" w:themeColor="text1"/>
+          <w:sz w:val="22"/>
+          <w:szCs w:val="22"/>
+        </w:rPr>
+      </w:pPr>
+      <w:r>
+        <w:rPr>
+          <w:rFonts w:ascii="Poppins" w:hAnsi="Poppins" w:cs="Poppins"/>
+          <w:color w:val="000000" w:themeColor="text1"/>
+          <w:sz w:val="22"/>
+          <w:szCs w:val="22"/>
+        </w:rPr>
+        <w:lastRenderedPageBreak/>
+        <w:t>As in the previous function, in the case of failed checks, the return value is set to 1 to indicate a general error.</w:t>
+      </w:r>
+    </w:p>
+    <w:p>
+      <w:pPr>
+        <w:rPr>
+          <w:rFonts w:ascii="Poppins" w:hAnsi="Poppins" w:cs="Poppins"/>
+          <w:color w:val="000000" w:themeColor="text1"/>
+          <w:sz w:val="22"/>
+          <w:szCs w:val="22"/>
+        </w:rPr>
+      </w:pPr>
+    </w:p>
+    <w:p>
+      <w:pPr>
+        <w:rPr>
+          <w:rFonts w:ascii="Poppins" w:hAnsi="Poppins" w:cs="Poppins"/>
+          <w:color w:val="000000" w:themeColor="text1"/>
+          <w:sz w:val="22"/>
+          <w:szCs w:val="22"/>
+        </w:rPr>
+      </w:pPr>
+      <w:r>
+        <w:rPr>
+          <w:rFonts w:ascii="Poppins" w:hAnsi="Poppins" w:cs="Poppins"/>
+          <w:color w:val="000000" w:themeColor="text1"/>
+          <w:sz w:val="22"/>
+          <w:szCs w:val="22"/>
+        </w:rPr>
+        <w:t xml:space="preserve">The function then releases the lock via </w:t>
+      </w:r>
+      <w:r>
+        <w:rPr>
+          <w:rFonts w:ascii="Poppins" w:hAnsi="Poppins" w:cs="Poppins"/>
+          <w:i/>
+          <w:iCs/>
+          <w:color w:val="000000" w:themeColor="text1"/>
+          <w:sz w:val="22"/>
+          <w:szCs w:val="22"/>
+        </w:rPr>
+        <w:t xml:space="preserve">API_OS_UnlockOs </w:t>
+      </w:r>
+      <w:r>
+        <w:rPr>
+          <w:rFonts w:ascii="Poppins" w:hAnsi="Poppins" w:cs="Poppins"/>
+          <w:color w:val="000000" w:themeColor="text1"/>
+          <w:sz w:val="22"/>
+          <w:szCs w:val="22"/>
+        </w:rPr>
+        <w:t>and returns the error-signalling value.</w:t>
+      </w:r>
+    </w:p>
+    <w:p>
+      <w:pPr>
+        <w:rPr>
+          <w:u w:val="single"/>
+        </w:rPr>
+      </w:pPr>
+    </w:p>
+    <w:p>
+      <w:pPr>
+        <w:keepNext/>
+        <w:jc w:val="center"/>
+      </w:pPr>
+      <w:r>
+        <w:rPr>
+          <w:noProof/>
+        </w:rPr>
+        <w:drawing>
+          <wp:inline distT="0" distB="0" distL="0" distR="0" wp14:anchorId="332608B9" wp14:editId="7BEA1A71">
+            <wp:extent cx="5986800" cy="3937573"/>
+            <wp:effectExtent l="0" t="0" r="0" b="6350"/>
+            <wp:docPr id="1562071801" name="Immagine 3" descr="Immagine che contiene testo, schermata, software&#10;&#10;Descrizione generata automaticamente"/>
+            <wp:cNvGraphicFramePr>
+              <a:graphicFrameLocks xmlns:a="http://schemas.openxmlformats.org/drawingml/2006/main" noChangeAspect="1"/>
+            </wp:cNvGraphicFramePr>
+            <a:graphic xmlns:a="http://schemas.openxmlformats.org/drawingml/2006/main">
+              <a:graphicData uri="http://schemas.openxmlformats.org/drawingml/2006/picture">
+                <pic:pic xmlns:pic="http://schemas.openxmlformats.org/drawingml/2006/picture">
+                  <pic:nvPicPr>
+                    <pic:cNvPr id="1562071801" name="Immagine 3" descr="Immagine che contiene testo, schermata, software&#10;&#10;Descrizione generata automaticamente"/>
+                    <pic:cNvPicPr/>
+                  </pic:nvPicPr>
+                  <pic:blipFill>
+                    <a:blip r:embed="rId38">
+                      <a:extLst>
+                        <a:ext uri="{28A0092B-C50C-407E-A947-70E740481C1C}">
+                          <a14:useLocalDpi xmlns:a14="http://schemas.microsoft.com/office/drawing/2010/main" val="0"/>
+                        </a:ext>
+                      </a:extLst>
+                    </a:blip>
+                    <a:stretch>
+                      <a:fillRect/>
+                    </a:stretch>
+                  </pic:blipFill>
+                  <pic:spPr>
+                    <a:xfrm>
+                      <a:off x="0" y="0"/>
+                      <a:ext cx="5986800" cy="3937573"/>
+                    </a:xfrm>
+                    <a:prstGeom prst="rect">
+                      <a:avLst/>
+                    </a:prstGeom>
+                  </pic:spPr>
+                </pic:pic>
+              </a:graphicData>
+            </a:graphic>
+          </wp:inline>
+        </w:drawing>
+      </w:r>
+    </w:p>
+    <w:p>
+      <w:pPr>
+        <w:pStyle w:val="Didascalia"/>
+        <w:jc w:val="center"/>
+      </w:pPr>
+      <w:r>
+        <w:t>Figure 4.2.</w:t>
+      </w:r>
+      <w:r>
+        <w:fldChar w:fldCharType="begin"/>
+      </w:r>
+      <w:r>
+        <w:instrText xml:space="preserve"> SEQ Figure \* ARABIC </w:instrText>
+      </w:r>
+      <w:r>
+        <w:fldChar w:fldCharType="separate"/>
+      </w:r>
+      <w:r>
+        <w:rPr>
+          <w:noProof/>
+        </w:rPr>
+        <w:t>7</w:t>
+      </w:r>
+      <w:r>
+        <w:fldChar w:fldCharType="end"/>
+      </w:r>
+      <w:r>
+        <w:t xml:space="preserve"> - API_EEPROM_setData</w:t>
+      </w:r>
+    </w:p>
+    <w:p>
+      <w:pPr>
+        <w:pStyle w:val="Corpotesto-Poppins8"/>
+      </w:pPr>
+    </w:p>
+    <w:p>
+      <w:pPr>
+        <w:pStyle w:val="Corpotesto-Poppins8"/>
+      </w:pPr>
+      <w:r>
+        <w:t>As clearly shown by the snippets and what was reported, the code has been designed to work for only two modules. In the case of the expansion of the system to work with a greater number of memory modules, however, it would be possible to adapt the code shown by following some simple steps:</w:t>
+      </w:r>
+    </w:p>
+    <w:p>
+      <w:pPr>
+        <w:pStyle w:val="Corpotesto-Poppins8"/>
+        <w:numPr>
+          <w:ilvl w:val="0"/>
+          <w:numId w:val="27"/>
+        </w:numPr>
+      </w:pPr>
+      <w:r>
+        <w:t>Add the identifier of the new modules to the tEeMod enumerative.</w:t>
+      </w:r>
+    </w:p>
+    <w:p>
+      <w:pPr>
+        <w:pStyle w:val="Corpotesto-Poppins8"/>
+        <w:numPr>
+          <w:ilvl w:val="0"/>
+          <w:numId w:val="27"/>
+        </w:numPr>
+      </w:pPr>
+      <w:r>
+        <w:t xml:space="preserve">Define the corresponding tDataEeMod wrapper structures in a </w:t>
+      </w:r>
+      <w:r>
+        <w:rPr>
+          <w:i/>
+          <w:iCs/>
+        </w:rPr>
+        <w:t xml:space="preserve">#pragma session </w:t>
+      </w:r>
+      <w:r>
+        <w:rPr>
+          <w:i/>
+          <w:iCs/>
+        </w:rPr>
+        <w:t>“. eeram</w:t>
+      </w:r>
+      <w:r>
+        <w:rPr>
+          <w:i/>
+          <w:iCs/>
+        </w:rPr>
+        <w:t>”.</w:t>
+      </w:r>
+    </w:p>
+    <w:p>
+      <w:pPr>
+        <w:pStyle w:val="Corpotesto-Poppins8"/>
+        <w:numPr>
+          <w:ilvl w:val="0"/>
+          <w:numId w:val="27"/>
+        </w:numPr>
+      </w:pPr>
+      <w:r>
+        <w:t xml:space="preserve">Modify the </w:t>
+      </w:r>
+      <w:r>
+        <w:rPr>
+          <w:i/>
+          <w:iCs/>
+        </w:rPr>
+        <w:t>setData</w:t>
+      </w:r>
+      <w:r>
+        <w:t xml:space="preserve"> and</w:t>
+      </w:r>
+      <w:r>
+        <w:rPr>
+          <w:i/>
+          <w:iCs/>
+        </w:rPr>
+        <w:t xml:space="preserve"> getData </w:t>
+      </w:r>
+      <w:r>
+        <w:t>to perform the check on the passed index at the beginning of the function, allowing to introduce both a more specific error code and reduce the critical section protected by the OS API.</w:t>
+      </w:r>
+    </w:p>
+    <w:p>
+      <w:pPr>
+        <w:pStyle w:val="Corpotesto-Poppins8"/>
+        <w:numPr>
+          <w:ilvl w:val="0"/>
+          <w:numId w:val="27"/>
+        </w:numPr>
+      </w:pPr>
+      <w:r>
+        <w:t xml:space="preserve">Change the if/else constructs in </w:t>
+      </w:r>
+      <w:r>
+        <w:rPr>
+          <w:i/>
+          <w:iCs/>
+        </w:rPr>
+        <w:t>setData</w:t>
+      </w:r>
+      <w:r>
+        <w:t xml:space="preserve"> and</w:t>
+      </w:r>
+      <w:r>
+        <w:rPr>
+          <w:i/>
+          <w:iCs/>
+        </w:rPr>
+        <w:t xml:space="preserve"> getData</w:t>
+      </w:r>
+      <w:r>
+        <w:t xml:space="preserve"> with a switch construct on the active module value.</w:t>
+      </w:r>
+    </w:p>
+    <w:p>
+      <w:pPr>
+        <w:pStyle w:val="Corpotesto-Poppins8"/>
+      </w:pPr>
+      <w:r>
+        <w:t> </w:t>
+      </w:r>
+    </w:p>
+    <w:p>
+      <w:pPr>
+        <w:pStyle w:val="Corpotesto-Poppins8"/>
+      </w:pPr>
+      <w:r>
+        <w:lastRenderedPageBreak/>
+        <w:t>For ulterior improvements that have been adopted for the second part of this thesis, please refer to the “</w:t>
+      </w:r>
+      <w:hyperlink r:id="rId39" w:anchor="_Results" w:history="1">
+        <w:r>
+          <w:rPr>
+            <w:rStyle w:val="Collegamentoipertestuale"/>
+          </w:rPr>
+          <w:t>Results</w:t>
+        </w:r>
+      </w:hyperlink>
+      <w:r>
+        <w:t>” section of this chapter.</w:t>
+      </w:r>
+    </w:p>
+    <w:p>
+      <w:pPr>
+        <w:pStyle w:val="Corpotesto-Poppins8"/>
+      </w:pPr>
+    </w:p>
+    <w:p>
+      <w:pPr>
+        <w:pStyle w:val="Titolo3"/>
+      </w:pPr>
+      <w:bookmarkStart w:id="36" w:name="_Toc173774096"/>
+      <w:r>
+        <w:t>Startup</w:t>
+      </w:r>
+      <w:bookmarkEnd w:id="36"/>
     </w:p>
     <w:p>
       <w:pPr>
         <w:rPr>
           <w:color w:val="FF0000"/>
-          <w:lang w:val="it-IT"/>
         </w:rPr>
       </w:pPr>
       <w:r>
         <w:rPr>
           <w:color w:val="FF0000"/>
-          <w:lang w:val="it-IT"/>
         </w:rPr>
         <w:t>???</w:t>
       </w:r>
@@ -10876,32 +12077,20 @@
         </w:numPr>
         <w:rPr>
           <w:color w:val="FF0000"/>
-          <w:lang w:val="it-IT"/>
         </w:rPr>
       </w:pPr>
       <w:r>
         <w:rPr>
           <w:color w:val="FF0000"/>
-          <w:lang w:val="it-IT"/>
-        </w:rPr>
-        <w:t>Parla dell’accesso diretto</w:t>
+        </w:rPr>
+        <w:t xml:space="preserve">Show the default </w:t>
       </w:r>
       <w:r>
         <w:rPr>
           <w:color w:val="FF0000"/>
-          <w:lang w:val="it-IT"/>
-        </w:rPr>
-        <w:t xml:space="preserve">, uso di valore a 16 bit, </w:t>
-      </w:r>
-      <w:proofErr w:type="spellStart"/>
-      <w:r>
-        <w:rPr>
-          <w:color w:val="FF0000"/>
-          <w:lang w:val="it-IT"/>
-        </w:rPr>
-        <w:t>etc</w:t>
-      </w:r>
-      <w:proofErr w:type="spellEnd"/>
+        </w:rPr>
+        <w:t>value for the struct</w:t>
+      </w:r>
     </w:p>
     <w:p>
       <w:pPr>
@@ -10920,15 +12109,15 @@
           <w:color w:val="FF0000"/>
           <w:lang w:val="it-IT"/>
         </w:rPr>
-        <w:lastRenderedPageBreak/>
-        <w:t xml:space="preserve">Migliorie. </w:t>
-      </w:r>
+        <w:t xml:space="preserve">MOSTRA IL CODICE CORRETTO con la copia d ai moduli </w:t>
+      </w:r>
+      <w:proofErr w:type="gramStart"/>
       <w:r>
         <w:rPr>
           <w:color w:val="FF0000"/>
           <w:lang w:val="it-IT"/>
         </w:rPr>
-        <w:t xml:space="preserve">Possibile uso degli </w:t>
+        <w:t>in .</w:t>
       </w:r>
       <w:proofErr w:type="spellStart"/>
       <w:r>
@@ -10936,132 +12125,54 @@
           <w:color w:val="FF0000"/>
           <w:lang w:val="it-IT"/>
         </w:rPr>
-        <w:t>enum</w:t>
+        <w:t>eeprom</w:t>
       </w:r>
       <w:proofErr w:type="spellEnd"/>
+      <w:proofErr w:type="gramEnd"/>
       <w:r>
         <w:rPr>
           <w:color w:val="FF0000"/>
           <w:lang w:val="it-IT"/>
         </w:rPr>
-        <w:t xml:space="preserve"> per facilitare l’accesso</w:t>
-      </w:r>
-      <w:r>
+        <w:t xml:space="preserve"> alla memoria RAM </w:t>
+      </w:r>
+    </w:p>
+    <w:p>
+      <w:pPr>
         <w:rPr>
           <w:color w:val="FF0000"/>
           <w:lang w:val="it-IT"/>
         </w:rPr>
-        <w:t>,</w:t>
-      </w:r>
+      </w:pPr>
       <w:r>
         <w:rPr>
           <w:color w:val="FF0000"/>
           <w:lang w:val="it-IT"/>
         </w:rPr>
-        <w:t xml:space="preserve"> spiega come espandere modificando i codici </w:t>
-      </w:r>
-      <w:proofErr w:type="gramStart"/>
-      <w:r>
+        <w:t>???</w:t>
+      </w:r>
+    </w:p>
+    <w:p>
+      <w:pPr>
+        <w:pStyle w:val="Titolo3"/>
+      </w:pPr>
+      <w:bookmarkStart w:id="37" w:name="_Toc173774097"/>
+      <w:r>
+        <w:t>Shutdown</w:t>
+      </w:r>
+      <w:bookmarkEnd w:id="37"/>
+    </w:p>
+    <w:p>
+      <w:pPr>
         <w:rPr>
           <w:color w:val="FF0000"/>
           <w:lang w:val="it-IT"/>
         </w:rPr>
-        <w:t xml:space="preserve">delle </w:t>
-      </w:r>
+      </w:pPr>
       <w:r>
         <w:rPr>
           <w:color w:val="FF0000"/>
           <w:lang w:val="it-IT"/>
-        </w:rPr>
-        <w:t xml:space="preserve"> </w:t>
-      </w:r>
-      <w:r>
-        <w:rPr>
-          <w:color w:val="FF0000"/>
-          <w:lang w:val="it-IT"/>
-        </w:rPr>
-        <w:t>funzioni</w:t>
-      </w:r>
-      <w:proofErr w:type="gramEnd"/>
-      <w:r>
-        <w:rPr>
-          <w:color w:val="FF0000"/>
-          <w:lang w:val="it-IT"/>
-        </w:rPr>
-        <w:t xml:space="preserve"> per usare switch </w:t>
-      </w:r>
-      <w:proofErr w:type="spellStart"/>
-      <w:r>
-        <w:rPr>
-          <w:color w:val="FF0000"/>
-          <w:lang w:val="it-IT"/>
-        </w:rPr>
-        <w:t>cases</w:t>
-      </w:r>
-      <w:proofErr w:type="spellEnd"/>
-      <w:r>
-        <w:rPr>
-          <w:color w:val="FF0000"/>
-          <w:lang w:val="it-IT"/>
-        </w:rPr>
-        <w:t xml:space="preserve"> </w:t>
-      </w:r>
-      <w:proofErr w:type="spellStart"/>
-      <w:r>
-        <w:rPr>
-          <w:color w:val="FF0000"/>
-          <w:lang w:val="it-IT"/>
-        </w:rPr>
-        <w:t>su i</w:t>
-      </w:r>
-      <w:proofErr w:type="spellEnd"/>
-      <w:r>
-        <w:rPr>
-          <w:color w:val="FF0000"/>
-          <w:lang w:val="it-IT"/>
-        </w:rPr>
-        <w:t xml:space="preserve"> diversi moduli attivi e riposizionando il controllo </w:t>
-      </w:r>
-      <w:r>
-        <w:rPr>
-          <w:color w:val="FF0000"/>
-          <w:lang w:val="it-IT"/>
-        </w:rPr>
-        <w:t>sull’indice</w:t>
-      </w:r>
-    </w:p>
-    <w:p>
-      <w:pPr>
-        <w:rPr>
-          <w:color w:val="FF0000"/>
-          <w:lang w:val="it-IT"/>
-        </w:rPr>
-      </w:pPr>
-      <w:r>
-        <w:rPr>
-          <w:color w:val="FF0000"/>
-          <w:lang w:val="it-IT"/>
-        </w:rPr>
-        <w:t>???</w:t>
-      </w:r>
-    </w:p>
-    <w:p>
-      <w:pPr>
-        <w:pStyle w:val="Titolo3"/>
-      </w:pPr>
-      <w:r>
-        <w:t>Startup</w:t>
-      </w:r>
-    </w:p>
-    <w:p>
-      <w:pPr>
-        <w:rPr>
-          <w:color w:val="FF0000"/>
-        </w:rPr>
-      </w:pPr>
-      <w:r>
-        <w:rPr>
-          <w:color w:val="FF0000"/>
         </w:rPr>
         <w:t>???</w:t>
       </w:r>
@@ -11075,281 +12186,252 @@
         </w:numPr>
         <w:rPr>
           <w:color w:val="FF0000"/>
-        </w:rPr>
-      </w:pPr>
-      <w:r>
-        <w:rPr>
-          <w:color w:val="FF0000"/>
-        </w:rPr>
-        <w:t xml:space="preserve">Show the default </w:t>
-      </w:r>
-      <w:r>
-        <w:rPr>
-          <w:color w:val="FF0000"/>
-        </w:rPr>
-        <w:t>value for the struct</w:t>
-      </w:r>
-    </w:p>
-    <w:p>
-      <w:pPr>
-        <w:pStyle w:val="Paragrafoelenco"/>
-        <w:numPr>
-          <w:ilvl w:val="0"/>
-          <w:numId w:val="13"/>
-        </w:numPr>
+          <w:lang w:val="it-IT"/>
+        </w:rPr>
+      </w:pPr>
+      <w:r>
         <w:rPr>
           <w:color w:val="FF0000"/>
           <w:lang w:val="it-IT"/>
         </w:rPr>
-      </w:pPr>
+        <w:t xml:space="preserve">MOSTRA IL CODICE CORRETTO con la copia dalla memoria </w:t>
+      </w:r>
       <w:r>
         <w:rPr>
           <w:color w:val="FF0000"/>
           <w:lang w:val="it-IT"/>
         </w:rPr>
-        <w:t>MOSTRA IL CODICE CORRETTO con la copia d</w:t>
-      </w:r>
+        <w:t xml:space="preserve">RAM ai moduli </w:t>
+      </w:r>
+      <w:proofErr w:type="gramStart"/>
       <w:r>
         <w:rPr>
           <w:color w:val="FF0000"/>
           <w:lang w:val="it-IT"/>
         </w:rPr>
-        <w:t xml:space="preserve"> </w:t>
-      </w:r>
+        <w:t>in .</w:t>
+      </w:r>
+      <w:proofErr w:type="spellStart"/>
       <w:r>
         <w:rPr>
           <w:color w:val="FF0000"/>
           <w:lang w:val="it-IT"/>
         </w:rPr>
-        <w:t xml:space="preserve">ai moduli </w:t>
-      </w:r>
-      <w:proofErr w:type="gramStart"/>
-      <w:r>
+        <w:t>eeprom</w:t>
+      </w:r>
+      <w:proofErr w:type="spellEnd"/>
+      <w:proofErr w:type="gramEnd"/>
+    </w:p>
+    <w:p>
+      <w:pPr>
         <w:rPr>
           <w:color w:val="FF0000"/>
           <w:lang w:val="it-IT"/>
         </w:rPr>
-        <w:t>in .</w:t>
-      </w:r>
-      <w:proofErr w:type="spellStart"/>
+      </w:pPr>
       <w:r>
         <w:rPr>
           <w:color w:val="FF0000"/>
           <w:lang w:val="it-IT"/>
         </w:rPr>
-        <w:t>eeprom</w:t>
-      </w:r>
-      <w:proofErr w:type="spellEnd"/>
-      <w:proofErr w:type="gramEnd"/>
+        <w:t>???</w:t>
+      </w:r>
+    </w:p>
+    <w:p>
+      <w:pPr>
+        <w:pStyle w:val="Titolo2"/>
+        <w:jc w:val="both"/>
+      </w:pPr>
+      <w:bookmarkStart w:id="38" w:name="_Toc173774098"/>
+      <w:r>
+        <w:t>LabVIEW</w:t>
+      </w:r>
+      <w:bookmarkEnd w:id="38"/>
+    </w:p>
+    <w:p>
+      <w:pPr>
+        <w:pStyle w:val="Titolo2"/>
+        <w:jc w:val="both"/>
+      </w:pPr>
+      <w:bookmarkStart w:id="39" w:name="_Toc173774099"/>
+      <w:r>
+        <w:t>Test #1</w:t>
+      </w:r>
+      <w:bookmarkEnd w:id="39"/>
+    </w:p>
+    <w:p>
+      <w:pPr>
+        <w:pStyle w:val="Titolo2"/>
+        <w:jc w:val="both"/>
+      </w:pPr>
+      <w:bookmarkStart w:id="40" w:name="_Toc173774100"/>
+      <w:r>
+        <w:t>Test #2</w:t>
+      </w:r>
+      <w:bookmarkEnd w:id="40"/>
+    </w:p>
+    <w:p>
+      <w:pPr>
+        <w:pStyle w:val="Titolo2"/>
+        <w:jc w:val="both"/>
+      </w:pPr>
+      <w:bookmarkStart w:id="41" w:name="_Toc173774101"/>
+      <w:bookmarkStart w:id="42" w:name="_Results"/>
+      <w:bookmarkEnd w:id="42"/>
+      <w:r>
+        <w:t>Results</w:t>
+      </w:r>
+      <w:bookmarkEnd w:id="41"/>
+    </w:p>
+    <w:p>
+      <w:pPr>
+        <w:rPr>
+          <w:color w:val="FF0000"/>
+          <w:u w:val="single"/>
+          <w:lang w:val="it-IT"/>
+        </w:rPr>
+      </w:pPr>
       <w:r>
         <w:rPr>
           <w:color w:val="FF0000"/>
           <w:lang w:val="it-IT"/>
         </w:rPr>
-        <w:t xml:space="preserve"> </w:t>
+        <w:t xml:space="preserve">??? migliorie: </w:t>
       </w:r>
       <w:r>
         <w:rPr>
           <w:color w:val="FF0000"/>
           <w:lang w:val="it-IT"/>
         </w:rPr>
-        <w:t xml:space="preserve">alla memoria RAM </w:t>
-      </w:r>
-    </w:p>
-    <w:p>
-      <w:pPr>
+        <w:t xml:space="preserve">copia in RAM </w:t>
+      </w:r>
+      <w:proofErr w:type="spellStart"/>
+      <w:r>
         <w:rPr>
           <w:color w:val="FF0000"/>
           <w:lang w:val="it-IT"/>
         </w:rPr>
-      </w:pPr>
+        <w:t>p</w:t>
+      </w:r>
       <w:r>
         <w:rPr>
           <w:color w:val="FF0000"/>
           <w:lang w:val="it-IT"/>
         </w:rPr>
-        <w:t>???</w:t>
-      </w:r>
-    </w:p>
-    <w:p>
-      <w:pPr>
-        <w:pStyle w:val="Titolo3"/>
-      </w:pPr>
-      <w:r>
-        <w:t>Shutdown</w:t>
-      </w:r>
-    </w:p>
-    <w:p>
-      <w:pPr>
+        <w:t>erl</w:t>
+      </w:r>
+      <w:proofErr w:type="spellEnd"/>
+      <w:r>
         <w:rPr>
           <w:color w:val="FF0000"/>
           <w:lang w:val="it-IT"/>
         </w:rPr>
-      </w:pPr>
+        <w:t xml:space="preserve"> </w:t>
+      </w:r>
       <w:r>
         <w:rPr>
           <w:color w:val="FF0000"/>
           <w:lang w:val="it-IT"/>
         </w:rPr>
-        <w:t>???</w:t>
-      </w:r>
-    </w:p>
-    <w:p>
-      <w:pPr>
-        <w:pStyle w:val="Paragrafoelenco"/>
-        <w:numPr>
-          <w:ilvl w:val="0"/>
-          <w:numId w:val="13"/>
-        </w:numPr>
+        <w:t xml:space="preserve">e modifiche delle entry in NVRAM, </w:t>
+      </w:r>
+      <w:proofErr w:type="spellStart"/>
+      <w:r>
         <w:rPr>
           <w:color w:val="FF0000"/>
           <w:lang w:val="it-IT"/>
         </w:rPr>
-      </w:pPr>
+        <w:t>inidici</w:t>
+      </w:r>
       <w:r>
         <w:rPr>
           <w:color w:val="FF0000"/>
           <w:lang w:val="it-IT"/>
         </w:rPr>
-        <w:t xml:space="preserve">MOSTRA IL CODICE CORRETTO con la copia dalla memoria </w:t>
-      </w:r>
+        <w:t>zzazione</w:t>
+      </w:r>
+      <w:proofErr w:type="spellEnd"/>
       <w:r>
         <w:rPr>
           <w:color w:val="FF0000"/>
           <w:lang w:val="it-IT"/>
         </w:rPr>
-        <w:t xml:space="preserve">RAM ai moduli </w:t>
-      </w:r>
-      <w:proofErr w:type="gramStart"/>
+        <w:t xml:space="preserve"> tramite enumerativi </w:t>
+      </w:r>
       <w:r>
         <w:rPr>
           <w:color w:val="FF0000"/>
           <w:lang w:val="it-IT"/>
         </w:rPr>
-        <w:t>in .</w:t>
-      </w:r>
-      <w:proofErr w:type="spellStart"/>
+        <w:sym w:font="Wingdings" w:char="F0E0"/>
+      </w:r>
       <w:r>
         <w:rPr>
           <w:color w:val="FF0000"/>
           <w:lang w:val="it-IT"/>
         </w:rPr>
-        <w:t>eeprom</w:t>
-      </w:r>
-      <w:proofErr w:type="spellEnd"/>
-      <w:proofErr w:type="gramEnd"/>
-    </w:p>
-    <w:p>
-      <w:pPr>
+        <w:t xml:space="preserve"> sono tutte cose che usiamo nella parte 2</w:t>
+      </w:r>
+      <w:r>
         <w:rPr>
           <w:color w:val="FF0000"/>
           <w:lang w:val="it-IT"/>
         </w:rPr>
-      </w:pPr>
-      <w:r>
-        <w:rPr>
-          <w:color w:val="FF0000"/>
-          <w:lang w:val="it-IT"/>
-        </w:rPr>
         <w:t>???</w:t>
       </w:r>
+    </w:p>
+    <w:p>
+      <w:pPr>
+        <w:pStyle w:val="Titolo1"/>
+        <w:jc w:val="both"/>
+      </w:pPr>
+      <w:bookmarkStart w:id="43" w:name="_Toc173774102"/>
+      <w:r>
+        <w:t>Part 2</w:t>
+      </w:r>
+      <w:r>
+        <w:t xml:space="preserve"> – Diagnostics (OBD)</w:t>
+      </w:r>
+      <w:bookmarkEnd w:id="43"/>
     </w:p>
     <w:p>
       <w:pPr>
         <w:pStyle w:val="Titolo2"/>
         <w:jc w:val="both"/>
       </w:pPr>
-      <w:bookmarkStart w:id="34" w:name="_Toc173147646"/>
-      <w:r>
-        <w:t>LabVIEW</w:t>
-      </w:r>
-      <w:bookmarkEnd w:id="34"/>
+      <w:bookmarkStart w:id="44" w:name="_Toc166947939"/>
+      <w:bookmarkStart w:id="45" w:name="_Toc167627066"/>
+      <w:bookmarkStart w:id="46" w:name="_Toc167627157"/>
+      <w:bookmarkStart w:id="47" w:name="_Toc173774103"/>
+      <w:bookmarkEnd w:id="44"/>
+      <w:bookmarkEnd w:id="45"/>
+      <w:bookmarkEnd w:id="46"/>
+      <w:r>
+        <w:t>…</w:t>
+      </w:r>
+      <w:bookmarkEnd w:id="47"/>
     </w:p>
     <w:p>
       <w:pPr>
         <w:pStyle w:val="Titolo2"/>
         <w:jc w:val="both"/>
       </w:pPr>
-      <w:bookmarkStart w:id="35" w:name="_Toc173147647"/>
-      <w:r>
-        <w:t>Test #1</w:t>
-      </w:r>
-      <w:bookmarkEnd w:id="35"/>
+      <w:bookmarkStart w:id="48" w:name="_Toc173774104"/>
+      <w:r>
+        <w:t>Standards</w:t>
+      </w:r>
+      <w:bookmarkEnd w:id="48"/>
     </w:p>
     <w:p>
       <w:pPr>
         <w:pStyle w:val="Titolo2"/>
         <w:jc w:val="both"/>
       </w:pPr>
-      <w:bookmarkStart w:id="36" w:name="_Toc173147648"/>
-      <w:r>
-        <w:t>Test #2</w:t>
-      </w:r>
-      <w:bookmarkEnd w:id="36"/>
-    </w:p>
-    <w:p>
-      <w:pPr>
-        <w:pStyle w:val="Titolo2"/>
-        <w:jc w:val="both"/>
-      </w:pPr>
-      <w:bookmarkStart w:id="37" w:name="_Toc173147649"/>
-      <w:r>
-        <w:t>Results</w:t>
-      </w:r>
-      <w:bookmarkEnd w:id="37"/>
-    </w:p>
-    <w:p>
-      <w:pPr>
-        <w:pStyle w:val="Titolo1"/>
-        <w:jc w:val="both"/>
-      </w:pPr>
-      <w:bookmarkStart w:id="38" w:name="_Toc173147650"/>
-      <w:r>
-        <w:t>Part 2</w:t>
-      </w:r>
-      <w:r>
-        <w:t xml:space="preserve"> – Diagnostics (OBD)</w:t>
-      </w:r>
-      <w:bookmarkEnd w:id="38"/>
-    </w:p>
-    <w:p>
-      <w:pPr>
-        <w:pStyle w:val="Titolo2"/>
-        <w:jc w:val="both"/>
-      </w:pPr>
-      <w:bookmarkStart w:id="39" w:name="_Toc166947939"/>
-      <w:bookmarkStart w:id="40" w:name="_Toc167627066"/>
-      <w:bookmarkStart w:id="41" w:name="_Toc167627157"/>
-      <w:bookmarkStart w:id="42" w:name="_Toc173147651"/>
-      <w:bookmarkEnd w:id="39"/>
-      <w:bookmarkEnd w:id="40"/>
-      <w:bookmarkEnd w:id="41"/>
+      <w:bookmarkStart w:id="49" w:name="_Toc173774105"/>
       <w:r>
         <w:t>…</w:t>
       </w:r>
-      <w:bookmarkEnd w:id="42"/>
-    </w:p>
-    <w:p>
-      <w:pPr>
-        <w:pStyle w:val="Titolo2"/>
-        <w:jc w:val="both"/>
-      </w:pPr>
-      <w:bookmarkStart w:id="43" w:name="_Toc173147652"/>
-      <w:r>
-        <w:t>Standards</w:t>
-      </w:r>
-      <w:bookmarkEnd w:id="43"/>
-    </w:p>
-    <w:p>
-      <w:pPr>
-        <w:pStyle w:val="Titolo2"/>
-        <w:jc w:val="both"/>
-      </w:pPr>
-      <w:bookmarkStart w:id="44" w:name="_Toc173147653"/>
-      <w:r>
-        <w:t>…</w:t>
-      </w:r>
-      <w:bookmarkEnd w:id="44"/>
+      <w:bookmarkEnd w:id="49"/>
     </w:p>
     <w:p/>
     <w:p>
@@ -11423,9 +12505,9 @@
       </w:pPr>
     </w:p>
     <w:sectPr>
-      <w:footerReference w:type="default" r:id="rId37"/>
-      <w:headerReference w:type="first" r:id="rId38"/>
-      <w:footerReference w:type="first" r:id="rId39"/>
+      <w:footerReference w:type="default" r:id="rId40"/>
+      <w:headerReference w:type="first" r:id="rId41"/>
+      <w:footerReference w:type="first" r:id="rId42"/>
       <w:pgSz w:w="11906" w:h="16838" w:code="9"/>
       <w:pgMar w:top="1080" w:right="1134" w:bottom="1134" w:left="1134" w:header="907" w:footer="907" w:gutter="0"/>
       <w:cols w:space="708"/>
@@ -11795,6 +12877,155 @@
     </w:lvl>
   </w:abstractNum>
   <w:abstractNum w:abstractNumId="1" w15:restartNumberingAfterBreak="0">
+    <w:nsid w:val="13E8520C"/>
+    <w:multiLevelType w:val="multilevel"/>
+    <w:tmpl w:val="ACEC7DFC"/>
+    <w:lvl w:ilvl="0">
+      <w:start w:val="1"/>
+      <w:numFmt w:val="bullet"/>
+      <w:lvlText w:val=""/>
+      <w:lvlJc w:val="left"/>
+      <w:pPr>
+        <w:tabs>
+          <w:tab w:val="num" w:pos="720"/>
+        </w:tabs>
+        <w:ind w:left="720" w:hanging="360"/>
+      </w:pPr>
+      <w:rPr>
+        <w:rFonts w:ascii="Symbol" w:hAnsi="Symbol" w:hint="default"/>
+        <w:sz w:val="20"/>
+      </w:rPr>
+    </w:lvl>
+    <w:lvl w:ilvl="1" w:tentative="1">
+      <w:start w:val="1"/>
+      <w:numFmt w:val="bullet"/>
+      <w:lvlText w:val="o"/>
+      <w:lvlJc w:val="left"/>
+      <w:pPr>
+        <w:tabs>
+          <w:tab w:val="num" w:pos="1440"/>
+        </w:tabs>
+        <w:ind w:left="1440" w:hanging="360"/>
+      </w:pPr>
+      <w:rPr>
+        <w:rFonts w:ascii="Courier New" w:hAnsi="Courier New" w:hint="default"/>
+        <w:sz w:val="20"/>
+      </w:rPr>
+    </w:lvl>
+    <w:lvl w:ilvl="2" w:tentative="1">
+      <w:start w:val="1"/>
+      <w:numFmt w:val="bullet"/>
+      <w:lvlText w:val=""/>
+      <w:lvlJc w:val="left"/>
+      <w:pPr>
+        <w:tabs>
+          <w:tab w:val="num" w:pos="2160"/>
+        </w:tabs>
+        <w:ind w:left="2160" w:hanging="360"/>
+      </w:pPr>
+      <w:rPr>
+        <w:rFonts w:ascii="Wingdings" w:hAnsi="Wingdings" w:hint="default"/>
+        <w:sz w:val="20"/>
+      </w:rPr>
+    </w:lvl>
+    <w:lvl w:ilvl="3" w:tentative="1">
+      <w:start w:val="1"/>
+      <w:numFmt w:val="bullet"/>
+      <w:lvlText w:val=""/>
+      <w:lvlJc w:val="left"/>
+      <w:pPr>
+        <w:tabs>
+          <w:tab w:val="num" w:pos="2880"/>
+        </w:tabs>
+        <w:ind w:left="2880" w:hanging="360"/>
+      </w:pPr>
+      <w:rPr>
+        <w:rFonts w:ascii="Wingdings" w:hAnsi="Wingdings" w:hint="default"/>
+        <w:sz w:val="20"/>
+      </w:rPr>
+    </w:lvl>
+    <w:lvl w:ilvl="4" w:tentative="1">
+      <w:start w:val="1"/>
+      <w:numFmt w:val="bullet"/>
+      <w:lvlText w:val=""/>
+      <w:lvlJc w:val="left"/>
+      <w:pPr>
+        <w:tabs>
+          <w:tab w:val="num" w:pos="3600"/>
+        </w:tabs>
+        <w:ind w:left="3600" w:hanging="360"/>
+      </w:pPr>
+      <w:rPr>
+        <w:rFonts w:ascii="Wingdings" w:hAnsi="Wingdings" w:hint="default"/>
+        <w:sz w:val="20"/>
+      </w:rPr>
+    </w:lvl>
+    <w:lvl w:ilvl="5" w:tentative="1">
+      <w:start w:val="1"/>
+      <w:numFmt w:val="bullet"/>
+      <w:lvlText w:val=""/>
+      <w:lvlJc w:val="left"/>
+      <w:pPr>
+        <w:tabs>
+          <w:tab w:val="num" w:pos="4320"/>
+        </w:tabs>
+        <w:ind w:left="4320" w:hanging="360"/>
+      </w:pPr>
+      <w:rPr>
+        <w:rFonts w:ascii="Wingdings" w:hAnsi="Wingdings" w:hint="default"/>
+        <w:sz w:val="20"/>
+      </w:rPr>
+    </w:lvl>
+    <w:lvl w:ilvl="6" w:tentative="1">
+      <w:start w:val="1"/>
+      <w:numFmt w:val="bullet"/>
+      <w:lvlText w:val=""/>
+      <w:lvlJc w:val="left"/>
+      <w:pPr>
+        <w:tabs>
+          <w:tab w:val="num" w:pos="5040"/>
+        </w:tabs>
+        <w:ind w:left="5040" w:hanging="360"/>
+      </w:pPr>
+      <w:rPr>
+        <w:rFonts w:ascii="Wingdings" w:hAnsi="Wingdings" w:hint="default"/>
+        <w:sz w:val="20"/>
+      </w:rPr>
+    </w:lvl>
+    <w:lvl w:ilvl="7" w:tentative="1">
+      <w:start w:val="1"/>
+      <w:numFmt w:val="bullet"/>
+      <w:lvlText w:val=""/>
+      <w:lvlJc w:val="left"/>
+      <w:pPr>
+        <w:tabs>
+          <w:tab w:val="num" w:pos="5760"/>
+        </w:tabs>
+        <w:ind w:left="5760" w:hanging="360"/>
+      </w:pPr>
+      <w:rPr>
+        <w:rFonts w:ascii="Wingdings" w:hAnsi="Wingdings" w:hint="default"/>
+        <w:sz w:val="20"/>
+      </w:rPr>
+    </w:lvl>
+    <w:lvl w:ilvl="8" w:tentative="1">
+      <w:start w:val="1"/>
+      <w:numFmt w:val="bullet"/>
+      <w:lvlText w:val=""/>
+      <w:lvlJc w:val="left"/>
+      <w:pPr>
+        <w:tabs>
+          <w:tab w:val="num" w:pos="6480"/>
+        </w:tabs>
+        <w:ind w:left="6480" w:hanging="360"/>
+      </w:pPr>
+      <w:rPr>
+        <w:rFonts w:ascii="Wingdings" w:hAnsi="Wingdings" w:hint="default"/>
+        <w:sz w:val="20"/>
+      </w:rPr>
+    </w:lvl>
+  </w:abstractNum>
+  <w:abstractNum w:abstractNumId="2" w15:restartNumberingAfterBreak="0">
     <w:nsid w:val="183F4C82"/>
     <w:multiLevelType w:val="multilevel"/>
     <w:tmpl w:val="CF9C1FC2"/>
@@ -11907,7 +13138,7 @@
       </w:rPr>
     </w:lvl>
   </w:abstractNum>
-  <w:abstractNum w:abstractNumId="2" w15:restartNumberingAfterBreak="0">
+  <w:abstractNum w:abstractNumId="3" w15:restartNumberingAfterBreak="0">
     <w:nsid w:val="25EF0398"/>
     <w:multiLevelType w:val="hybridMultilevel"/>
     <w:tmpl w:val="079ADD3A"/>
@@ -12019,7 +13250,7 @@
       </w:rPr>
     </w:lvl>
   </w:abstractNum>
-  <w:abstractNum w:abstractNumId="3" w15:restartNumberingAfterBreak="0">
+  <w:abstractNum w:abstractNumId="4" w15:restartNumberingAfterBreak="0">
     <w:nsid w:val="26B8E6B4"/>
     <w:multiLevelType w:val="hybridMultilevel"/>
     <w:tmpl w:val="FFFFFFFF"/>
@@ -12105,7 +13336,7 @@
       </w:pPr>
     </w:lvl>
   </w:abstractNum>
-  <w:abstractNum w:abstractNumId="4" w15:restartNumberingAfterBreak="0">
+  <w:abstractNum w:abstractNumId="5" w15:restartNumberingAfterBreak="0">
     <w:nsid w:val="2B9F9BBC"/>
     <w:multiLevelType w:val="multilevel"/>
     <w:tmpl w:val="10944326"/>
@@ -12194,7 +13425,7 @@
       </w:pPr>
     </w:lvl>
   </w:abstractNum>
-  <w:abstractNum w:abstractNumId="5" w15:restartNumberingAfterBreak="0">
+  <w:abstractNum w:abstractNumId="6" w15:restartNumberingAfterBreak="0">
     <w:nsid w:val="2F366F27"/>
     <w:multiLevelType w:val="hybridMultilevel"/>
     <w:tmpl w:val="FE98D134"/>
@@ -12307,7 +13538,7 @@
       </w:rPr>
     </w:lvl>
   </w:abstractNum>
-  <w:abstractNum w:abstractNumId="6" w15:restartNumberingAfterBreak="0">
+  <w:abstractNum w:abstractNumId="7" w15:restartNumberingAfterBreak="0">
     <w:nsid w:val="34637B47"/>
     <w:multiLevelType w:val="hybridMultilevel"/>
     <w:tmpl w:val="3676A53C"/>
@@ -12420,7 +13651,7 @@
       </w:rPr>
     </w:lvl>
   </w:abstractNum>
-  <w:abstractNum w:abstractNumId="7" w15:restartNumberingAfterBreak="0">
+  <w:abstractNum w:abstractNumId="8" w15:restartNumberingAfterBreak="0">
     <w:nsid w:val="36A760EA"/>
     <w:multiLevelType w:val="hybridMultilevel"/>
     <w:tmpl w:val="A27266CE"/>
@@ -12509,7 +13740,7 @@
       </w:pPr>
     </w:lvl>
   </w:abstractNum>
-  <w:abstractNum w:abstractNumId="8" w15:restartNumberingAfterBreak="0">
+  <w:abstractNum w:abstractNumId="9" w15:restartNumberingAfterBreak="0">
     <w:nsid w:val="37267AF6"/>
     <w:multiLevelType w:val="hybridMultilevel"/>
     <w:tmpl w:val="2662DB5C"/>
@@ -12622,7 +13853,7 @@
       </w:rPr>
     </w:lvl>
   </w:abstractNum>
-  <w:abstractNum w:abstractNumId="9" w15:restartNumberingAfterBreak="0">
+  <w:abstractNum w:abstractNumId="10" w15:restartNumberingAfterBreak="0">
     <w:nsid w:val="3E231605"/>
     <w:multiLevelType w:val="hybridMultilevel"/>
     <w:tmpl w:val="D2AEEB5A"/>
@@ -12735,7 +13966,7 @@
       </w:rPr>
     </w:lvl>
   </w:abstractNum>
-  <w:abstractNum w:abstractNumId="10" w15:restartNumberingAfterBreak="0">
+  <w:abstractNum w:abstractNumId="11" w15:restartNumberingAfterBreak="0">
     <w:nsid w:val="3F2E0C46"/>
     <w:multiLevelType w:val="hybridMultilevel"/>
     <w:tmpl w:val="A07A1888"/>
@@ -12824,7 +14055,7 @@
       </w:pPr>
     </w:lvl>
   </w:abstractNum>
-  <w:abstractNum w:abstractNumId="11" w15:restartNumberingAfterBreak="0">
+  <w:abstractNum w:abstractNumId="12" w15:restartNumberingAfterBreak="0">
     <w:nsid w:val="403D184C"/>
     <w:multiLevelType w:val="hybridMultilevel"/>
     <w:tmpl w:val="7098F3A4"/>
@@ -12937,7 +14168,7 @@
       </w:rPr>
     </w:lvl>
   </w:abstractNum>
-  <w:abstractNum w:abstractNumId="12" w15:restartNumberingAfterBreak="0">
+  <w:abstractNum w:abstractNumId="13" w15:restartNumberingAfterBreak="0">
     <w:nsid w:val="42306F7B"/>
     <w:multiLevelType w:val="hybridMultilevel"/>
     <w:tmpl w:val="F2984070"/>
@@ -13050,7 +14281,7 @@
       </w:rPr>
     </w:lvl>
   </w:abstractNum>
-  <w:abstractNum w:abstractNumId="13" w15:restartNumberingAfterBreak="0">
+  <w:abstractNum w:abstractNumId="14" w15:restartNumberingAfterBreak="0">
     <w:nsid w:val="43A672EF"/>
     <w:multiLevelType w:val="hybridMultilevel"/>
     <w:tmpl w:val="32927CE6"/>
@@ -13163,7 +14394,7 @@
       </w:rPr>
     </w:lvl>
   </w:abstractNum>
-  <w:abstractNum w:abstractNumId="14" w15:restartNumberingAfterBreak="0">
+  <w:abstractNum w:abstractNumId="15" w15:restartNumberingAfterBreak="0">
     <w:nsid w:val="45950A64"/>
     <w:multiLevelType w:val="hybridMultilevel"/>
     <w:tmpl w:val="0D3E7712"/>
@@ -13249,7 +14480,7 @@
       </w:pPr>
     </w:lvl>
   </w:abstractNum>
-  <w:abstractNum w:abstractNumId="15" w15:restartNumberingAfterBreak="0">
+  <w:abstractNum w:abstractNumId="16" w15:restartNumberingAfterBreak="0">
     <w:nsid w:val="4A5E32C0"/>
     <w:multiLevelType w:val="hybridMultilevel"/>
     <w:tmpl w:val="72D606D6"/>
@@ -13362,7 +14593,7 @@
       </w:rPr>
     </w:lvl>
   </w:abstractNum>
-  <w:abstractNum w:abstractNumId="16" w15:restartNumberingAfterBreak="0">
+  <w:abstractNum w:abstractNumId="17" w15:restartNumberingAfterBreak="0">
     <w:nsid w:val="4EA263D0"/>
     <w:multiLevelType w:val="hybridMultilevel"/>
     <w:tmpl w:val="EB584F56"/>
@@ -13448,7 +14679,7 @@
       </w:pPr>
     </w:lvl>
   </w:abstractNum>
-  <w:abstractNum w:abstractNumId="17" w15:restartNumberingAfterBreak="0">
+  <w:abstractNum w:abstractNumId="18" w15:restartNumberingAfterBreak="0">
     <w:nsid w:val="4FEA7DAF"/>
     <w:multiLevelType w:val="hybridMultilevel"/>
     <w:tmpl w:val="F2E4A0B4"/>
@@ -13561,7 +14792,7 @@
       </w:rPr>
     </w:lvl>
   </w:abstractNum>
-  <w:abstractNum w:abstractNumId="18" w15:restartNumberingAfterBreak="0">
+  <w:abstractNum w:abstractNumId="19" w15:restartNumberingAfterBreak="0">
     <w:nsid w:val="603C27E1"/>
     <w:multiLevelType w:val="hybridMultilevel"/>
     <w:tmpl w:val="CDEE9CC6"/>
@@ -13674,7 +14905,120 @@
       </w:rPr>
     </w:lvl>
   </w:abstractNum>
-  <w:abstractNum w:abstractNumId="19" w15:restartNumberingAfterBreak="0">
+  <w:abstractNum w:abstractNumId="20" w15:restartNumberingAfterBreak="0">
+    <w:nsid w:val="6746370C"/>
+    <w:multiLevelType w:val="hybridMultilevel"/>
+    <w:tmpl w:val="215AC634"/>
+    <w:lvl w:ilvl="0" w:tplc="04100001">
+      <w:start w:val="1"/>
+      <w:numFmt w:val="bullet"/>
+      <w:lvlText w:val=""/>
+      <w:lvlJc w:val="left"/>
+      <w:pPr>
+        <w:ind w:left="720" w:hanging="360"/>
+      </w:pPr>
+      <w:rPr>
+        <w:rFonts w:ascii="Symbol" w:hAnsi="Symbol" w:hint="default"/>
+      </w:rPr>
+    </w:lvl>
+    <w:lvl w:ilvl="1" w:tplc="08090003" w:tentative="1">
+      <w:start w:val="1"/>
+      <w:numFmt w:val="bullet"/>
+      <w:lvlText w:val="o"/>
+      <w:lvlJc w:val="left"/>
+      <w:pPr>
+        <w:ind w:left="1440" w:hanging="360"/>
+      </w:pPr>
+      <w:rPr>
+        <w:rFonts w:ascii="Courier New" w:hAnsi="Courier New" w:cs="Courier New" w:hint="default"/>
+      </w:rPr>
+    </w:lvl>
+    <w:lvl w:ilvl="2" w:tplc="08090005" w:tentative="1">
+      <w:start w:val="1"/>
+      <w:numFmt w:val="bullet"/>
+      <w:lvlText w:val=""/>
+      <w:lvlJc w:val="left"/>
+      <w:pPr>
+        <w:ind w:left="2160" w:hanging="360"/>
+      </w:pPr>
+      <w:rPr>
+        <w:rFonts w:ascii="Wingdings" w:hAnsi="Wingdings" w:hint="default"/>
+      </w:rPr>
+    </w:lvl>
+    <w:lvl w:ilvl="3" w:tplc="08090001" w:tentative="1">
+      <w:start w:val="1"/>
+      <w:numFmt w:val="bullet"/>
+      <w:lvlText w:val=""/>
+      <w:lvlJc w:val="left"/>
+      <w:pPr>
+        <w:ind w:left="2880" w:hanging="360"/>
+      </w:pPr>
+      <w:rPr>
+        <w:rFonts w:ascii="Symbol" w:hAnsi="Symbol" w:hint="default"/>
+      </w:rPr>
+    </w:lvl>
+    <w:lvl w:ilvl="4" w:tplc="08090003" w:tentative="1">
+      <w:start w:val="1"/>
+      <w:numFmt w:val="bullet"/>
+      <w:lvlText w:val="o"/>
+      <w:lvlJc w:val="left"/>
+      <w:pPr>
+        <w:ind w:left="3600" w:hanging="360"/>
+      </w:pPr>
+      <w:rPr>
+        <w:rFonts w:ascii="Courier New" w:hAnsi="Courier New" w:cs="Courier New" w:hint="default"/>
+      </w:rPr>
+    </w:lvl>
+    <w:lvl w:ilvl="5" w:tplc="08090005" w:tentative="1">
+      <w:start w:val="1"/>
+      <w:numFmt w:val="bullet"/>
+      <w:lvlText w:val=""/>
+      <w:lvlJc w:val="left"/>
+      <w:pPr>
+        <w:ind w:left="4320" w:hanging="360"/>
+      </w:pPr>
+      <w:rPr>
+        <w:rFonts w:ascii="Wingdings" w:hAnsi="Wingdings" w:hint="default"/>
+      </w:rPr>
+    </w:lvl>
+    <w:lvl w:ilvl="6" w:tplc="08090001" w:tentative="1">
+      <w:start w:val="1"/>
+      <w:numFmt w:val="bullet"/>
+      <w:lvlText w:val=""/>
+      <w:lvlJc w:val="left"/>
+      <w:pPr>
+        <w:ind w:left="5040" w:hanging="360"/>
+      </w:pPr>
+      <w:rPr>
+        <w:rFonts w:ascii="Symbol" w:hAnsi="Symbol" w:hint="default"/>
+      </w:rPr>
+    </w:lvl>
+    <w:lvl w:ilvl="7" w:tplc="08090003" w:tentative="1">
+      <w:start w:val="1"/>
+      <w:numFmt w:val="bullet"/>
+      <w:lvlText w:val="o"/>
+      <w:lvlJc w:val="left"/>
+      <w:pPr>
+        <w:ind w:left="5760" w:hanging="360"/>
+      </w:pPr>
+      <w:rPr>
+        <w:rFonts w:ascii="Courier New" w:hAnsi="Courier New" w:cs="Courier New" w:hint="default"/>
+      </w:rPr>
+    </w:lvl>
+    <w:lvl w:ilvl="8" w:tplc="08090005" w:tentative="1">
+      <w:start w:val="1"/>
+      <w:numFmt w:val="bullet"/>
+      <w:lvlText w:val=""/>
+      <w:lvlJc w:val="left"/>
+      <w:pPr>
+        <w:ind w:left="6480" w:hanging="360"/>
+      </w:pPr>
+      <w:rPr>
+        <w:rFonts w:ascii="Wingdings" w:hAnsi="Wingdings" w:hint="default"/>
+      </w:rPr>
+    </w:lvl>
+  </w:abstractNum>
+  <w:abstractNum w:abstractNumId="21" w15:restartNumberingAfterBreak="0">
     <w:nsid w:val="69EC4D72"/>
     <w:multiLevelType w:val="hybridMultilevel"/>
     <w:tmpl w:val="C25E41EC"/>
@@ -13760,7 +15104,7 @@
       </w:pPr>
     </w:lvl>
   </w:abstractNum>
-  <w:abstractNum w:abstractNumId="20" w15:restartNumberingAfterBreak="0">
+  <w:abstractNum w:abstractNumId="22" w15:restartNumberingAfterBreak="0">
     <w:nsid w:val="7AFA23E3"/>
     <w:multiLevelType w:val="hybridMultilevel"/>
     <w:tmpl w:val="EE9EEB58"/>
@@ -13846,7 +15190,7 @@
       </w:pPr>
     </w:lvl>
   </w:abstractNum>
-  <w:abstractNum w:abstractNumId="21" w15:restartNumberingAfterBreak="0">
+  <w:abstractNum w:abstractNumId="23" w15:restartNumberingAfterBreak="0">
     <w:nsid w:val="7B955161"/>
     <w:multiLevelType w:val="multilevel"/>
     <w:tmpl w:val="5ED6B356"/>
@@ -13993,7 +15337,7 @@
       </w:rPr>
     </w:lvl>
   </w:abstractNum>
-  <w:abstractNum w:abstractNumId="22" w15:restartNumberingAfterBreak="0">
+  <w:abstractNum w:abstractNumId="24" w15:restartNumberingAfterBreak="0">
     <w:nsid w:val="7FD15ADD"/>
     <w:multiLevelType w:val="hybridMultilevel"/>
     <w:tmpl w:val="2832809E"/>
@@ -14107,19 +15451,19 @@
     </w:lvl>
   </w:abstractNum>
   <w:num w:numId="1" w16cid:durableId="2136899425">
+    <w:abstractNumId w:val="5"/>
+  </w:num>
+  <w:num w:numId="2" w16cid:durableId="1419983518">
     <w:abstractNumId w:val="4"/>
   </w:num>
-  <w:num w:numId="2" w16cid:durableId="1419983518">
-    <w:abstractNumId w:val="3"/>
-  </w:num>
   <w:num w:numId="3" w16cid:durableId="1638222670">
-    <w:abstractNumId w:val="14"/>
+    <w:abstractNumId w:val="15"/>
   </w:num>
   <w:num w:numId="4" w16cid:durableId="1234389174">
-    <w:abstractNumId w:val="22"/>
+    <w:abstractNumId w:val="24"/>
   </w:num>
   <w:num w:numId="5" w16cid:durableId="303855795">
-    <w:abstractNumId w:val="4"/>
+    <w:abstractNumId w:val="5"/>
     <w:lvlOverride w:ilvl="0">
       <w:startOverride w:val="1"/>
     </w:lvlOverride>
@@ -14149,7 +15493,7 @@
     </w:lvlOverride>
   </w:num>
   <w:num w:numId="6" w16cid:durableId="1945648844">
-    <w:abstractNumId w:val="4"/>
+    <w:abstractNumId w:val="5"/>
     <w:lvlOverride w:ilvl="0">
       <w:startOverride w:val="1"/>
     </w:lvlOverride>
@@ -14179,61 +15523,67 @@
     </w:lvlOverride>
   </w:num>
   <w:num w:numId="7" w16cid:durableId="1646859445">
-    <w:abstractNumId w:val="1"/>
+    <w:abstractNumId w:val="2"/>
   </w:num>
   <w:num w:numId="8" w16cid:durableId="927273755">
-    <w:abstractNumId w:val="10"/>
+    <w:abstractNumId w:val="11"/>
   </w:num>
   <w:num w:numId="9" w16cid:durableId="1468427565">
-    <w:abstractNumId w:val="7"/>
+    <w:abstractNumId w:val="8"/>
   </w:num>
   <w:num w:numId="10" w16cid:durableId="111754163">
-    <w:abstractNumId w:val="20"/>
+    <w:abstractNumId w:val="22"/>
   </w:num>
   <w:num w:numId="11" w16cid:durableId="794912709">
-    <w:abstractNumId w:val="16"/>
+    <w:abstractNumId w:val="17"/>
   </w:num>
   <w:num w:numId="12" w16cid:durableId="122695486">
     <w:abstractNumId w:val="0"/>
   </w:num>
   <w:num w:numId="13" w16cid:durableId="2097938821">
+    <w:abstractNumId w:val="13"/>
+  </w:num>
+  <w:num w:numId="14" w16cid:durableId="1591766892">
     <w:abstractNumId w:val="12"/>
   </w:num>
-  <w:num w:numId="14" w16cid:durableId="1591766892">
-    <w:abstractNumId w:val="11"/>
-  </w:num>
   <w:num w:numId="15" w16cid:durableId="1516530526">
-    <w:abstractNumId w:val="2"/>
+    <w:abstractNumId w:val="3"/>
   </w:num>
   <w:num w:numId="16" w16cid:durableId="332684060">
+    <w:abstractNumId w:val="23"/>
+  </w:num>
+  <w:num w:numId="17" w16cid:durableId="1011375414">
+    <w:abstractNumId w:val="6"/>
+  </w:num>
+  <w:num w:numId="18" w16cid:durableId="1310288920">
+    <w:abstractNumId w:val="7"/>
+  </w:num>
+  <w:num w:numId="19" w16cid:durableId="808329315">
+    <w:abstractNumId w:val="9"/>
+  </w:num>
+  <w:num w:numId="20" w16cid:durableId="1447893282">
     <w:abstractNumId w:val="21"/>
   </w:num>
-  <w:num w:numId="17" w16cid:durableId="1011375414">
-    <w:abstractNumId w:val="5"/>
+  <w:num w:numId="21" w16cid:durableId="488644017">
+    <w:abstractNumId w:val="16"/>
   </w:num>
-  <w:num w:numId="18" w16cid:durableId="1310288920">
-    <w:abstractNumId w:val="6"/>
+  <w:num w:numId="22" w16cid:durableId="1799566594">
+    <w:abstractNumId w:val="10"/>
   </w:num>
-  <w:num w:numId="19" w16cid:durableId="808329315">
-    <w:abstractNumId w:val="8"/>
+  <w:num w:numId="23" w16cid:durableId="970356729">
+    <w:abstractNumId w:val="18"/>
   </w:num>
-  <w:num w:numId="20" w16cid:durableId="1447893282">
+  <w:num w:numId="24" w16cid:durableId="1897084409">
     <w:abstractNumId w:val="19"/>
   </w:num>
-  <w:num w:numId="21" w16cid:durableId="488644017">
-    <w:abstractNumId w:val="15"/>
+  <w:num w:numId="25" w16cid:durableId="1134905570">
+    <w:abstractNumId w:val="14"/>
   </w:num>
-  <w:num w:numId="22" w16cid:durableId="1799566594">
-    <w:abstractNumId w:val="9"/>
+  <w:num w:numId="26" w16cid:durableId="344746186">
+    <w:abstractNumId w:val="20"/>
   </w:num>
-  <w:num w:numId="23" w16cid:durableId="970356729">
-    <w:abstractNumId w:val="17"/>
-  </w:num>
-  <w:num w:numId="24" w16cid:durableId="1897084409">
-    <w:abstractNumId w:val="18"/>
-  </w:num>
-  <w:num w:numId="25" w16cid:durableId="1134905570">
-    <w:abstractNumId w:val="13"/>
+  <w:num w:numId="27" w16cid:durableId="1756979654">
+    <w:abstractNumId w:val="1"/>
   </w:num>
 </w:numbering>
 </file>
@@ -16051,12 +17401,7 @@
 </file>
 
 <file path=customXml/item1.xml><?xml version="1.0" encoding="utf-8"?>
-<?mso-contentType ?>
-<FormTemplates xmlns="http://schemas.microsoft.com/sharepoint/v3/contenttype/forms">
-  <Display>DocumentLibraryForm</Display>
-  <Edit>DocumentLibraryForm</Edit>
-  <New>DocumentLibraryForm</New>
-</FormTemplates>
+<b:Sources xmlns:b="http://schemas.openxmlformats.org/officeDocument/2006/bibliography" xmlns="http://schemas.openxmlformats.org/officeDocument/2006/bibliography" SelectedStyle="\APA.XSL" StyleName="APA"/>
 </file>
 
 <file path=customXml/item2.xml><?xml version="1.0" encoding="utf-8"?>
@@ -16216,7 +17561,12 @@
 </file>
 
 <file path=customXml/item3.xml><?xml version="1.0" encoding="utf-8"?>
-<b:Sources xmlns:b="http://schemas.openxmlformats.org/officeDocument/2006/bibliography" xmlns="http://schemas.openxmlformats.org/officeDocument/2006/bibliography" SelectedStyle="\APA.XSL" StyleName="APA"/>
+<?mso-contentType ?>
+<FormTemplates xmlns="http://schemas.microsoft.com/sharepoint/v3/contenttype/forms">
+  <Display>DocumentLibraryForm</Display>
+  <Edit>DocumentLibraryForm</Edit>
+  <New>DocumentLibraryForm</New>
+</FormTemplates>
 </file>
 
 <file path=customXml/item4.xml><?xml version="1.0" encoding="utf-8"?>
@@ -16228,9 +17578,9 @@
 </file>
 
 <file path=customXml/itemProps1.xml><?xml version="1.0" encoding="utf-8"?>
-<ds:datastoreItem xmlns:ds="http://schemas.openxmlformats.org/officeDocument/2006/customXml" ds:itemID="{A006EAF3-1191-45B0-BDA0-E6A3E938B7B4}">
+<ds:datastoreItem xmlns:ds="http://schemas.openxmlformats.org/officeDocument/2006/customXml" ds:itemID="{277E7B8C-6F89-4FEB-B7C6-A994B23054F4}">
   <ds:schemaRefs>
-    <ds:schemaRef ds:uri="http://schemas.microsoft.com/sharepoint/v3/contenttype/forms"/>
+    <ds:schemaRef ds:uri="http://schemas.openxmlformats.org/officeDocument/2006/bibliography"/>
   </ds:schemaRefs>
 </ds:datastoreItem>
 </file>
@@ -16254,9 +17604,9 @@
 </file>
 
 <file path=customXml/itemProps3.xml><?xml version="1.0" encoding="utf-8"?>
-<ds:datastoreItem xmlns:ds="http://schemas.openxmlformats.org/officeDocument/2006/customXml" ds:itemID="{277E7B8C-6F89-4FEB-B7C6-A994B23054F4}">
+<ds:datastoreItem xmlns:ds="http://schemas.openxmlformats.org/officeDocument/2006/customXml" ds:itemID="{A006EAF3-1191-45B0-BDA0-E6A3E938B7B4}">
   <ds:schemaRefs>
-    <ds:schemaRef ds:uri="http://schemas.openxmlformats.org/officeDocument/2006/bibliography"/>
+    <ds:schemaRef ds:uri="http://schemas.microsoft.com/sharepoint/v3/contenttype/forms"/>
   </ds:schemaRefs>
 </ds:datastoreItem>
 </file>
@@ -16265,8 +17615,14 @@
 <ds:datastoreItem xmlns:ds="http://schemas.openxmlformats.org/officeDocument/2006/customXml" ds:itemID="{2EA4C55E-312B-41D8-815F-CA7200B423A9}">
   <ds:schemaRefs>
     <ds:schemaRef ds:uri="http://schemas.microsoft.com/office/2006/metadata/properties"/>
+    <ds:schemaRef ds:uri="http://purl.org/dc/terms/"/>
+    <ds:schemaRef ds:uri="http://schemas.microsoft.com/office/2006/documentManagement/types"/>
+    <ds:schemaRef ds:uri="http://purl.org/dc/dcmitype/"/>
     <ds:schemaRef ds:uri="http://schemas.microsoft.com/office/infopath/2007/PartnerControls"/>
+    <ds:schemaRef ds:uri="http://purl.org/dc/elements/1.1/"/>
+    <ds:schemaRef ds:uri="http://schemas.openxmlformats.org/package/2006/metadata/core-properties"/>
     <ds:schemaRef ds:uri="220db6ca-5eb0-4f66-980e-fb8e3019d7e0"/>
+    <ds:schemaRef ds:uri="http://www.w3.org/XML/1998/namespace"/>
   </ds:schemaRefs>
 </ds:datastoreItem>
 </file>
</xml_diff>